<commit_message>
postup v programu + bp + pictures
</commit_message>
<xml_diff>
--- a/BP2a.docx
+++ b/BP2a.docx
@@ -948,7 +948,7 @@
     </w:p>
     <w:p>
       <w:pPr>
-        <w:pStyle w:val="Heading1"/>
+        <w:pStyle w:val="Headingwithoutnumber"/>
       </w:pPr>
       <w:r>
         <w:lastRenderedPageBreak/>
@@ -960,7 +960,7 @@
     <w:p/>
     <w:p>
       <w:pPr>
-        <w:pStyle w:val="Heading1"/>
+        <w:pStyle w:val="Headingwithoutnumber"/>
       </w:pPr>
       <w:r>
         <w:lastRenderedPageBreak/>
@@ -985,6 +985,158 @@
     </w:p>
     <w:p>
       <w:pPr>
+        <w:pStyle w:val="Stadnartntext"/>
+      </w:pPr>
+      <w:r>
+        <w:tab/>
+      </w:r>
+      <w:r>
+        <w:t>Strojové</w:t>
+      </w:r>
+      <w:r>
+        <w:t xml:space="preserve"> učení a počítačová grafika jsou oblasti, které v</w:t>
+      </w:r>
+      <w:r>
+        <w:t> posledních dvou dekádách</w:t>
+      </w:r>
+      <w:r>
+        <w:t xml:space="preserve"> zaznamenávají</w:t>
+      </w:r>
+      <w:r>
+        <w:t xml:space="preserve"> v rámci technických oborů</w:t>
+      </w:r>
+      <w:r>
+        <w:t xml:space="preserve"> rapidní</w:t>
+      </w:r>
+      <w:r>
+        <w:t xml:space="preserve"> vývoj</w:t>
+      </w:r>
+      <w:r>
+        <w:t xml:space="preserve"> </w:t>
+      </w:r>
+      <w:r>
+        <w:fldChar w:fldCharType="begin"/>
+      </w:r>
+      <w:r>
+        <w:instrText xml:space="preserve"> ADDIN ZOTERO_ITEM CSL_CITATION {"citationID":"UQQ75txg","properties":{"formattedCitation":"(Jordan a Mitchell 2015)","plainCitation":"(Jordan a Mitchell 2015)","noteIndex":0},"citationItems":[{"id":878,"uris":["http://zotero.org/users/local/IbRhotwj/items/E5ACAJBT"],"uri":["http://zotero.org/users/local/IbRhotwj/items/E5ACAJBT"],"itemData":{"id":878,"type":"article-journal","title":"Machine learning: Trends, perspectives, and prospects","container-title":"Science","page":"255-260","volume":"349","issue":"6245","source":"Crossref","DOI":"10.1126/science.aaa8415","ISSN":"0036-8075, 1095-9203","shortTitle":"Machine learning","language":"en","author":[{"family":"Jordan","given":"M. I."},{"family":"Mitchell","given":"T. M."}],"issued":{"date-parts":[["2015",7,17]]}}}],"schema":"https://github.com/citation-style-language/schema/raw/master/csl-citation.json"} </w:instrText>
+      </w:r>
+      <w:r>
+        <w:fldChar w:fldCharType="separate"/>
+      </w:r>
+      <w:r>
+        <w:t>(Jordan a Mitchell 2015)</w:t>
+      </w:r>
+      <w:r>
+        <w:fldChar w:fldCharType="end"/>
+      </w:r>
+      <w:r>
+        <w:t>.</w:t>
+      </w:r>
+      <w:r>
+        <w:t xml:space="preserve"> Mezi oběma těmi</w:t>
+      </w:r>
+      <w:r>
+        <w:t>t</w:t>
+      </w:r>
+      <w:r>
+        <w:t>o obory existuje</w:t>
+      </w:r>
+      <w:r>
+        <w:t xml:space="preserve"> podstatný průnik. Jedná se například o techniky počítačového </w:t>
+      </w:r>
+      <w:commentRangeStart w:id="0"/>
+      <w:r>
+        <w:t>vidění</w:t>
+      </w:r>
+      <w:commentRangeEnd w:id="0"/>
+      <w:r>
+        <w:rPr>
+          <w:rStyle w:val="CommentReference"/>
+          <w:rFonts w:asciiTheme="minorHAnsi" w:hAnsiTheme="minorHAnsi" w:cstheme="minorBidi"/>
+        </w:rPr>
+        <w:commentReference w:id="0"/>
+      </w:r>
+      <w:r>
+        <w:t>,</w:t>
+      </w:r>
+      <w:r>
+        <w:t xml:space="preserve"> ...</w:t>
+      </w:r>
+      <w:r>
+        <w:t xml:space="preserve">  </w:t>
+      </w:r>
+      <w:r>
+        <w:t xml:space="preserve">Vnější vytyčený Jádrem teoretické části textu je zkoumání průniku obou těchto oblastí. Ze širokého množství teoretických principů a praktických aplikací tohoto průniku je vybrána specifická suboblast, jíž lze označit jako „Generování grafického obsahu za pomocí metod strojového učení“ - zkráceně označovanou PCGML.  </w:t>
+      </w:r>
+    </w:p>
+    <w:p>
+      <w:pPr>
+        <w:pStyle w:val="Stadnartntext"/>
+      </w:pPr>
+      <w:r>
+        <w:tab/>
+        <w:t>Úkoly a cíle bakalářské práce jsou definovány následovně. Za prvé bude v obecných rysech představena oblast strojového učení s explikací metod, které jsou využívány v praktické části.</w:t>
+      </w:r>
+    </w:p>
+    <w:p>
+      <w:pPr>
+        <w:pStyle w:val="Stadnartntext"/>
+      </w:pPr>
+      <w:r>
+        <w:tab/>
+        <w:t>Druhým cílem je představit přehled postupů a metod, které jsou používány či diskutovány v souvislosti s procedurálním generováním grafického obsahu za pomocí strojového učení. V této části jsou popsány</w:t>
+      </w:r>
+      <w:r>
+        <w:t xml:space="preserve"> charakteristiky a techniky PCGML,</w:t>
+      </w:r>
+      <w:r>
+        <w:t xml:space="preserve"> výhody</w:t>
+      </w:r>
+      <w:r>
+        <w:t xml:space="preserve"> a nevýhody</w:t>
+      </w:r>
+      <w:r>
+        <w:t xml:space="preserve"> těchto metod</w:t>
+      </w:r>
+      <w:r>
+        <w:t xml:space="preserve"> a</w:t>
+      </w:r>
+      <w:r>
+        <w:t xml:space="preserve"> výsledky  z této oblasti</w:t>
+      </w:r>
+      <w:r>
+        <w:t xml:space="preserve">. </w:t>
+      </w:r>
+    </w:p>
+    <w:p>
+      <w:pPr>
+        <w:pStyle w:val="Stadnartntext"/>
+      </w:pPr>
+      <w:r>
+        <w:tab/>
+        <w:t xml:space="preserve">Třetím cílem je prozkoumat dostupné technologie a prostředí, jež jsou vhodné pro implementaci metod strojového učení a jsou využívány v praktické části bakalářské práce. </w:t>
+      </w:r>
+    </w:p>
+    <w:p>
+      <w:pPr>
+        <w:pStyle w:val="Stadnartntext"/>
+      </w:pPr>
+      <w:r>
+        <w:tab/>
+        <w:t xml:space="preserve"> V rámci praktické části je pak představen návrh a implementace metody, která za využití jednoduchých architektur neuronových sítí řeší procedurální distribuci objektů v dvojrozměrné scéně na základě naučených dat. Tato metoda je otestována a vyplynulé výsledky jsou zhodnoceny v závěru, což je posledním zadaným cílem této práce. </w:t>
+      </w:r>
+    </w:p>
+    <w:p>
+      <w:pPr>
+        <w:pStyle w:val="Stadnartntext"/>
+        <w:ind w:firstLine="357"/>
+      </w:pPr>
+      <w:r>
+        <w:t xml:space="preserve"> </w:t>
+      </w:r>
+    </w:p>
+    <w:p>
+      <w:pPr>
         <w:pStyle w:val="NormalWeb"/>
         <w:shd w:val="clear" w:color="auto" w:fill="FFFFFF"/>
         <w:spacing w:before="0" w:beforeAutospacing="0" w:after="0" w:afterAutospacing="0" w:line="233" w:lineRule="atLeast"/>
@@ -1003,6 +1155,7 @@
           <w:sz w:val="22"/>
           <w:szCs w:val="22"/>
         </w:rPr>
+        <w:lastRenderedPageBreak/>
         <w:t>1.</w:t>
       </w:r>
       <w:r>
@@ -1186,27 +1339,1118 @@
     </w:p>
     <w:p>
       <w:pPr>
+        <w:pStyle w:val="Heading2"/>
+      </w:pPr>
+      <w:r>
+        <w:t>Strojové učení</w:t>
+      </w:r>
+      <w:r>
+        <w:t xml:space="preserve"> v obecných rysech</w:t>
+      </w:r>
+    </w:p>
+    <w:p>
+      <w:pPr>
+        <w:pStyle w:val="Stadnartntext"/>
+        <w:ind w:firstLine="708"/>
+        <w:rPr>
+          <w:lang w:bidi="he-IL"/>
+        </w:rPr>
+      </w:pPr>
+      <w:r>
+        <w:t>Z formálních definic strojového učení je vybráno tradiční znění Toma Mitchella, který definuje strojové učení nás</w:t>
+      </w:r>
+      <w:r>
+        <w:t>l</w:t>
+      </w:r>
+      <w:r>
+        <w:t xml:space="preserve">edujícím způsobem. </w:t>
+      </w:r>
+      <w:r>
+        <w:rPr>
+          <w:i/>
+        </w:rPr>
+        <w:t xml:space="preserve">„Stroj (počítačový program) se učí plnit třídu zadání T  ze zkušenost E a s úspěšností P v tom případě, když se úspěšnost plnění zadaných úkolů T  zlepšuje s využitím znalostí nabytých ze </w:t>
+      </w:r>
+      <w:r>
+        <w:t xml:space="preserve">zkušenosti E.“ </w:t>
+      </w:r>
+      <w:r>
+        <w:fldChar w:fldCharType="begin"/>
+      </w:r>
+      <w:r>
+        <w:instrText xml:space="preserve"> ADDIN ZOTERO_ITEM CSL_CITATION {"citationID":"DAB58nC8","properties":{"formattedCitation":"(Mitchell 1997a)","plainCitation":"(Mitchell 1997a)","noteIndex":0},"citationItems":[{"id":159,"uris":["http://zotero.org/users/local/IbRhotwj/items/JNC9CCCD"],"uri":["http://zotero.org/users/local/IbRhotwj/items/JNC9CCCD"],"itemData":{"id":159,"type":"book","title":"Machine Learning","collection-title":"McGraw-Hill series in computer science","publisher":"McGraw-Hill","publisher-place":"New York","number-of-pages":"414","source":"Library of Congress ISBN","event-place":"New York","ISBN":"978-0-07-042807-2","call-number":"Q325.5 .M58 1997","language":"en","author":[{"family":"Mitchell","given":"Tom M."}],"issued":{"date-parts":[["1997"]]}}}],"schema":"https://github.com/citation-style-language/schema/raw/master/csl-citation.json"} </w:instrText>
+      </w:r>
+      <w:r>
+        <w:fldChar w:fldCharType="separate"/>
+      </w:r>
+      <w:r>
+        <w:t>(Mitchell 1997a)</w:t>
+      </w:r>
+      <w:r>
+        <w:fldChar w:fldCharType="end"/>
+      </w:r>
+      <w:r>
+        <w:t xml:space="preserve">. </w:t>
+      </w:r>
+      <w:r>
+        <w:t>K </w:t>
+      </w:r>
+      <w:r>
+        <w:rPr>
+          <w:lang w:bidi="he-IL"/>
+        </w:rPr>
+        <w:t>základním praktickým úlohám</w:t>
+      </w:r>
+      <w:r>
+        <w:rPr>
+          <w:lang w:bidi="he-IL"/>
+        </w:rPr>
+        <w:t>,</w:t>
+      </w:r>
+      <w:r>
+        <w:rPr>
+          <w:lang w:bidi="he-IL"/>
+        </w:rPr>
+        <w:t xml:space="preserve"> na něž jsou algoritmy strojového učení apliková</w:t>
+      </w:r>
+      <w:r>
+        <w:rPr>
+          <w:lang w:bidi="he-IL"/>
+        </w:rPr>
+        <w:t>ny patří klasifikace, predikce</w:t>
+      </w:r>
+      <w:r>
+        <w:rPr>
+          <w:lang w:bidi="he-IL"/>
+        </w:rPr>
+        <w:t>,</w:t>
+      </w:r>
+      <w:r>
+        <w:rPr>
+          <w:lang w:bidi="he-IL"/>
+        </w:rPr>
+        <w:t xml:space="preserve"> expertní systémy,</w:t>
+      </w:r>
+      <w:r>
+        <w:rPr>
+          <w:lang w:bidi="he-IL"/>
+        </w:rPr>
+        <w:t xml:space="preserve"> popřípadě obecná kontrola agenta</w:t>
+      </w:r>
+      <w:r>
+        <w:rPr>
+          <w:lang w:bidi="he-IL"/>
+        </w:rPr>
+        <w:t xml:space="preserve"> konkrétního autonomního systému</w:t>
+      </w:r>
+      <w:r>
+        <w:rPr>
+          <w:lang w:bidi="he-IL"/>
+        </w:rPr>
+        <w:t>.</w:t>
+      </w:r>
+      <w:r>
+        <w:rPr>
+          <w:lang w:bidi="he-IL"/>
+        </w:rPr>
+        <w:t xml:space="preserve"> </w:t>
+      </w:r>
+      <w:r>
+        <w:rPr>
+          <w:lang w:bidi="he-IL"/>
+        </w:rPr>
+        <w:t xml:space="preserve"> </w:t>
+      </w:r>
+    </w:p>
+    <w:p>
+      <w:pPr>
+        <w:pStyle w:val="Stadnartntext"/>
+        <w:ind w:firstLine="708"/>
+        <w:rPr>
+          <w:lang w:bidi="he-IL"/>
+        </w:rPr>
+      </w:pPr>
+      <w:r>
+        <w:rPr>
+          <w:lang w:bidi="he-IL"/>
+        </w:rPr>
+        <w:t xml:space="preserve">Obecně je cílem algoritmů strojového učení aproximace neznámé komplexní funkce. Toho se s větší nebo menší úspěšností dosahuje za pomocí předkládání vstupních a výstupních vektorů hledané funkce. Celý aparát tohoto optimizačního procesu je často parametrizovatelný a celková úspěšnost nalezení příslušné funkce je na těchto parametrech závislá </w:t>
+      </w:r>
+      <w:r>
+        <w:rPr>
+          <w:lang w:bidi="he-IL"/>
+        </w:rPr>
+        <w:fldChar w:fldCharType="begin"/>
+      </w:r>
+      <w:r>
+        <w:rPr>
+          <w:lang w:bidi="he-IL"/>
+        </w:rPr>
+        <w:instrText xml:space="preserve"> ADDIN ZOTERO_ITEM CSL_CITATION {"citationID":"4PWnpSge","properties":{"formattedCitation":"(Jordan a Mitchell 2015)","plainCitation":"(Jordan a Mitchell 2015)","noteIndex":0},"citationItems":[{"id":878,"uris":["http://zotero.org/users/local/IbRhotwj/items/E5ACAJBT"],"uri":["http://zotero.org/users/local/IbRhotwj/items/E5ACAJBT"],"itemData":{"id":878,"type":"article-journal","title":"Machine learning: Trends, perspectives, and prospects","container-title":"Science","page":"255-260","volume":"349","issue":"6245","source":"Crossref","DOI":"10.1126/science.aaa8415","ISSN":"0036-8075, 1095-9203","shortTitle":"Machine learning","language":"en","author":[{"family":"Jordan","given":"M. I."},{"family":"Mitchell","given":"T. M."}],"issued":{"date-parts":[["2015",7,17]]}}}],"schema":"https://github.com/citation-style-language/schema/raw/master/csl-citation.json"} </w:instrText>
+      </w:r>
+      <w:r>
+        <w:rPr>
+          <w:lang w:bidi="he-IL"/>
+        </w:rPr>
+        <w:fldChar w:fldCharType="separate"/>
+      </w:r>
+      <w:r>
+        <w:t>(Jordan a Mitchell 2015)</w:t>
+      </w:r>
+      <w:r>
+        <w:rPr>
+          <w:lang w:bidi="he-IL"/>
+        </w:rPr>
+        <w:fldChar w:fldCharType="end"/>
+      </w:r>
+      <w:r>
+        <w:rPr>
+          <w:lang w:bidi="he-IL"/>
+        </w:rPr>
+        <w:t xml:space="preserve">.     </w:t>
+      </w:r>
+    </w:p>
+    <w:p>
+      <w:pPr>
+        <w:pStyle w:val="Stadnartntext"/>
+        <w:rPr>
+          <w:lang w:bidi="he-IL"/>
+        </w:rPr>
+      </w:pPr>
+      <w:r>
+        <w:rPr>
+          <w:lang w:bidi="he-IL"/>
+        </w:rPr>
+        <w:tab/>
+      </w:r>
+      <w:r>
+        <w:rPr>
+          <w:lang w:bidi="he-IL"/>
+        </w:rPr>
+        <w:t xml:space="preserve">Jednoduché funkce lze v zásadě aproximovat i jinými čistě programově-algoritmickými metodami, to je nicméně často neefektivní popřípadě u komplexnějších funkcí vyloženě nereálné. </w:t>
+      </w:r>
+      <w:r>
+        <w:rPr>
+          <w:lang w:bidi="he-IL"/>
+        </w:rPr>
+        <w:t xml:space="preserve">Následuje výčet hlavních argumentů pro upřednostňování algoritmů strojového učení, namísto implementace </w:t>
+      </w:r>
+      <w:r>
+        <w:rPr>
+          <w:lang w:bidi="he-IL"/>
+        </w:rPr>
+        <w:t>jiného</w:t>
+      </w:r>
+      <w:r>
+        <w:rPr>
+          <w:lang w:bidi="he-IL"/>
+        </w:rPr>
+        <w:t xml:space="preserve"> programově laděného</w:t>
+      </w:r>
+      <w:r>
+        <w:rPr>
+          <w:lang w:bidi="he-IL"/>
+        </w:rPr>
+        <w:t xml:space="preserve"> systému. </w:t>
+      </w:r>
+    </w:p>
+    <w:p>
+      <w:pPr>
+        <w:pStyle w:val="Stadnartntext"/>
+        <w:ind w:firstLine="708"/>
+        <w:rPr>
+          <w:lang w:bidi="he-IL"/>
+        </w:rPr>
+      </w:pPr>
+      <w:r>
+        <w:rPr>
+          <w:lang w:bidi="he-IL"/>
+        </w:rPr>
+        <w:t xml:space="preserve">Mitchellem definovaná zkušenost </w:t>
+      </w:r>
+      <w:r>
+        <w:rPr>
+          <w:i/>
+          <w:iCs/>
+          <w:lang w:bidi="he-IL"/>
+        </w:rPr>
+        <w:t>E</w:t>
+      </w:r>
+      <w:r>
+        <w:rPr>
+          <w:i/>
+          <w:iCs/>
+          <w:lang w:bidi="he-IL"/>
+        </w:rPr>
+        <w:t xml:space="preserve"> </w:t>
+      </w:r>
+      <w:r>
+        <w:rPr>
+          <w:lang w:bidi="he-IL"/>
+        </w:rPr>
+        <w:t xml:space="preserve">je v oblasti strojového učení reprezentována daty. </w:t>
+      </w:r>
+      <w:r>
+        <w:rPr>
+          <w:lang w:bidi="he-IL"/>
+        </w:rPr>
+        <w:t>Pro trénovací sadu je důležité</w:t>
+      </w:r>
+      <w:r>
+        <w:rPr>
+          <w:lang w:bidi="he-IL"/>
+        </w:rPr>
+        <w:t xml:space="preserve"> to,</w:t>
+      </w:r>
+      <w:r>
+        <w:rPr>
+          <w:lang w:bidi="he-IL"/>
+        </w:rPr>
+        <w:t xml:space="preserve"> jaké formy nabývá</w:t>
+      </w:r>
+      <w:r>
+        <w:rPr>
+          <w:lang w:bidi="he-IL"/>
+        </w:rPr>
+        <w:t xml:space="preserve"> a</w:t>
+      </w:r>
+      <w:r>
+        <w:rPr>
+          <w:lang w:bidi="he-IL"/>
+        </w:rPr>
+        <w:t xml:space="preserve"> v jakém pořadí vstupu</w:t>
+      </w:r>
+      <w:r>
+        <w:rPr>
+          <w:lang w:bidi="he-IL"/>
+        </w:rPr>
+        <w:t>jí jednotlivá data do algoritmu.</w:t>
+      </w:r>
+      <w:r>
+        <w:rPr>
+          <w:lang w:bidi="he-IL"/>
+        </w:rPr>
+        <w:t xml:space="preserve"> </w:t>
+      </w:r>
+      <w:r>
+        <w:rPr>
+          <w:lang w:bidi="he-IL"/>
+        </w:rPr>
+        <w:t xml:space="preserve">Především je pak </w:t>
+      </w:r>
+      <w:r>
+        <w:rPr>
+          <w:lang w:bidi="he-IL"/>
+        </w:rPr>
+        <w:lastRenderedPageBreak/>
+        <w:t>podstatné</w:t>
+      </w:r>
+      <w:r>
+        <w:rPr>
+          <w:lang w:bidi="he-IL"/>
+        </w:rPr>
+        <w:t>„</w:t>
+      </w:r>
+      <w:r>
+        <w:rPr>
+          <w:i/>
+          <w:iCs/>
+          <w:lang w:bidi="he-IL"/>
+        </w:rPr>
+        <w:t>…jak dobře</w:t>
+      </w:r>
+      <w:r>
+        <w:rPr>
+          <w:i/>
+          <w:iCs/>
+          <w:lang w:bidi="he-IL"/>
+        </w:rPr>
+        <w:t xml:space="preserve"> data reprezentují</w:t>
+      </w:r>
+      <w:r>
+        <w:rPr>
+          <w:i/>
+          <w:iCs/>
+          <w:lang w:bidi="he-IL"/>
+        </w:rPr>
+        <w:t xml:space="preserve"> distribuci </w:t>
+      </w:r>
+      <w:r>
+        <w:rPr>
+          <w:i/>
+          <w:iCs/>
+          <w:lang w:bidi="he-IL"/>
+        </w:rPr>
+        <w:t>příkladů, přes které musí být výsledný systém evaluován úspěšností P.“</w:t>
+      </w:r>
+      <w:r>
+        <w:rPr>
+          <w:lang w:bidi="he-IL"/>
+        </w:rPr>
+        <w:t xml:space="preserve"> </w:t>
+      </w:r>
+      <w:r>
+        <w:rPr>
+          <w:lang w:bidi="he-IL"/>
+        </w:rPr>
+        <w:fldChar w:fldCharType="begin"/>
+      </w:r>
+      <w:r>
+        <w:rPr>
+          <w:lang w:bidi="he-IL"/>
+        </w:rPr>
+        <w:instrText xml:space="preserve"> ADDIN ZOTERO_ITEM CSL_CITATION {"citationID":"KGtGwr0L","properties":{"formattedCitation":"(Mitchell 1997b)","plainCitation":"(Mitchell 1997b)","noteIndex":0},"citationItems":[{"id":"EykNnhO6/hVKYCYRx","uris":["http://zotero.org/users/local/DXBpxSa9/items/C6L4M5DL"],"uri":["http://zotero.org/users/local/DXBpxSa9/items/C6L4M5DL"],"itemData":{"id":249,"type":"book","title":"Machine Learning","collection-title":"McGraw-Hill series in computer science","publisher":"McGraw-Hill","publisher-place":"New York","number-of-pages":"414","source":"Library of Congress ISBN","event-place":"New York","ISBN":"978-0-07-042807-2","call-number":"Q325.5 .M58 1997","language":"en","author":[{"family":"Mitchell","given":"Tom M."}],"issued":{"date-parts":[["1997"]]}}}],"schema":"https://github.com/citation-style-language/schema/raw/master/csl-citation.json"} </w:instrText>
+      </w:r>
+      <w:r>
+        <w:rPr>
+          <w:lang w:bidi="he-IL"/>
+        </w:rPr>
+        <w:fldChar w:fldCharType="separate"/>
+      </w:r>
+      <w:r>
+        <w:t>(Mitchell 1997b)</w:t>
+      </w:r>
+      <w:r>
+        <w:rPr>
+          <w:lang w:bidi="he-IL"/>
+        </w:rPr>
+        <w:fldChar w:fldCharType="end"/>
+      </w:r>
+      <w:r>
+        <w:rPr>
+          <w:lang w:bidi="he-IL"/>
+        </w:rPr>
+        <w:t xml:space="preserve"> V takto definované trénovací sadě, lze pak za pomocí vhodných algoritmů strojového učení hledat obecné vztahy a korelace, které by tradiční analýze zůstaly skryté</w:t>
+      </w:r>
+      <w:r>
+        <w:rPr>
+          <w:lang w:bidi="he-IL"/>
+        </w:rPr>
+        <w:t xml:space="preserve"> tj. jen těžko by se hledala přiměřená algoritmizovatelná logika</w:t>
+      </w:r>
+      <w:r>
+        <w:rPr>
+          <w:lang w:bidi="he-IL"/>
+        </w:rPr>
+        <w:t>. Vzhledem k záměru této práce lze dodat, že tyto</w:t>
+      </w:r>
+      <w:r>
+        <w:rPr>
+          <w:lang w:bidi="he-IL"/>
+        </w:rPr>
+        <w:t xml:space="preserve"> skryté</w:t>
+      </w:r>
+      <w:r>
+        <w:rPr>
+          <w:lang w:bidi="he-IL"/>
+        </w:rPr>
+        <w:t xml:space="preserve"> vztahy mohou být později užity ke generování nových vzorků </w:t>
+      </w:r>
+      <w:r>
+        <w:rPr>
+          <w:lang w:bidi="he-IL"/>
+        </w:rPr>
+        <w:t>při zachování</w:t>
+      </w:r>
+      <w:r>
+        <w:rPr>
+          <w:lang w:bidi="he-IL"/>
+        </w:rPr>
+        <w:t xml:space="preserve"> obecné charakteristiky</w:t>
+      </w:r>
+      <w:r>
+        <w:rPr>
+          <w:lang w:bidi="he-IL"/>
+        </w:rPr>
+        <w:t xml:space="preserve"> a </w:t>
+      </w:r>
+      <w:r>
+        <w:rPr>
+          <w:lang w:bidi="he-IL"/>
+        </w:rPr>
+        <w:t>distribuce</w:t>
+      </w:r>
+      <w:r>
+        <w:rPr>
+          <w:lang w:bidi="he-IL"/>
+        </w:rPr>
+        <w:t xml:space="preserve"> trénovací sady. </w:t>
+      </w:r>
+    </w:p>
+    <w:p>
+      <w:pPr>
+        <w:pStyle w:val="Stadnartntext"/>
+        <w:ind w:firstLine="708"/>
+      </w:pPr>
+      <w:r>
+        <w:rPr>
+          <w:lang w:bidi="he-IL"/>
+        </w:rPr>
+        <w:t>Mezi další důvody</w:t>
+      </w:r>
+      <w:r>
+        <w:rPr>
+          <w:lang w:bidi="he-IL"/>
+        </w:rPr>
+        <w:t xml:space="preserve"> pro preferenci </w:t>
+      </w:r>
+      <w:r>
+        <w:rPr>
+          <w:lang w:bidi="he-IL"/>
+        </w:rPr>
+        <w:t>algoritmů strojového učení</w:t>
+      </w:r>
+      <w:r>
+        <w:rPr>
+          <w:lang w:bidi="he-IL"/>
+        </w:rPr>
+        <w:t xml:space="preserve"> </w:t>
+      </w:r>
+      <w:r>
+        <w:rPr>
+          <w:lang w:bidi="he-IL"/>
+        </w:rPr>
+        <w:t>patří</w:t>
+      </w:r>
+      <w:r>
+        <w:rPr>
+          <w:lang w:bidi="he-IL"/>
+        </w:rPr>
+        <w:t xml:space="preserve"> dle Nil</w:t>
+      </w:r>
+      <w:r>
+        <w:rPr>
+          <w:lang w:bidi="he-IL"/>
+        </w:rPr>
+        <w:t>s</w:t>
+      </w:r>
+      <w:r>
+        <w:rPr>
+          <w:lang w:bidi="he-IL"/>
+        </w:rPr>
+        <w:t>s</w:t>
+      </w:r>
+      <w:r>
+        <w:rPr>
+          <w:lang w:bidi="he-IL"/>
+        </w:rPr>
+        <w:t xml:space="preserve">ona </w:t>
+      </w:r>
+      <w:r>
+        <w:rPr>
+          <w:lang w:bidi="he-IL"/>
+        </w:rPr>
+        <w:t xml:space="preserve">enormní velikost datové sady, která znemožňuje syntézu do tradičního programu. </w:t>
+      </w:r>
+      <w:r>
+        <w:rPr>
+          <w:lang w:bidi="he-IL"/>
+        </w:rPr>
+        <w:t>Dalším</w:t>
+      </w:r>
+      <w:r>
+        <w:rPr>
+          <w:lang w:bidi="he-IL"/>
+        </w:rPr>
+        <w:t xml:space="preserve"> argumentem je</w:t>
+      </w:r>
+      <w:r>
+        <w:rPr>
+          <w:lang w:bidi="he-IL"/>
+        </w:rPr>
+        <w:t xml:space="preserve"> dynamická proměnlivost dat, na kterou musí být systém schopný v ideálním případě reagovat. A konečně jsou některé úlohy definovatelné pouze pomo</w:t>
+      </w:r>
+      <w:r>
+        <w:rPr>
+          <w:lang w:bidi="he-IL"/>
+        </w:rPr>
+        <w:t>cí předkládání četných příkladů</w:t>
+      </w:r>
+      <w:r>
+        <w:rPr>
+          <w:lang w:bidi="he-IL"/>
+        </w:rPr>
+        <w:t xml:space="preserve"> (Nilsson 1998)</w:t>
+      </w:r>
+      <w:r>
+        <w:t>.</w:t>
+      </w:r>
+    </w:p>
+    <w:p>
+      <w:pPr>
+        <w:pStyle w:val="Heading2"/>
+      </w:pPr>
+      <w:r>
+        <w:t>Rozlišení učících algoritmů s učitelem a bez učitele</w:t>
+      </w:r>
+    </w:p>
+    <w:p>
+      <w:pPr>
+        <w:pStyle w:val="Stadnartntext"/>
+      </w:pPr>
+      <w:r>
+        <w:tab/>
+      </w:r>
+      <w:r>
+        <w:t xml:space="preserve"> </w:t>
+      </w:r>
+    </w:p>
+    <w:p>
+      <w:pPr>
+        <w:pStyle w:val="Heading2"/>
+        <w:rPr>
+          <w:lang w:bidi="he-IL"/>
+        </w:rPr>
+      </w:pPr>
+      <w:r>
+        <w:t>Rozli</w:t>
+      </w:r>
+      <w:r>
+        <w:rPr>
+          <w:lang w:bidi="he-IL"/>
+        </w:rPr>
+        <w:t>šení diskriminativních a generativních modelů</w:t>
+      </w:r>
+    </w:p>
+    <w:p>
+      <w:pPr>
+        <w:pStyle w:val="Stadnartntext"/>
+        <w:rPr>
+          <w:lang w:bidi="he-IL"/>
+        </w:rPr>
+      </w:pPr>
+      <w:r>
+        <w:rPr>
+          <w:lang w:bidi="he-IL"/>
+        </w:rPr>
+        <w:tab/>
+      </w:r>
+      <w:r>
+        <w:rPr>
+          <w:lang w:bidi="he-IL"/>
+        </w:rPr>
+        <w:t>Kromě</w:t>
+      </w:r>
+      <w:r>
+        <w:rPr>
+          <w:lang w:bidi="he-IL"/>
+        </w:rPr>
+        <w:t xml:space="preserve"> již uvedeného</w:t>
+      </w:r>
+      <w:r>
+        <w:rPr>
+          <w:lang w:bidi="he-IL"/>
+        </w:rPr>
+        <w:t xml:space="preserve"> </w:t>
+      </w:r>
+      <w:r>
+        <w:rPr>
+          <w:lang w:bidi="he-IL"/>
+        </w:rPr>
+        <w:t>čle</w:t>
+      </w:r>
+      <w:r>
+        <w:rPr>
+          <w:lang w:bidi="he-IL"/>
+        </w:rPr>
+        <w:t>ň</w:t>
+      </w:r>
+      <w:r>
+        <w:rPr>
+          <w:lang w:bidi="he-IL"/>
+        </w:rPr>
+        <w:t>ení na učení s učitelem a učení bez učitele, lze algoritmy rozdělit rovněž na diskriminativní a generativní. Na rozdíl mezi nimi lze dobře poukázat v</w:t>
+      </w:r>
+      <w:r>
+        <w:rPr>
+          <w:lang w:bidi="he-IL"/>
+        </w:rPr>
+        <w:t> aplikaci na klasifik</w:t>
+      </w:r>
+      <w:r>
+        <w:rPr>
+          <w:lang w:bidi="he-IL"/>
+        </w:rPr>
+        <w:t xml:space="preserve">aci, kde </w:t>
+      </w:r>
+      <w:r>
+        <w:rPr>
+          <w:lang w:bidi="he-IL"/>
+        </w:rPr>
+        <w:t>jde obvykle</w:t>
+      </w:r>
+      <w:r>
+        <w:rPr>
+          <w:lang w:bidi="he-IL"/>
+        </w:rPr>
+        <w:t xml:space="preserve"> o rozdělení datové distribuce do několika oblastí. </w:t>
+      </w:r>
+      <w:r>
+        <w:rPr>
+          <w:lang w:bidi="he-IL"/>
+        </w:rPr>
+        <w:t>Zatímco u diskriminativních modelů jde o namapování vstupů na konkrétní výstup, kterým může být konkrétní třída či skalární hodnota, generativní přístup modeluje pravděpodobnostní relace mezi proměnnými daného modelu</w:t>
+      </w:r>
+      <w:r>
+        <w:rPr>
+          <w:lang w:bidi="he-IL"/>
+        </w:rPr>
+        <w:t xml:space="preserve"> </w:t>
+      </w:r>
+      <w:r>
+        <w:rPr>
+          <w:lang w:bidi="he-IL"/>
+        </w:rPr>
+        <w:fldChar w:fldCharType="begin"/>
+      </w:r>
+      <w:r>
+        <w:rPr>
+          <w:lang w:bidi="he-IL"/>
+        </w:rPr>
+        <w:instrText xml:space="preserve"> ADDIN ZOTERO_ITEM CSL_CITATION {"citationID":"OPrn0G7O","properties":{"formattedCitation":"(Jebara 1996)","plainCitation":"(Jebara 1996)","noteIndex":0},"citationItems":[{"id":"EykNnhO6/NcUTd9Pp","uris":["http://zotero.org/users/local/DXBpxSa9/items/HK5UUPBX"],"uri":["http://zotero.org/users/local/DXBpxSa9/items/HK5UUPBX"],"itemData":{"id":481,"type":"article-journal","title":"Discriminative, Generative and Imitative Learning","page":"212","source":"Zotero","abstract":"I propose a common framework that combines three diﬀerent paradigms in machine learning: generative, discriminative and imitative learning. A generative probabilistic distribution is a principled way to model many machine learning and machine perception problems. Therein, one provides domain speciﬁc knowledge in terms of structure and parameter priors over the joint space of variables. Bayesian networks and Bayesian statistics provide a rich and ﬂexible language for specifying this knowledge and subsequently reﬁning it with data and observations. The ﬁnal result is a distribution that is a good generator of novel exemplars.","language":"en","author":[{"family":"Jebara","given":"Tony"}],"issued":{"date-parts":[["1996"]]}}}],"schema":"https://github.com/citation-style-language/schema/raw/master/csl-citation.json"} </w:instrText>
+      </w:r>
+      <w:r>
+        <w:rPr>
+          <w:lang w:bidi="he-IL"/>
+        </w:rPr>
+        <w:fldChar w:fldCharType="separate"/>
+      </w:r>
+      <w:r>
+        <w:t>(Jebara 1996)</w:t>
+      </w:r>
+      <w:r>
+        <w:rPr>
+          <w:lang w:bidi="he-IL"/>
+        </w:rPr>
+        <w:fldChar w:fldCharType="end"/>
+      </w:r>
+      <w:r>
+        <w:rPr>
+          <w:lang w:bidi="he-IL"/>
+        </w:rPr>
+        <w:t xml:space="preserve">. </w:t>
+      </w:r>
+      <w:r>
+        <w:rPr>
+          <w:lang w:bidi="he-IL"/>
+        </w:rPr>
+        <w:t xml:space="preserve">Pro N proměnných lze v těchto modelech nalézt úplnou </w:t>
+      </w:r>
+      <w:r>
+        <w:rPr>
+          <w:lang w:bidi="he-IL"/>
+        </w:rPr>
+        <w:t>s</w:t>
+      </w:r>
+      <w:r>
+        <w:rPr>
+          <w:lang w:bidi="he-IL"/>
+        </w:rPr>
+        <w:t>druženou pravděpodobnost ve formě p(x</w:t>
+      </w:r>
+      <w:r>
+        <w:rPr>
+          <w:vertAlign w:val="subscript"/>
+          <w:lang w:bidi="he-IL"/>
+        </w:rPr>
+        <w:t>1</w:t>
+      </w:r>
+      <w:r>
+        <w:rPr>
+          <w:lang w:bidi="he-IL"/>
+        </w:rPr>
+        <w:t>,…..x</w:t>
+      </w:r>
+      <w:r>
+        <w:rPr>
+          <w:vertAlign w:val="subscript"/>
+          <w:lang w:bidi="he-IL"/>
+        </w:rPr>
+        <w:t>n</w:t>
+      </w:r>
+      <w:r>
+        <w:rPr>
+          <w:lang w:bidi="he-IL"/>
+        </w:rPr>
+        <w:t>). Existuje-li vyjádření takové distribuce, lze na základě této formule odvozovat další hodnoty proměnných pomocí bayesovských pravidel.</w:t>
+      </w:r>
+      <w:r>
+        <w:rPr>
+          <w:lang w:bidi="he-IL"/>
+        </w:rPr>
+        <w:t xml:space="preserve"> Tomuto procesu se říká inference.</w:t>
+      </w:r>
+      <w:r>
+        <w:rPr>
+          <w:lang w:bidi="he-IL"/>
+        </w:rPr>
+        <w:t xml:space="preserve"> Ve vztahu ke klasifikaci je to pak především pravděpodobnost </w:t>
+      </w:r>
+      <w:r>
+        <w:rPr>
+          <w:lang w:bidi="he-IL"/>
+        </w:rPr>
+        <w:lastRenderedPageBreak/>
+        <w:t>p(y</w:t>
+      </w:r>
+      <w:r>
+        <w:rPr>
+          <w:lang w:bidi="he-IL"/>
+        </w:rPr>
+        <w:t>|x</w:t>
+      </w:r>
+      <w:r>
+        <w:rPr>
+          <w:lang w:bidi="he-IL"/>
+        </w:rPr>
+        <w:t xml:space="preserve">), kde </w:t>
+      </w:r>
+      <w:r>
+        <w:rPr>
+          <w:i/>
+          <w:iCs/>
+          <w:lang w:bidi="he-IL"/>
+        </w:rPr>
+        <w:t>y</w:t>
+      </w:r>
+      <w:r>
+        <w:rPr>
+          <w:i/>
+          <w:iCs/>
+          <w:lang w:bidi="he-IL"/>
+        </w:rPr>
+        <w:t xml:space="preserve"> </w:t>
+      </w:r>
+      <w:r>
+        <w:rPr>
+          <w:lang w:bidi="he-IL"/>
+        </w:rPr>
+        <w:t>je třída</w:t>
+      </w:r>
+      <w:r>
+        <w:rPr>
+          <w:lang w:bidi="he-IL"/>
+        </w:rPr>
+        <w:t xml:space="preserve"> objektu</w:t>
+      </w:r>
+      <w:r>
+        <w:rPr>
+          <w:lang w:bidi="he-IL"/>
+        </w:rPr>
+        <w:t xml:space="preserve"> vzhledem k</w:t>
+      </w:r>
+      <w:r>
+        <w:rPr>
+          <w:lang w:bidi="he-IL"/>
+        </w:rPr>
+        <w:t xml:space="preserve"> rozdělení</w:t>
+      </w:r>
+      <w:r>
+        <w:rPr>
+          <w:lang w:bidi="he-IL"/>
+        </w:rPr>
+        <w:t> </w:t>
+      </w:r>
+      <w:r>
+        <w:rPr>
+          <w:i/>
+          <w:iCs/>
+          <w:lang w:bidi="he-IL"/>
+        </w:rPr>
+        <w:t>x</w:t>
+      </w:r>
+      <w:r>
+        <w:rPr>
+          <w:lang w:bidi="he-IL"/>
+        </w:rPr>
+        <w:t xml:space="preserve">. </w:t>
+      </w:r>
+      <w:r>
+        <w:rPr>
+          <w:lang w:bidi="he-IL"/>
+        </w:rPr>
+        <w:fldChar w:fldCharType="begin"/>
+      </w:r>
+      <w:r>
+        <w:rPr>
+          <w:lang w:bidi="he-IL"/>
+        </w:rPr>
+        <w:instrText xml:space="preserve"> ADDIN ZOTERO_ITEM CSL_CITATION {"citationID":"g6QdBucy","properties":{"formattedCitation":"(Ng a Jordan nedatov\\uc0\\u225{}no)","plainCitation":"(Ng a Jordan nedatováno)","noteIndex":0},"citationItems":[{"id":"EykNnhO6/ku3JoIgj","uris":["http://zotero.org/users/local/DXBpxSa9/items/SWT9YI2N"],"uri":["http://zotero.org/users/local/DXBpxSa9/items/SWT9YI2N"],"itemData":{"id":274,"type":"article-journal","title":"On Discriminative vs. Generative Classifiers: A comparison of logistic regression and naive Bayes","page":"8","source":"Zotero","abstract":"We compare discriminative and generative learning as typified by logistic regression and naive Bayes. We show, contrary to a widelyheld belief that discriminative classifiers are almost always to be preferred, that there can often be two distinct regimes of performance as the training set size is increased, one in which each algorithm does better. This stems from the observation- which is borne out in repeated experiments- that while discriminative learning has lower asymptotic error, a generative classifier may also approach its (higher) asymptotic error much faster.","language":"en","author":[{"family":"Ng","given":"Andrew Y"},{"family":"Jordan","given":"Michael I"}]}}],"schema":"https://github.com/citation-style-language/schema/raw/master/csl-citation.json"} </w:instrText>
+      </w:r>
+      <w:r>
+        <w:rPr>
+          <w:lang w:bidi="he-IL"/>
+        </w:rPr>
+        <w:fldChar w:fldCharType="separate"/>
+      </w:r>
+      <w:r>
+        <w:rPr>
+          <w:rFonts w:cs="Times New Roman"/>
+          <w:szCs w:val="24"/>
+        </w:rPr>
+        <w:t>(Ng a Jordan nedatováno)</w:t>
+      </w:r>
+      <w:r>
+        <w:rPr>
+          <w:lang w:bidi="he-IL"/>
+        </w:rPr>
+        <w:fldChar w:fldCharType="end"/>
+      </w:r>
+      <w:r>
+        <w:rPr>
+          <w:lang w:bidi="he-IL"/>
+        </w:rPr>
+        <w:t>.</w:t>
+      </w:r>
+      <w:r>
+        <w:rPr>
+          <w:lang w:bidi="he-IL"/>
+        </w:rPr>
+        <w:t xml:space="preserve"> </w:t>
+      </w:r>
+      <w:r>
+        <w:rPr>
+          <w:lang w:bidi="he-IL"/>
+        </w:rPr>
+        <w:t xml:space="preserve">Generativní modely existují většinou ve formě grafických modelů, mezi které patří primárně bayesovské sítě se směrovými relacemi mezi proměnnými a Markovovy modely, popřípadě Markovovy nahodilostní pole. (Jebara – google books). </w:t>
+      </w:r>
+      <w:r>
+        <w:rPr>
+          <w:lang w:bidi="he-IL"/>
+        </w:rPr>
+        <w:t>Na příkladu klasifikace</w:t>
+      </w:r>
+      <w:r>
+        <w:rPr>
+          <w:lang w:bidi="he-IL"/>
+        </w:rPr>
+        <w:t xml:space="preserve"> rastrových obrázků</w:t>
+      </w:r>
+      <w:r>
+        <w:rPr>
+          <w:lang w:bidi="he-IL"/>
+        </w:rPr>
+        <w:t xml:space="preserve"> jednociferných čísel demonstruje Revow zásadní praktický důsledek při použití generativních modelů, totiž ten, že najdeme-li generativní model pro daný systém, našli jsme i model, který je schopen generovat nové vzorky </w:t>
+      </w:r>
+      <w:r>
+        <w:rPr>
+          <w:lang w:bidi="he-IL"/>
+        </w:rPr>
+        <w:fldChar w:fldCharType="begin"/>
+      </w:r>
+      <w:r>
+        <w:rPr>
+          <w:lang w:bidi="he-IL"/>
+        </w:rPr>
+        <w:instrText xml:space="preserve"> ADDIN ZOTERO_ITEM CSL_CITATION {"citationID":"xYr2fYji","properties":{"formattedCitation":"(Michael Revow et al. 1996)","plainCitation":"(Michael Revow et al. 1996)","noteIndex":0},"citationItems":[{"id":"EykNnhO6/iNGtvZkB","uris":["http://zotero.org/users/local/DXBpxSa9/items/WDPKK3UD"],"uri":["http://zotero.org/users/local/DXBpxSa9/items/WDPKK3UD"],"itemData":{"id":486,"type":"article-journal","title":"Using Generative Models for Handwritten Digit Recognition","container-title":"IEEE Transactions on pattern analysis and machine intelligence","page":"15","volume":"18","issue":"6","author":[{"literal":"Michael Revow"},{"literal":"Christopher K.I Williams"},{"literal":"Geoffrey E. Hinton"}],"issued":{"date-parts":[["1996"]]}}}],"schema":"https://github.com/citation-style-language/schema/raw/master/csl-citation.json"} </w:instrText>
+      </w:r>
+      <w:r>
+        <w:rPr>
+          <w:lang w:bidi="he-IL"/>
+        </w:rPr>
+        <w:fldChar w:fldCharType="separate"/>
+      </w:r>
+      <w:r>
+        <w:t>(Michael Revow et al. 1996)</w:t>
+      </w:r>
+      <w:r>
+        <w:rPr>
+          <w:lang w:bidi="he-IL"/>
+        </w:rPr>
+        <w:fldChar w:fldCharType="end"/>
+      </w:r>
+      <w:r>
+        <w:rPr>
+          <w:lang w:bidi="he-IL"/>
+        </w:rPr>
+        <w:t>.</w:t>
+      </w:r>
+    </w:p>
+    <w:p>
+      <w:pPr>
+        <w:pStyle w:val="Stadnartntext"/>
+        <w:rPr>
+          <w:lang w:bidi="he-IL"/>
+        </w:rPr>
+      </w:pPr>
+      <w:r>
+        <w:rPr>
+          <w:lang w:bidi="he-IL"/>
+        </w:rPr>
+        <w:tab/>
+        <w:t>Diskriminativní modely se v jádru svého fungovaní snaží aproximovat ideální hranici, kter</w:t>
+      </w:r>
+      <w:r>
+        <w:rPr>
+          <w:lang w:bidi="he-IL"/>
+        </w:rPr>
+        <w:t>á žádoucím způsobem</w:t>
+      </w:r>
+      <w:r>
+        <w:rPr>
+          <w:lang w:bidi="he-IL"/>
+        </w:rPr>
+        <w:t xml:space="preserve"> </w:t>
+      </w:r>
+      <w:r>
+        <w:rPr>
+          <w:lang w:bidi="he-IL"/>
+        </w:rPr>
+        <w:t>odděluje</w:t>
+      </w:r>
+      <w:r>
+        <w:rPr>
+          <w:lang w:bidi="he-IL"/>
+        </w:rPr>
+        <w:t xml:space="preserve"> vícedimenzionální</w:t>
+      </w:r>
+      <w:r>
+        <w:rPr>
+          <w:lang w:bidi="he-IL"/>
+        </w:rPr>
+        <w:t xml:space="preserve"> datovou distribuci.</w:t>
+      </w:r>
+      <w:r>
+        <w:rPr>
+          <w:lang w:bidi="he-IL"/>
+        </w:rPr>
+        <w:t xml:space="preserve"> Příklad takového oddělení je znázorňen na obrázku 1.</w:t>
+      </w:r>
+      <w:r>
+        <w:rPr>
+          <w:lang w:bidi="he-IL"/>
+        </w:rPr>
+        <w:t xml:space="preserve"> Mezi diskriminativní algoritmy patří typicky neuronové sítě, support vector machines,  line</w:t>
+      </w:r>
+      <w:r>
+        <w:rPr>
+          <w:lang w:bidi="he-IL"/>
+        </w:rPr>
+        <w:t xml:space="preserve">ární regresní algoritmy a další </w:t>
+      </w:r>
+      <w:r>
+        <w:rPr>
+          <w:lang w:bidi="he-IL"/>
+        </w:rPr>
+        <w:fldChar w:fldCharType="begin"/>
+      </w:r>
+      <w:r>
+        <w:rPr>
+          <w:lang w:bidi="he-IL"/>
+        </w:rPr>
+        <w:instrText xml:space="preserve"> ADDIN ZOTERO_ITEM CSL_CITATION {"citationID":"XD5LMBoy","properties":{"formattedCitation":"(Jebara 1996)","plainCitation":"(Jebara 1996)","noteIndex":0},"citationItems":[{"id":"EykNnhO6/NcUTd9Pp","uris":["http://zotero.org/users/local/DXBpxSa9/items/HK5UUPBX"],"uri":["http://zotero.org/users/local/DXBpxSa9/items/HK5UUPBX"],"itemData":{"id":481,"type":"article-journal","title":"Discriminative, Generative and Imitative Learning","page":"212","source":"Zotero","abstract":"I propose a common framework that combines three diﬀerent paradigms in machine learning: generative, discriminative and imitative learning. A generative probabilistic distribution is a principled way to model many machine learning and machine perception problems. Therein, one provides domain speciﬁc knowledge in terms of structure and parameter priors over the joint space of variables. Bayesian networks and Bayesian statistics provide a rich and ﬂexible language for specifying this knowledge and subsequently reﬁning it with data and observations. The ﬁnal result is a distribution that is a good generator of novel exemplars.","language":"en","author":[{"family":"Jebara","given":"Tony"}],"issued":{"date-parts":[["1996"]]}}}],"schema":"https://github.com/citation-style-language/schema/raw/master/csl-citation.json"} </w:instrText>
+      </w:r>
+      <w:r>
+        <w:rPr>
+          <w:lang w:bidi="he-IL"/>
+        </w:rPr>
+        <w:fldChar w:fldCharType="separate"/>
+      </w:r>
+      <w:r>
+        <w:t>(Jebara 1996)</w:t>
+      </w:r>
+      <w:r>
+        <w:rPr>
+          <w:lang w:bidi="he-IL"/>
+        </w:rPr>
+        <w:fldChar w:fldCharType="end"/>
+      </w:r>
+      <w:r>
+        <w:rPr>
+          <w:lang w:bidi="he-IL"/>
+        </w:rPr>
+        <w:t>. Primární užití diskriminativních algoritmů lze vidět v klasifikaci popřípadě regresi.</w:t>
+      </w:r>
+    </w:p>
+    <w:p>
+      <w:pPr>
+        <w:pStyle w:val="Stadnartntext"/>
         <w:keepNext/>
-        <w:keepLines/>
-        <w:spacing w:before="720" w:after="360"/>
-        <w:outlineLvl w:val="0"/>
-        <w:rPr>
-          <w:rFonts w:ascii="Arial" w:eastAsiaTheme="majorEastAsia" w:hAnsi="Arial" w:cstheme="majorBidi"/>
-          <w:b/>
-          <w:color w:val="000000" w:themeColor="text1"/>
-          <w:sz w:val="36"/>
-          <w:szCs w:val="32"/>
-        </w:rPr>
-      </w:pPr>
-      <w:r>
-        <w:rPr>
-          <w:rFonts w:ascii="Arial" w:eastAsiaTheme="majorEastAsia" w:hAnsi="Arial" w:cstheme="majorBidi"/>
-          <w:b/>
-          <w:color w:val="000000" w:themeColor="text1"/>
-          <w:sz w:val="36"/>
-          <w:szCs w:val="32"/>
-        </w:rPr>
-        <w:t>Strojové učení</w:t>
+        <w:jc w:val="center"/>
+      </w:pPr>
+      <w:r>
+        <w:rPr>
+          <w:noProof/>
+          <w:lang w:eastAsia="cs-CZ"/>
+        </w:rPr>
+        <w:drawing>
+          <wp:inline distT="0" distB="0" distL="0" distR="0" wp14:anchorId="44B1D5EC" wp14:editId="5EA5B669">
+            <wp:extent cx="3143250" cy="1774513"/>
+            <wp:effectExtent l="0" t="0" r="0" b="0"/>
+            <wp:docPr id="1" name="Picture 1"/>
+            <wp:cNvGraphicFramePr>
+              <a:graphicFrameLocks xmlns:a="http://schemas.openxmlformats.org/drawingml/2006/main" noChangeAspect="1"/>
+            </wp:cNvGraphicFramePr>
+            <a:graphic xmlns:a="http://schemas.openxmlformats.org/drawingml/2006/main">
+              <a:graphicData uri="http://schemas.openxmlformats.org/drawingml/2006/picture">
+                <pic:pic xmlns:pic="http://schemas.openxmlformats.org/drawingml/2006/picture">
+                  <pic:nvPicPr>
+                    <pic:cNvPr id="1" name=""/>
+                    <pic:cNvPicPr/>
+                  </pic:nvPicPr>
+                  <pic:blipFill>
+                    <a:blip r:embed="rId10"/>
+                    <a:stretch>
+                      <a:fillRect/>
+                    </a:stretch>
+                  </pic:blipFill>
+                  <pic:spPr>
+                    <a:xfrm>
+                      <a:off x="0" y="0"/>
+                      <a:ext cx="3160320" cy="1784150"/>
+                    </a:xfrm>
+                    <a:prstGeom prst="rect">
+                      <a:avLst/>
+                    </a:prstGeom>
+                  </pic:spPr>
+                </pic:pic>
+              </a:graphicData>
+            </a:graphic>
+          </wp:inline>
+        </w:drawing>
+      </w:r>
+    </w:p>
+    <w:p>
+      <w:pPr>
+        <w:pStyle w:val="Caption"/>
+        <w:rPr>
+          <w:lang w:bidi="he-IL"/>
+        </w:rPr>
+      </w:pPr>
+      <w:r>
+        <w:t xml:space="preserve">Obrázek </w:t>
+      </w:r>
+      <w:r>
+        <w:fldChar w:fldCharType="begin"/>
+      </w:r>
+      <w:r>
+        <w:instrText xml:space="preserve"> SEQ Obrázek \* ARABIC </w:instrText>
+      </w:r>
+      <w:r>
+        <w:fldChar w:fldCharType="separate"/>
+      </w:r>
+      <w:r>
+        <w:rPr>
+          <w:noProof/>
+        </w:rPr>
+        <w:t>1</w:t>
+      </w:r>
+      <w:r>
+        <w:fldChar w:fldCharType="end"/>
+      </w:r>
+      <w:r>
+        <w:t xml:space="preserve"> deeplearningbook</w:t>
+      </w:r>
+    </w:p>
+    <w:p>
+      <w:pPr>
+        <w:pStyle w:val="Heading2"/>
+      </w:pPr>
+      <w:r>
+        <w:t>Metody strojového učení</w:t>
+      </w:r>
+      <w:r>
+        <w:t xml:space="preserve"> s omezením na neuronové sítě</w:t>
       </w:r>
     </w:p>
     <w:p>
@@ -1216,7 +2460,6 @@
         <w:rPr>
           <w:rFonts w:ascii="Cambria" w:hAnsi="Cambria" w:cs="Arial"/>
           <w:sz w:val="26"/>
-          <w:lang w:bidi="he-IL"/>
         </w:rPr>
       </w:pPr>
       <w:r>
@@ -1225,109 +2468,19 @@
           <w:sz w:val="26"/>
         </w:rPr>
         <w:tab/>
-        <w:t xml:space="preserve">Z formálních definic strojového učení je vybráno tradiční znění Toma Mitchella, který definuje strojové učení násedujícím způsobem. </w:t>
-      </w:r>
-      <w:r>
-        <w:rPr>
-          <w:rFonts w:ascii="Cambria" w:hAnsi="Cambria" w:cs="Arial"/>
-          <w:i/>
-          <w:sz w:val="26"/>
-        </w:rPr>
-        <w:t xml:space="preserve">„Stroj (počítačový program) se učí plnit třídu zadání T  ze zkušenost E a s úspěšností P v tom případě, když se úspěšnost plnění zadaných úkolů T  zlepšuje s využitím znalostí nabytých ze </w:t>
-      </w:r>
-      <w:r>
-        <w:rPr>
-          <w:rFonts w:ascii="Cambria" w:hAnsi="Cambria" w:cs="Arial"/>
-          <w:sz w:val="26"/>
-        </w:rPr>
-        <w:t xml:space="preserve">zkušenosti E.“ </w:t>
-      </w:r>
-      <w:r>
-        <w:rPr>
-          <w:rFonts w:ascii="Cambria" w:hAnsi="Cambria" w:cs="Arial"/>
-          <w:sz w:val="26"/>
-        </w:rPr>
-        <w:fldChar w:fldCharType="begin"/>
-      </w:r>
-      <w:r>
-        <w:rPr>
-          <w:rFonts w:ascii="Cambria" w:hAnsi="Cambria" w:cs="Arial"/>
-          <w:sz w:val="26"/>
-        </w:rPr>
-        <w:instrText xml:space="preserve"> ADDIN ZOTERO_ITEM CSL_CITATION {"citationID":"DAB58nC8","properties":{"formattedCitation":"(Mitchell 1997a)","plainCitation":"(Mitchell 1997a)","noteIndex":0},"citationItems":[{"id":"hA0wgkxk/cCVRH0T9","uris":["http://zotero.org/users/local/IbRhotwj/items/JNC9CCCD"],"uri":["http://zotero.org/users/local/IbRhotwj/items/JNC9CCCD"],"itemData":{"id":159,"type":"book","title":"Machine Learning","collection-title":"McGraw-Hill series in computer science","publisher":"McGraw-Hill","publisher-place":"New York","number-of-pages":"414","source":"Library of Congress ISBN","event-place":"New York","ISBN":"978-0-07-042807-2","call-number":"Q325.5 .M58 1997","language":"en","author":[{"family":"Mitchell","given":"Tom M."}],"issued":{"date-parts":[["1997"]]}}}],"schema":"https://github.com/citation-style-language/schema/raw/master/csl-citation.json"} </w:instrText>
-      </w:r>
-      <w:r>
-        <w:rPr>
-          <w:rFonts w:ascii="Cambria" w:hAnsi="Cambria" w:cs="Arial"/>
-          <w:sz w:val="26"/>
-        </w:rPr>
-        <w:fldChar w:fldCharType="separate"/>
-      </w:r>
-      <w:r>
-        <w:rPr>
-          <w:rFonts w:ascii="Cambria" w:hAnsi="Cambria"/>
-          <w:sz w:val="26"/>
-        </w:rPr>
-        <w:t>(Mitchell 1997a)</w:t>
-      </w:r>
-      <w:r>
-        <w:rPr>
-          <w:rFonts w:ascii="Cambria" w:hAnsi="Cambria" w:cs="Arial"/>
-          <w:sz w:val="26"/>
-        </w:rPr>
-        <w:fldChar w:fldCharType="end"/>
-      </w:r>
-      <w:r>
-        <w:rPr>
-          <w:rFonts w:ascii="Cambria" w:hAnsi="Cambria" w:cs="Arial"/>
-          <w:sz w:val="26"/>
-        </w:rPr>
-        <w:t xml:space="preserve">. </w:t>
-      </w:r>
-      <w:r>
-        <w:rPr>
-          <w:rFonts w:ascii="Cambria" w:hAnsi="Cambria" w:cs="Arial"/>
-          <w:sz w:val="26"/>
-        </w:rPr>
-        <w:t>K </w:t>
-      </w:r>
-      <w:r>
-        <w:rPr>
-          <w:rFonts w:ascii="Cambria" w:hAnsi="Cambria" w:cs="Arial"/>
-          <w:sz w:val="26"/>
-          <w:lang w:bidi="he-IL"/>
-        </w:rPr>
-        <w:t>základním praktickým úlohám</w:t>
-      </w:r>
-      <w:r>
-        <w:rPr>
-          <w:rFonts w:ascii="Cambria" w:hAnsi="Cambria" w:cs="Arial"/>
-          <w:sz w:val="26"/>
-          <w:lang w:bidi="he-IL"/>
-        </w:rPr>
-        <w:t>,</w:t>
-      </w:r>
-      <w:r>
-        <w:rPr>
-          <w:rFonts w:ascii="Cambria" w:hAnsi="Cambria" w:cs="Arial"/>
-          <w:sz w:val="26"/>
-          <w:lang w:bidi="he-IL"/>
-        </w:rPr>
-        <w:t xml:space="preserve"> na něž jsou algoritmy strojového učení aplikovány patří klasifikace, predikce, plánování, popřípadě obecná kontrola agenta</w:t>
-      </w:r>
-      <w:r>
-        <w:rPr>
-          <w:rFonts w:ascii="Cambria" w:hAnsi="Cambria" w:cs="Arial"/>
-          <w:sz w:val="26"/>
-          <w:lang w:bidi="he-IL"/>
-        </w:rPr>
-        <w:t xml:space="preserve"> konkrétního autonomního systému</w:t>
-      </w:r>
-      <w:r>
-        <w:rPr>
-          <w:rFonts w:ascii="Cambria" w:hAnsi="Cambria" w:cs="Arial"/>
-          <w:sz w:val="26"/>
-          <w:lang w:bidi="he-IL"/>
+        <w:t>V následujících kapitolách budou postupně představeny konkrétní metody strojového učení</w:t>
+      </w:r>
+      <w:r>
+        <w:rPr>
+          <w:rFonts w:ascii="Cambria" w:hAnsi="Cambria" w:cs="Arial"/>
+          <w:sz w:val="26"/>
+        </w:rPr>
+        <w:t xml:space="preserve"> s omezením na formy neuronových sítí</w:t>
+      </w:r>
+      <w:r>
+        <w:rPr>
+          <w:rFonts w:ascii="Cambria" w:hAnsi="Cambria" w:cs="Arial"/>
+          <w:sz w:val="26"/>
         </w:rPr>
         <w:t>.</w:t>
       </w:r>
@@ -1335,7 +2488,13 @@
         <w:rPr>
           <w:rFonts w:ascii="Cambria" w:hAnsi="Cambria" w:cs="Arial"/>
           <w:sz w:val="26"/>
-          <w:lang w:bidi="he-IL"/>
+        </w:rPr>
+        <w:t xml:space="preserve"> Nejprve bude popsána</w:t>
+      </w:r>
+      <w:r>
+        <w:rPr>
+          <w:rFonts w:ascii="Cambria" w:hAnsi="Cambria" w:cs="Arial"/>
+          <w:sz w:val="26"/>
         </w:rPr>
         <w:t xml:space="preserve"> </w:t>
       </w:r>
@@ -1343,848 +2502,16 @@
         <w:rPr>
           <w:rFonts w:ascii="Cambria" w:hAnsi="Cambria" w:cs="Arial"/>
           <w:sz w:val="26"/>
-          <w:lang w:bidi="he-IL"/>
-        </w:rPr>
-        <w:t xml:space="preserve"> </w:t>
-      </w:r>
-    </w:p>
-    <w:p>
-      <w:pPr>
-        <w:spacing w:before="240" w:after="240" w:line="360" w:lineRule="auto"/>
-        <w:jc w:val="both"/>
-        <w:rPr>
-          <w:rFonts w:ascii="Cambria" w:hAnsi="Cambria"/>
-          <w:sz w:val="26"/>
-        </w:rPr>
-      </w:pPr>
-      <w:r>
-        <w:rPr>
-          <w:rFonts w:ascii="Cambria" w:hAnsi="Cambria" w:cs="Arial"/>
-          <w:sz w:val="26"/>
-          <w:lang w:bidi="he-IL"/>
-        </w:rPr>
-        <w:tab/>
-        <w:t xml:space="preserve">Následuje výčet hlavních argumentů pro upřednostňování algoritmů strojového učení, namísto implementace </w:t>
-      </w:r>
-      <w:r>
-        <w:rPr>
-          <w:rFonts w:ascii="Cambria" w:hAnsi="Cambria" w:cs="Arial"/>
-          <w:sz w:val="26"/>
-          <w:lang w:bidi="he-IL"/>
-        </w:rPr>
-        <w:t>jiného</w:t>
-      </w:r>
-      <w:r>
-        <w:rPr>
-          <w:rFonts w:ascii="Cambria" w:hAnsi="Cambria" w:cs="Arial"/>
-          <w:sz w:val="26"/>
-          <w:lang w:bidi="he-IL"/>
-        </w:rPr>
-        <w:t xml:space="preserve"> systému. Mitchellem definovaná zkušenost </w:t>
-      </w:r>
-      <w:r>
-        <w:rPr>
-          <w:rFonts w:ascii="Cambria" w:hAnsi="Cambria" w:cs="Arial"/>
-          <w:i/>
-          <w:iCs/>
-          <w:sz w:val="26"/>
-          <w:lang w:bidi="he-IL"/>
-        </w:rPr>
-        <w:t>E</w:t>
-      </w:r>
-      <w:r>
-        <w:rPr>
-          <w:rFonts w:ascii="Cambria" w:hAnsi="Cambria" w:cs="Arial"/>
-          <w:i/>
-          <w:iCs/>
-          <w:sz w:val="26"/>
-          <w:lang w:bidi="he-IL"/>
-        </w:rPr>
-        <w:t xml:space="preserve"> </w:t>
-      </w:r>
-      <w:r>
-        <w:rPr>
-          <w:rFonts w:ascii="Cambria" w:hAnsi="Cambria" w:cs="Arial"/>
-          <w:sz w:val="26"/>
-          <w:lang w:bidi="he-IL"/>
-        </w:rPr>
-        <w:t xml:space="preserve">je v oblasti strojového učení reprezentována daty. </w:t>
-      </w:r>
-      <w:r>
-        <w:rPr>
-          <w:rFonts w:ascii="Cambria" w:hAnsi="Cambria" w:cs="Arial"/>
-          <w:sz w:val="26"/>
-          <w:lang w:bidi="he-IL"/>
-        </w:rPr>
-        <w:t>Pro trénovací sadu je důležité jaké formy nabývá, v jakém pořadí vstupují jednotlivá data do algoritmu, a především „</w:t>
-      </w:r>
-      <w:r>
-        <w:rPr>
-          <w:rFonts w:ascii="Cambria" w:hAnsi="Cambria" w:cs="Arial"/>
-          <w:i/>
-          <w:iCs/>
-          <w:sz w:val="26"/>
-          <w:lang w:bidi="he-IL"/>
-        </w:rPr>
-        <w:t xml:space="preserve">…jak dobře reprezentuje distribuci </w:t>
-      </w:r>
-      <w:r>
-        <w:rPr>
-          <w:rFonts w:ascii="Cambria" w:hAnsi="Cambria" w:cs="Arial"/>
-          <w:i/>
-          <w:iCs/>
-          <w:sz w:val="26"/>
-          <w:lang w:bidi="he-IL"/>
-        </w:rPr>
-        <w:t>příkladů, přes které musí být výsledný systém evaluován úspěšností P.“</w:t>
-      </w:r>
-      <w:r>
-        <w:rPr>
-          <w:rFonts w:ascii="Cambria" w:hAnsi="Cambria" w:cs="Arial"/>
-          <w:sz w:val="26"/>
-          <w:lang w:bidi="he-IL"/>
-        </w:rPr>
-        <w:t xml:space="preserve"> </w:t>
-      </w:r>
-      <w:r>
-        <w:rPr>
-          <w:rFonts w:ascii="Cambria" w:hAnsi="Cambria" w:cs="Arial"/>
-          <w:sz w:val="26"/>
-          <w:lang w:bidi="he-IL"/>
-        </w:rPr>
-        <w:fldChar w:fldCharType="begin"/>
-      </w:r>
-      <w:r>
-        <w:rPr>
-          <w:rFonts w:ascii="Cambria" w:hAnsi="Cambria" w:cs="Arial"/>
-          <w:sz w:val="26"/>
-          <w:lang w:bidi="he-IL"/>
-        </w:rPr>
-        <w:instrText xml:space="preserve"> ADDIN ZOTERO_ITEM CSL_CITATION {"citationID":"KGtGwr0L","properties":{"formattedCitation":"(Mitchell 1997b)","plainCitation":"(Mitchell 1997b)","noteIndex":0},"citationItems":[{"id":249,"uris":["http://zotero.org/users/local/DXBpxSa9/items/C6L4M5DL"],"uri":["http://zotero.org/users/local/DXBpxSa9/items/C6L4M5DL"],"itemData":{"id":249,"type":"book","title":"Machine Learning","collection-title":"McGraw-Hill series in computer science","publisher":"McGraw-Hill","publisher-place":"New York","number-of-pages":"414","source":"Library of Congress ISBN","event-place":"New York","ISBN":"978-0-07-042807-2","call-number":"Q325.5 .M58 1997","language":"en","author":[{"family":"Mitchell","given":"Tom M."}],"issued":{"date-parts":[["1997"]]}}}],"schema":"https://github.com/citation-style-language/schema/raw/master/csl-citation.json"} </w:instrText>
-      </w:r>
-      <w:r>
-        <w:rPr>
-          <w:rFonts w:ascii="Cambria" w:hAnsi="Cambria" w:cs="Arial"/>
-          <w:sz w:val="26"/>
-          <w:lang w:bidi="he-IL"/>
-        </w:rPr>
-        <w:fldChar w:fldCharType="separate"/>
-      </w:r>
-      <w:r>
-        <w:rPr>
-          <w:rFonts w:ascii="Cambria" w:hAnsi="Cambria"/>
-          <w:sz w:val="26"/>
-        </w:rPr>
-        <w:t>(Mitchell 1997b)</w:t>
-      </w:r>
-      <w:r>
-        <w:rPr>
-          <w:rFonts w:ascii="Cambria" w:hAnsi="Cambria" w:cs="Arial"/>
-          <w:sz w:val="26"/>
-          <w:lang w:bidi="he-IL"/>
-        </w:rPr>
-        <w:fldChar w:fldCharType="end"/>
-      </w:r>
-      <w:r>
-        <w:rPr>
-          <w:rFonts w:ascii="Cambria" w:hAnsi="Cambria" w:cs="Arial"/>
-          <w:sz w:val="26"/>
-          <w:lang w:bidi="he-IL"/>
-        </w:rPr>
-        <w:t xml:space="preserve"> V takto definované trénovací sadě, lze pak za pomocí vhodných algoritmů strojového učení hledat obecné vztahy a korelace, které by tradiční analýze zůstaly skryté</w:t>
-      </w:r>
-      <w:r>
-        <w:rPr>
-          <w:rFonts w:ascii="Cambria" w:hAnsi="Cambria" w:cs="Arial"/>
-          <w:sz w:val="26"/>
-          <w:lang w:bidi="he-IL"/>
-        </w:rPr>
-        <w:t xml:space="preserve"> tj. jen těžko by se hledala přiměřená algoritmizovatelná logika</w:t>
-      </w:r>
-      <w:r>
-        <w:rPr>
-          <w:rFonts w:ascii="Cambria" w:hAnsi="Cambria" w:cs="Arial"/>
-          <w:sz w:val="26"/>
-          <w:lang w:bidi="he-IL"/>
-        </w:rPr>
-        <w:t>. Vzhledem k záměru této práce lze dodat, že tyto vztahy mohou být později užity ke generování nových vzorků zachovávajících obecné charakteristiky</w:t>
-      </w:r>
-      <w:r>
-        <w:rPr>
-          <w:rFonts w:ascii="Cambria" w:hAnsi="Cambria" w:cs="Arial"/>
-          <w:sz w:val="26"/>
-          <w:lang w:bidi="he-IL"/>
-        </w:rPr>
-        <w:t xml:space="preserve"> a </w:t>
-      </w:r>
-      <w:r>
-        <w:rPr>
-          <w:rFonts w:ascii="Cambria" w:hAnsi="Cambria" w:cs="Arial"/>
-          <w:sz w:val="26"/>
-          <w:lang w:bidi="he-IL"/>
-        </w:rPr>
-        <w:t>distribuce</w:t>
-      </w:r>
-      <w:r>
-        <w:rPr>
-          <w:rFonts w:ascii="Cambria" w:hAnsi="Cambria" w:cs="Arial"/>
-          <w:sz w:val="26"/>
-          <w:lang w:bidi="he-IL"/>
-        </w:rPr>
-        <w:t xml:space="preserve"> trénovací sady. Dalším</w:t>
-      </w:r>
-      <w:r>
-        <w:rPr>
-          <w:rFonts w:ascii="Cambria" w:hAnsi="Cambria" w:cs="Arial"/>
-          <w:sz w:val="26"/>
-          <w:lang w:bidi="he-IL"/>
-        </w:rPr>
-        <w:t>i</w:t>
-      </w:r>
-      <w:r>
-        <w:rPr>
-          <w:rFonts w:ascii="Cambria" w:hAnsi="Cambria" w:cs="Arial"/>
-          <w:sz w:val="26"/>
-          <w:lang w:bidi="he-IL"/>
-        </w:rPr>
-        <w:t xml:space="preserve"> důvod</w:t>
-      </w:r>
-      <w:r>
-        <w:rPr>
-          <w:rFonts w:ascii="Cambria" w:hAnsi="Cambria" w:cs="Arial"/>
-          <w:sz w:val="26"/>
-          <w:lang w:bidi="he-IL"/>
-        </w:rPr>
-        <w:t>y</w:t>
-      </w:r>
-      <w:r>
-        <w:rPr>
-          <w:rFonts w:ascii="Cambria" w:hAnsi="Cambria" w:cs="Arial"/>
-          <w:sz w:val="26"/>
-          <w:lang w:bidi="he-IL"/>
-        </w:rPr>
-        <w:t xml:space="preserve"> pro preferenci </w:t>
-      </w:r>
-      <w:r>
-        <w:rPr>
-          <w:rFonts w:ascii="Cambria" w:hAnsi="Cambria" w:cs="Arial"/>
-          <w:sz w:val="26"/>
-          <w:lang w:bidi="he-IL"/>
-        </w:rPr>
-        <w:t>ASU je dle Nil</w:t>
-      </w:r>
-      <w:r>
-        <w:rPr>
-          <w:rFonts w:ascii="Cambria" w:hAnsi="Cambria" w:cs="Arial"/>
-          <w:sz w:val="26"/>
-          <w:lang w:bidi="he-IL"/>
-        </w:rPr>
-        <w:t>s</w:t>
-      </w:r>
-      <w:r>
-        <w:rPr>
-          <w:rFonts w:ascii="Cambria" w:hAnsi="Cambria" w:cs="Arial"/>
-          <w:sz w:val="26"/>
-          <w:lang w:bidi="he-IL"/>
-        </w:rPr>
-        <w:t>s</w:t>
-      </w:r>
-      <w:r>
-        <w:rPr>
-          <w:rFonts w:ascii="Cambria" w:hAnsi="Cambria" w:cs="Arial"/>
-          <w:sz w:val="26"/>
-          <w:lang w:bidi="he-IL"/>
-        </w:rPr>
-        <w:t xml:space="preserve">ona </w:t>
-      </w:r>
-      <w:r>
-        <w:rPr>
-          <w:rFonts w:ascii="Cambria" w:hAnsi="Cambria" w:cs="Arial"/>
-          <w:sz w:val="26"/>
-          <w:lang w:bidi="he-IL"/>
-        </w:rPr>
-        <w:t xml:space="preserve">enormní velikost datové sady, která znemožňuje syntézu do tradičního programu. Dále je </w:t>
-      </w:r>
-      <w:r>
-        <w:rPr>
-          <w:rFonts w:ascii="Cambria" w:hAnsi="Cambria" w:cs="Arial"/>
-          <w:sz w:val="26"/>
-          <w:lang w:bidi="he-IL"/>
+        </w:rPr>
+        <w:t xml:space="preserve">standartní architekura umělé neuronové sítě a poté budou představeny tři další modely totiž General Adversarial Networks, Konvoluční neuronové sítě </w:t>
+      </w:r>
+      <w:r>
+        <w:rPr>
+          <w:rFonts w:ascii="Cambria" w:hAnsi="Cambria" w:cs="Arial"/>
+          <w:sz w:val="26"/>
         </w:rPr>
         <w:lastRenderedPageBreak/>
-        <w:t>to dynamická proměnlivost dat, na kterou musí být systém schopný v ideálním případě reagovat. A konečně jsou některé úlohy definovatelné pouze pomocí předkládání četných příkladů. (Nilsson 1998)</w:t>
-      </w:r>
-      <w:r>
-        <w:rPr>
-          <w:rFonts w:ascii="Cambria" w:hAnsi="Cambria"/>
-          <w:sz w:val="26"/>
-        </w:rPr>
-        <w:t>.</w:t>
-      </w:r>
-    </w:p>
-    <w:p>
-      <w:pPr>
-        <w:pStyle w:val="Heading2"/>
-      </w:pPr>
-      <w:r>
-        <w:t>Rozlišení učících algoritmů s učitelem a bez učitele</w:t>
-      </w:r>
-    </w:p>
-    <w:p>
-      <w:pPr>
-        <w:pStyle w:val="Stadnartntext"/>
-      </w:pPr>
-      <w:r>
-        <w:tab/>
-      </w:r>
-      <w:r>
-        <w:t xml:space="preserve">Modely </w:t>
-      </w:r>
-    </w:p>
-    <w:p>
-      <w:pPr>
-        <w:pStyle w:val="Heading2"/>
-        <w:rPr>
-          <w:lang w:bidi="he-IL"/>
-        </w:rPr>
-      </w:pPr>
-      <w:r>
-        <w:t>Rozli</w:t>
-      </w:r>
-      <w:r>
-        <w:rPr>
-          <w:lang w:bidi="he-IL"/>
-        </w:rPr>
-        <w:t>šení diskriminativních a generativních modelů</w:t>
-      </w:r>
-    </w:p>
-    <w:p>
-      <w:pPr>
-        <w:pStyle w:val="Stadnartntext"/>
-        <w:rPr>
-          <w:lang w:bidi="he-IL"/>
-        </w:rPr>
-      </w:pPr>
-      <w:r>
-        <w:rPr>
-          <w:lang w:bidi="he-IL"/>
-        </w:rPr>
-        <w:tab/>
-      </w:r>
-      <w:r>
-        <w:rPr>
-          <w:lang w:bidi="he-IL"/>
-        </w:rPr>
-        <w:t>Kromě</w:t>
-      </w:r>
-      <w:r>
-        <w:rPr>
-          <w:lang w:bidi="he-IL"/>
-        </w:rPr>
-        <w:t xml:space="preserve"> již uvedeného</w:t>
-      </w:r>
-      <w:r>
-        <w:rPr>
-          <w:lang w:bidi="he-IL"/>
-        </w:rPr>
-        <w:t xml:space="preserve"> </w:t>
-      </w:r>
-      <w:r>
-        <w:rPr>
-          <w:lang w:bidi="he-IL"/>
-        </w:rPr>
-        <w:t>čle</w:t>
-      </w:r>
-      <w:r>
-        <w:rPr>
-          <w:lang w:bidi="he-IL"/>
-        </w:rPr>
-        <w:t>lení na učení s učitelem a učení bez učitele, lze algoritmy rozdělit rovněž na diskriminativní a generativní. Na rozdíl mezi nimi lze dobře poukázat v</w:t>
-      </w:r>
-      <w:r>
-        <w:rPr>
-          <w:lang w:bidi="he-IL"/>
-        </w:rPr>
-        <w:t> aplikaci na klasifik</w:t>
-      </w:r>
-      <w:r>
-        <w:rPr>
-          <w:lang w:bidi="he-IL"/>
-        </w:rPr>
-        <w:t xml:space="preserve">aci, kde obvykle jde o rozdělení datové distribuce do několika oblastí. </w:t>
-      </w:r>
-      <w:r>
-        <w:rPr>
-          <w:lang w:bidi="he-IL"/>
-        </w:rPr>
-        <w:t>Zatímco u diskriminativních modelů jde o namapování vstupů na konkrétní výstup, kterým může být konkrétní třída či skalární hodnota, generativní přístup modeluje pravděpodobnostní relace mezi proměnnými daného modelu</w:t>
-      </w:r>
-      <w:r>
-        <w:rPr>
-          <w:lang w:bidi="he-IL"/>
-        </w:rPr>
-        <w:t xml:space="preserve"> </w:t>
-      </w:r>
-      <w:r>
-        <w:rPr>
-          <w:lang w:bidi="he-IL"/>
-        </w:rPr>
-        <w:fldChar w:fldCharType="begin"/>
-      </w:r>
-      <w:r>
-        <w:rPr>
-          <w:lang w:bidi="he-IL"/>
-        </w:rPr>
-        <w:instrText xml:space="preserve"> ADDIN ZOTERO_ITEM CSL_CITATION {"citationID":"OPrn0G7O","properties":{"formattedCitation":"(Jebara 1996)","plainCitation":"(Jebara 1996)","noteIndex":0},"citationItems":[{"id":481,"uris":["http://zotero.org/users/local/DXBpxSa9/items/HK5UUPBX"],"uri":["http://zotero.org/users/local/DXBpxSa9/items/HK5UUPBX"],"itemData":{"id":481,"type":"article-journal","title":"Discriminative, Generative and Imitative Learning","page":"212","source":"Zotero","abstract":"I propose a common framework that combines three diﬀerent paradigms in machine learning: generative, discriminative and imitative learning. A generative probabilistic distribution is a principled way to model many machine learning and machine perception problems. Therein, one provides domain speciﬁc knowledge in terms of structure and parameter priors over the joint space of variables. Bayesian networks and Bayesian statistics provide a rich and ﬂexible language for specifying this knowledge and subsequently reﬁning it with data and observations. The ﬁnal result is a distribution that is a good generator of novel exemplars.","language":"en","author":[{"family":"Jebara","given":"Tony"}],"issued":{"date-parts":[["1996"]]}}}],"schema":"https://github.com/citation-style-language/schema/raw/master/csl-citation.json"} </w:instrText>
-      </w:r>
-      <w:r>
-        <w:rPr>
-          <w:lang w:bidi="he-IL"/>
-        </w:rPr>
-        <w:fldChar w:fldCharType="separate"/>
-      </w:r>
-      <w:r>
-        <w:t>(Jebara 1996)</w:t>
-      </w:r>
-      <w:r>
-        <w:rPr>
-          <w:lang w:bidi="he-IL"/>
-        </w:rPr>
-        <w:fldChar w:fldCharType="end"/>
-      </w:r>
-      <w:r>
-        <w:rPr>
-          <w:lang w:bidi="he-IL"/>
-        </w:rPr>
-        <w:t xml:space="preserve">. </w:t>
-      </w:r>
-      <w:r>
-        <w:rPr>
-          <w:lang w:bidi="he-IL"/>
-        </w:rPr>
-        <w:t xml:space="preserve">Pro N proměnných lze v těchto modelech nalézt úplnou </w:t>
-      </w:r>
-      <w:r>
-        <w:rPr>
-          <w:lang w:bidi="he-IL"/>
-        </w:rPr>
-        <w:t>s</w:t>
-      </w:r>
-      <w:r>
-        <w:rPr>
-          <w:lang w:bidi="he-IL"/>
-        </w:rPr>
-        <w:t>druženou pravděpodobnost ve formě p(x</w:t>
-      </w:r>
-      <w:r>
-        <w:rPr>
-          <w:vertAlign w:val="subscript"/>
-          <w:lang w:bidi="he-IL"/>
-        </w:rPr>
-        <w:t>1</w:t>
-      </w:r>
-      <w:r>
-        <w:rPr>
-          <w:lang w:bidi="he-IL"/>
-        </w:rPr>
-        <w:t>,…..x</w:t>
-      </w:r>
-      <w:r>
-        <w:rPr>
-          <w:vertAlign w:val="subscript"/>
-          <w:lang w:bidi="he-IL"/>
-        </w:rPr>
-        <w:t>n</w:t>
-      </w:r>
-      <w:r>
-        <w:rPr>
-          <w:lang w:bidi="he-IL"/>
-        </w:rPr>
-        <w:t>). Existuje-li vyjádření takové distribuce, lze na základě této formule odvozovat další hodnoty proměnných pomocí bayesovských pravidel.</w:t>
-      </w:r>
-      <w:r>
-        <w:rPr>
-          <w:lang w:bidi="he-IL"/>
-        </w:rPr>
-        <w:t xml:space="preserve"> Tomuto procesu se říká inference.</w:t>
-      </w:r>
-      <w:r>
-        <w:rPr>
-          <w:lang w:bidi="he-IL"/>
-        </w:rPr>
-        <w:t xml:space="preserve"> Ve vztahu ke klasifikaci je to pak především pravděpodobnost p(y</w:t>
-      </w:r>
-      <w:r>
-        <w:rPr>
-          <w:lang w:bidi="he-IL"/>
-        </w:rPr>
-        <w:t>|x</w:t>
-      </w:r>
-      <w:r>
-        <w:rPr>
-          <w:lang w:bidi="he-IL"/>
-        </w:rPr>
-        <w:t xml:space="preserve">), kde </w:t>
-      </w:r>
-      <w:r>
-        <w:rPr>
-          <w:i/>
-          <w:iCs/>
-          <w:lang w:bidi="he-IL"/>
-        </w:rPr>
-        <w:t>y</w:t>
-      </w:r>
-      <w:r>
-        <w:rPr>
-          <w:i/>
-          <w:iCs/>
-          <w:lang w:bidi="he-IL"/>
-        </w:rPr>
-        <w:t xml:space="preserve"> </w:t>
-      </w:r>
-      <w:r>
-        <w:rPr>
-          <w:lang w:bidi="he-IL"/>
-        </w:rPr>
-        <w:t>je třída</w:t>
-      </w:r>
-      <w:r>
-        <w:rPr>
-          <w:lang w:bidi="he-IL"/>
-        </w:rPr>
-        <w:t xml:space="preserve"> objektu</w:t>
-      </w:r>
-      <w:r>
-        <w:rPr>
-          <w:lang w:bidi="he-IL"/>
-        </w:rPr>
-        <w:t xml:space="preserve"> vzhledem k</w:t>
-      </w:r>
-      <w:r>
-        <w:rPr>
-          <w:lang w:bidi="he-IL"/>
-        </w:rPr>
-        <w:t xml:space="preserve"> rozdělení</w:t>
-      </w:r>
-      <w:r>
-        <w:rPr>
-          <w:lang w:bidi="he-IL"/>
-        </w:rPr>
-        <w:t> </w:t>
-      </w:r>
-      <w:r>
-        <w:rPr>
-          <w:i/>
-          <w:iCs/>
-          <w:lang w:bidi="he-IL"/>
-        </w:rPr>
-        <w:t>x</w:t>
-      </w:r>
-      <w:r>
-        <w:rPr>
-          <w:lang w:bidi="he-IL"/>
-        </w:rPr>
-        <w:t xml:space="preserve">. </w:t>
-      </w:r>
-      <w:r>
-        <w:rPr>
-          <w:lang w:bidi="he-IL"/>
-        </w:rPr>
-        <w:fldChar w:fldCharType="begin"/>
-      </w:r>
-      <w:r>
-        <w:rPr>
-          <w:lang w:bidi="he-IL"/>
-        </w:rPr>
-        <w:instrText xml:space="preserve"> ADDIN ZOTERO_ITEM CSL_CITATION {"citationID":"g6QdBucy","properties":{"formattedCitation":"(Ng a Jordan nedatov\\uc0\\u225{}no)","plainCitation":"(Ng a Jordan nedatováno)","noteIndex":0},"citationItems":[{"id":274,"uris":["http://zotero.org/users/local/DXBpxSa9/items/SWT9YI2N"],"uri":["http://zotero.org/users/local/DXBpxSa9/items/SWT9YI2N"],"itemData":{"id":274,"type":"article-journal","title":"On Discriminative vs. Generative Classifiers: A comparison of logistic regression and naive Bayes","page":"8","source":"Zotero","abstract":"We compare discriminative and generative learning as typified by logistic regression and naive Bayes. We show, contrary to a widelyheld belief that discriminative classifiers are almost always to be preferred, that there can often be two distinct regimes of performance as the training set size is increased, one in which each algorithm does better. This stems from the observation- which is borne out in repeated experiments- that while discriminative learning has lower asymptotic error, a generative classifier may also approach its (higher) asymptotic error much faster.","language":"en","author":[{"family":"Ng","given":"Andrew Y"},{"family":"Jordan","given":"Michael I"}]}}],"schema":"https://github.com/citation-style-language/schema/raw/master/csl-citation.json"} </w:instrText>
-      </w:r>
-      <w:r>
-        <w:rPr>
-          <w:lang w:bidi="he-IL"/>
-        </w:rPr>
-        <w:fldChar w:fldCharType="separate"/>
-      </w:r>
-      <w:r>
-        <w:rPr>
-          <w:rFonts w:cs="Times New Roman"/>
-          <w:szCs w:val="24"/>
-        </w:rPr>
-        <w:t>(Ng a Jordan nedatováno)</w:t>
-      </w:r>
-      <w:r>
-        <w:rPr>
-          <w:lang w:bidi="he-IL"/>
-        </w:rPr>
-        <w:fldChar w:fldCharType="end"/>
-      </w:r>
-      <w:r>
-        <w:rPr>
-          <w:lang w:bidi="he-IL"/>
-        </w:rPr>
-        <w:t>.</w:t>
-      </w:r>
-      <w:r>
-        <w:rPr>
-          <w:lang w:bidi="he-IL"/>
-        </w:rPr>
-        <w:t xml:space="preserve"> </w:t>
-      </w:r>
-      <w:r>
-        <w:rPr>
-          <w:lang w:bidi="he-IL"/>
-        </w:rPr>
-        <w:t xml:space="preserve">Generativní modely existují většinou ve formě grafických modelů, mezi které patří primárně bayesovské sítě se směrovými relacemi mezi proměnnými a Markovovy modely, popřípadě Markovovy nahodilostní pole. (Jebara – google books). </w:t>
-      </w:r>
-      <w:r>
-        <w:rPr>
-          <w:lang w:bidi="he-IL"/>
-        </w:rPr>
-        <w:t xml:space="preserve">Na příkladu klasifikace jednociferných čísel demonstruje Revow zásadní praktický důsledek při použití generativních modelů, totiž ten, že najdeme-li generativní model pro daný systém, našli jsme i model, který je schopen generovat nové vzorky </w:t>
-      </w:r>
-      <w:r>
-        <w:rPr>
-          <w:lang w:bidi="he-IL"/>
-        </w:rPr>
-        <w:fldChar w:fldCharType="begin"/>
-      </w:r>
-      <w:r>
-        <w:rPr>
-          <w:lang w:bidi="he-IL"/>
-        </w:rPr>
-        <w:instrText xml:space="preserve"> ADDIN ZOTERO_ITEM CSL_CITATION {"citationID":"xYr2fYji","properties":{"formattedCitation":"(Michael Revow et al. 1996)","plainCitation":"(Michael Revow et al. 1996)","noteIndex":0},"citationItems":[{"id":486,"uris":["http://zotero.org/users/local/DXBpxSa9/items/WDPKK3UD"],"uri":["http://zotero.org/users/local/DXBpxSa9/items/WDPKK3UD"],"itemData":{"id":486,"type":"article-journal","title":"Using Generative Models for Handwritten Digit Recognition","container-title":"IEEE Transactions on pattern analysis and machine intelligence","page":"15","volume":"18","issue":"6","author":[{"literal":"Michael Revow"},{"literal":"Christopher K.I Williams"},{"literal":"Geoffrey E. Hinton"}],"issued":{"date-parts":[["1996"]]}}}],"schema":"https://github.com/citation-style-language/schema/raw/master/csl-citation.json"} </w:instrText>
-      </w:r>
-      <w:r>
-        <w:rPr>
-          <w:lang w:bidi="he-IL"/>
-        </w:rPr>
-        <w:fldChar w:fldCharType="separate"/>
-      </w:r>
-      <w:r>
-        <w:t>(Michael Revow et al. 1996)</w:t>
-      </w:r>
-      <w:r>
-        <w:rPr>
-          <w:lang w:bidi="he-IL"/>
-        </w:rPr>
-        <w:fldChar w:fldCharType="end"/>
-      </w:r>
-      <w:r>
-        <w:rPr>
-          <w:lang w:bidi="he-IL"/>
-        </w:rPr>
-        <w:t>.</w:t>
-      </w:r>
-    </w:p>
-    <w:p>
-      <w:pPr>
-        <w:pStyle w:val="Stadnartntext"/>
-        <w:rPr>
-          <w:lang w:bidi="he-IL"/>
-        </w:rPr>
-      </w:pPr>
-    </w:p>
-    <w:p>
-      <w:pPr>
-        <w:pStyle w:val="Stadnartntext"/>
-        <w:rPr>
-          <w:lang w:bidi="he-IL"/>
-        </w:rPr>
-      </w:pPr>
-      <w:r>
-        <w:rPr>
-          <w:lang w:bidi="he-IL"/>
-        </w:rPr>
-        <w:lastRenderedPageBreak/>
-        <w:tab/>
-        <w:t>Diskriminativní modely se v jádru svého fungovaní snaží aproximovat ideální hranici, kter</w:t>
-      </w:r>
-      <w:r>
-        <w:rPr>
-          <w:lang w:bidi="he-IL"/>
-        </w:rPr>
-        <w:t>á žádoucím způsobem</w:t>
-      </w:r>
-      <w:r>
-        <w:rPr>
-          <w:lang w:bidi="he-IL"/>
-        </w:rPr>
-        <w:t xml:space="preserve"> </w:t>
-      </w:r>
-      <w:r>
-        <w:rPr>
-          <w:lang w:bidi="he-IL"/>
-        </w:rPr>
-        <w:t>odděluje</w:t>
-      </w:r>
-      <w:r>
-        <w:rPr>
-          <w:lang w:bidi="he-IL"/>
-        </w:rPr>
-        <w:t xml:space="preserve"> vícedimenzionální</w:t>
-      </w:r>
-      <w:r>
-        <w:rPr>
-          <w:lang w:bidi="he-IL"/>
-        </w:rPr>
-        <w:t xml:space="preserve"> datovou distribuci.</w:t>
-      </w:r>
-      <w:r>
-        <w:rPr>
-          <w:lang w:bidi="he-IL"/>
-        </w:rPr>
-        <w:t xml:space="preserve"> Mezi diskriminativní algoritmy patří typicky neuronové sítě, support vector machines,  line</w:t>
-      </w:r>
-      <w:r>
-        <w:rPr>
-          <w:lang w:bidi="he-IL"/>
-        </w:rPr>
-        <w:t xml:space="preserve">ární regresní algoritmy a další </w:t>
-      </w:r>
-      <w:r>
-        <w:rPr>
-          <w:lang w:bidi="he-IL"/>
-        </w:rPr>
-        <w:fldChar w:fldCharType="begin"/>
-      </w:r>
-      <w:r>
-        <w:rPr>
-          <w:lang w:bidi="he-IL"/>
-        </w:rPr>
-        <w:instrText xml:space="preserve"> ADDIN ZOTERO_ITEM CSL_CITATION {"citationID":"XD5LMBoy","properties":{"formattedCitation":"(Jebara 1996)","plainCitation":"(Jebara 1996)","noteIndex":0},"citationItems":[{"id":481,"uris":["http://zotero.org/users/local/DXBpxSa9/items/HK5UUPBX"],"uri":["http://zotero.org/users/local/DXBpxSa9/items/HK5UUPBX"],"itemData":{"id":481,"type":"article-journal","title":"Discriminative, Generative and Imitative Learning","page":"212","source":"Zotero","abstract":"I propose a common framework that combines three diﬀerent paradigms in machine learning: generative, discriminative and imitative learning. A generative probabilistic distribution is a principled way to model many machine learning and machine perception problems. Therein, one provides domain speciﬁc knowledge in terms of structure and parameter priors over the joint space of variables. Bayesian networks and Bayesian statistics provide a rich and ﬂexible language for specifying this knowledge and subsequently reﬁning it with data and observations. The ﬁnal result is a distribution that is a good generator of novel exemplars.","language":"en","author":[{"family":"Jebara","given":"Tony"}],"issued":{"date-parts":[["1996"]]}}}],"schema":"https://github.com/citation-style-language/schema/raw/master/csl-citation.json"} </w:instrText>
-      </w:r>
-      <w:r>
-        <w:rPr>
-          <w:lang w:bidi="he-IL"/>
-        </w:rPr>
-        <w:fldChar w:fldCharType="separate"/>
-      </w:r>
-      <w:r>
-        <w:t>(Jebara 1996)</w:t>
-      </w:r>
-      <w:r>
-        <w:rPr>
-          <w:lang w:bidi="he-IL"/>
-        </w:rPr>
-        <w:fldChar w:fldCharType="end"/>
-      </w:r>
-      <w:r>
-        <w:rPr>
-          <w:lang w:bidi="he-IL"/>
-        </w:rPr>
-        <w:t>. Primární užití diskriminativních algoritmů lze vidět v klasifikaci popřípadě regresi.</w:t>
-      </w:r>
-    </w:p>
-    <w:p>
-      <w:pPr>
-        <w:keepNext/>
-        <w:keepLines/>
-        <w:spacing w:before="640" w:after="320"/>
-        <w:outlineLvl w:val="1"/>
-        <w:rPr>
-          <w:rFonts w:ascii="Arial" w:eastAsiaTheme="majorEastAsia" w:hAnsi="Arial" w:cstheme="majorBidi"/>
-          <w:b/>
-          <w:color w:val="000000" w:themeColor="text1"/>
-          <w:sz w:val="32"/>
-          <w:szCs w:val="26"/>
-        </w:rPr>
-      </w:pPr>
-      <w:r>
-        <w:rPr>
-          <w:rFonts w:ascii="Arial" w:eastAsiaTheme="majorEastAsia" w:hAnsi="Arial" w:cstheme="majorBidi"/>
-          <w:b/>
-          <w:color w:val="000000" w:themeColor="text1"/>
-          <w:sz w:val="32"/>
-          <w:szCs w:val="26"/>
-        </w:rPr>
-        <w:t>Metody strojového učení</w:t>
-      </w:r>
-    </w:p>
-    <w:p>
-      <w:pPr>
-        <w:spacing w:before="240" w:after="240" w:line="360" w:lineRule="auto"/>
-        <w:jc w:val="both"/>
-        <w:rPr>
-          <w:rFonts w:ascii="Cambria" w:hAnsi="Cambria" w:cs="Arial"/>
-          <w:sz w:val="26"/>
-        </w:rPr>
-      </w:pPr>
-      <w:r>
-        <w:rPr>
-          <w:rFonts w:ascii="Cambria" w:hAnsi="Cambria" w:cs="Arial"/>
-          <w:sz w:val="26"/>
-        </w:rPr>
-        <w:tab/>
-        <w:t>V následujících kapitolách budou postupně představeny konkrétní metody strojového učení.</w:t>
-      </w:r>
-      <w:r>
-        <w:rPr>
-          <w:rFonts w:ascii="Cambria" w:hAnsi="Cambria" w:cs="Arial"/>
-          <w:sz w:val="26"/>
-        </w:rPr>
-        <w:t xml:space="preserve"> Vzhledem k praktické části práce je důraz kladen na představení</w:t>
-      </w:r>
-      <w:r>
-        <w:rPr>
-          <w:rFonts w:ascii="Cambria" w:hAnsi="Cambria" w:cs="Arial"/>
-          <w:sz w:val="26"/>
-        </w:rPr>
-        <w:t xml:space="preserve"> generativních popřípadě</w:t>
-      </w:r>
-      <w:r>
-        <w:rPr>
-          <w:rFonts w:ascii="Cambria" w:hAnsi="Cambria" w:cs="Arial"/>
-          <w:sz w:val="26"/>
-        </w:rPr>
-        <w:t xml:space="preserve"> pravděpodobnostních grafických modelů a těch, které</w:t>
-      </w:r>
-      <w:r>
-        <w:rPr>
-          <w:rFonts w:ascii="Cambria" w:hAnsi="Cambria" w:cs="Arial"/>
-          <w:sz w:val="26"/>
-        </w:rPr>
-        <w:t xml:space="preserve"> se dle Summervilla mohou uplatnit v rámci PCGML </w:t>
-      </w:r>
-      <w:r>
-        <w:rPr>
-          <w:rFonts w:ascii="Cambria" w:hAnsi="Cambria" w:cs="Arial"/>
-          <w:sz w:val="26"/>
-        </w:rPr>
-        <w:fldChar w:fldCharType="begin"/>
-      </w:r>
-      <w:r>
-        <w:rPr>
-          <w:rFonts w:ascii="Cambria" w:hAnsi="Cambria" w:cs="Arial"/>
-          <w:sz w:val="26"/>
-        </w:rPr>
-        <w:instrText xml:space="preserve"> ADDIN ZOTERO_ITEM CSL_CITATION {"citationID":"6CREefZ3","properties":{"formattedCitation":"(Summerville et al. 2017)","plainCitation":"(Summerville et al. 2017)","noteIndex":0},"citationItems":[{"id":2,"uris":["http://zotero.org/users/local/DXBpxSa9/items/YXC6SJCI"],"uri":["http://zotero.org/users/local/DXBpxSa9/items/YXC6SJCI"],"itemData":{"id":2,"type":"article-journal","title":"Procedural Content Generation via Machine Learning (PCGML)","container-title":"arXiv:1702.00539 [cs]","source":"arXiv.org","abstract":"This survey explores Procedural Content Generation via Machine Learning (PCGML), defined as the generation of game content using machine learning models trained on existing content. As the importance of PCG for game development increases, researchers explore new avenues for generating high-quality content with or without human involvement; this paper addresses the relatively new paradigm of using machine learning (in contrast with search-based, solver-based, and constructive methods). We focus on what is most often considered functional game content such as platformer levels, game maps, interactive fiction stories, and cards in collectible card games, as opposed to cosmetic content such as sprites and sound effects. In addition to using PCG for autonomous generation, co-creativity, mixed-initiative design, and compression, PCGML is suited for repair, critique, and content analysis because of its focus on modeling existing content. We discuss various data sources and representations that affect the resulting generated content. Multiple PCGML methods are covered, including neural networks, long short-term memory (LSTM) networks, autoencoders, and deep convolutional networks; Markov models, $n$-grams, and multi-dimensional Markov chains; clustering; and matrix factorization. Finally, we discuss open problems in the application of PCGML, including learning from small datasets, lack of training data, multi-layered learning, style-transfer, parameter tuning, and PCG as a game mechanic.","URL":"http://arxiv.org/abs/1702.00539","note":"arXiv: 1702.00539","author":[{"family":"Summerville","given":"Adam"},{"family":"Snodgrass","given":"Sam"},{"family":"Guzdial","given":"Matthew"},{"family":"Holmgård","given":"Christoffer"},{"family":"Hoover","given":"Amy K."},{"family":"Isaksen","given":"Aaron"},{"family":"Nealen","given":"Andy"},{"family":"Togelius","given":"Julian"}],"issued":{"date-parts":[["2017",2,1]]},"accessed":{"date-parts":[["2018",5,31]]}}}],"schema":"https://github.com/citation-style-language/schema/raw/master/csl-citation.json"} </w:instrText>
-      </w:r>
-      <w:r>
-        <w:rPr>
-          <w:rFonts w:ascii="Cambria" w:hAnsi="Cambria" w:cs="Arial"/>
-          <w:sz w:val="26"/>
-        </w:rPr>
-        <w:fldChar w:fldCharType="separate"/>
-      </w:r>
-      <w:r>
-        <w:rPr>
-          <w:rFonts w:ascii="Cambria" w:hAnsi="Cambria" w:cs="Arial"/>
-          <w:sz w:val="26"/>
-        </w:rPr>
-        <w:t>(Summerville et al. 2017)</w:t>
-      </w:r>
-      <w:r>
-        <w:rPr>
-          <w:rFonts w:ascii="Cambria" w:hAnsi="Cambria" w:cs="Arial"/>
-          <w:sz w:val="26"/>
-        </w:rPr>
-        <w:fldChar w:fldCharType="end"/>
-      </w:r>
-      <w:r>
-        <w:rPr>
-          <w:rFonts w:ascii="Cambria" w:hAnsi="Cambria" w:cs="Arial"/>
-          <w:sz w:val="26"/>
-        </w:rPr>
-        <w:t>.</w:t>
+        <w:t>a  Rekurenntí neuronové sítě. Všechny tyto modely stojí na bázi standartních neuronových sítí a jsou předmětem aktuálního vázkumu a aplikací v posledních letech. Tím bude naplňen první cíl tj. představení současných metod strojového učení.</w:t>
       </w:r>
     </w:p>
     <w:p>
@@ -2192,26 +2519,10 @@
         <w:pStyle w:val="Heading3"/>
       </w:pPr>
       <w:r>
-        <w:t>Pravděpodobnostní g</w:t>
-      </w:r>
-      <w:r>
-        <w:t>rafické modely</w:t>
-      </w:r>
-    </w:p>
-    <w:p>
-      <w:pPr>
-        <w:pStyle w:val="Heading3"/>
-      </w:pPr>
-      <w:r>
-        <w:t>Markovovy řetězce</w:t>
-      </w:r>
-    </w:p>
-    <w:p>
-      <w:pPr>
-        <w:pStyle w:val="Heading3"/>
-      </w:pPr>
-      <w:r>
-        <w:t>Neuronové sítě</w:t>
+        <w:t>Klasické hluboké dopředné n</w:t>
+      </w:r>
+      <w:r>
+        <w:t>euronové sítě</w:t>
       </w:r>
     </w:p>
     <w:p>
@@ -2493,7 +2804,7 @@
           <w:rFonts w:ascii="Cambria" w:hAnsi="Cambria" w:cs="Arial"/>
           <w:sz w:val="26"/>
         </w:rPr>
-        <w:instrText xml:space="preserve"> ADDIN ZOTERO_ITEM CSL_CITATION {"citationID":"5kUXKvYM","properties":{"formattedCitation":"(Vladim\\uc0\\u237{}r Olej a H\\uc0\\u225{}jek Petr 2010)","plainCitation":"(Vladimír Olej a Hájek Petr 2010)","noteIndex":0},"citationItems":[{"id":"hA0wgkxk/UqjVOKH2","uris":["http://zotero.org/users/local/IbRhotwj/items/7KQBQP9T"],"uri":["http://zotero.org/users/local/IbRhotwj/items/7KQBQP9T"],"itemData":{"id":155,"type":"book","title":"Úvod do umělé inteligence","publisher":"Univerzita Pardubice Fakulta ekonomicko-správní","abstract":"Hájek","ISBN":"978-80-7395-307-2","author":[{"literal":"Vladimír Olej"},{"literal":"Hájek Petr"}],"issued":{"date-parts":[["2010"]]}}}],"schema":"https://github.com/citation-style-language/schema/raw/master/csl-citation.json"} </w:instrText>
+        <w:instrText xml:space="preserve"> ADDIN ZOTERO_ITEM CSL_CITATION {"citationID":"5kUXKvYM","properties":{"formattedCitation":"(Vladim\\uc0\\u237{}r Olej a H\\uc0\\u225{}jek Petr 2010)","plainCitation":"(Vladimír Olej a Hájek Petr 2010)","noteIndex":0},"citationItems":[{"id":155,"uris":["http://zotero.org/users/local/IbRhotwj/items/7KQBQP9T"],"uri":["http://zotero.org/users/local/IbRhotwj/items/7KQBQP9T"],"itemData":{"id":155,"type":"book","title":"Úvod do umělé inteligence","publisher":"Univerzita Pardubice Fakulta ekonomicko-správní","abstract":"Hájek","ISBN":"978-80-7395-307-2","author":[{"literal":"Vladimír Olej"},{"literal":"Hájek Petr"}],"issued":{"date-parts":[["2010"]]}}}],"schema":"https://github.com/citation-style-language/schema/raw/master/csl-citation.json"} </w:instrText>
       </w:r>
       <w:r>
         <w:rPr>
@@ -2884,7 +3195,7 @@
           <w:rFonts w:ascii="Cambria" w:hAnsi="Cambria" w:cs="Arial"/>
           <w:sz w:val="26"/>
         </w:rPr>
-        <w:instrText xml:space="preserve"> ADDIN ZOTERO_ITEM CSL_CITATION {"citationID":"3MatGFA7","properties":{"formattedCitation":"(Tu\\uc0\\u269{}kov\\uc0\\u225{} 2003)","plainCitation":"(Tučková 2003)","noteIndex":0},"citationItems":[{"id":"hA0wgkxk/URkK9FjJ","uris":["http://zotero.org/users/local/IbRhotwj/items/7J6RTQD3"],"uri":["http://zotero.org/users/local/IbRhotwj/items/7J6RTQD3"],"itemData":{"id":156,"type":"book","title":"Úvod do teorie a aplikací umělých neuronových sítí","publisher":"ČVUT","ISBN":"80-01-02800-3","author":[{"family":"Tučková","given":"Jana"}],"issued":{"date-parts":[["2003"]]}}}],"schema":"https://github.com/citation-style-language/schema/raw/master/csl-citation.json"} </w:instrText>
+        <w:instrText xml:space="preserve"> ADDIN ZOTERO_ITEM CSL_CITATION {"citationID":"3MatGFA7","properties":{"formattedCitation":"(Tu\\uc0\\u269{}kov\\uc0\\u225{} 2003)","plainCitation":"(Tučková 2003)","noteIndex":0},"citationItems":[{"id":156,"uris":["http://zotero.org/users/local/IbRhotwj/items/7J6RTQD3"],"uri":["http://zotero.org/users/local/IbRhotwj/items/7J6RTQD3"],"itemData":{"id":156,"type":"book","title":"Úvod do teorie a aplikací umělých neuronových sítí","publisher":"ČVUT","ISBN":"80-01-02800-3","author":[{"family":"Tučková","given":"Jana"}],"issued":{"date-parts":[["2003"]]}}}],"schema":"https://github.com/citation-style-language/schema/raw/master/csl-citation.json"} </w:instrText>
       </w:r>
       <w:r>
         <w:rPr>
@@ -2931,7 +3242,15 @@
           <w:sz w:val="26"/>
         </w:rPr>
         <w:tab/>
-        <w:t xml:space="preserve">Stavebním elementem neuronových sítí je neuron, jež si lze představit jako funkci na jejímž vstupu je vektor hodnot, které vyšly z předcházející vrstvy neuronové sítě (NS) a na jejím výstupu skalární hodnota, jež figuruje jako vstup pro další vrstvy popřípadě jako výstup neuronové sítě. Vstupní vektor je nejprve agregován do skalární hodnoty, která je následně vstupem do aktivační funkce. Ta převede vstupní hodnotu do výstupní hodnoty celého neuronu. Parametr </w:t>
+        <w:t xml:space="preserve">Stavebním elementem neuronových sítí je neuron, jež si lze představit jako funkci na jejímž vstupu je vektor hodnot, které vyšly z předcházející vrstvy neuronové sítě (NS) a na jejím výstupu skalární hodnota, jež figuruje jako vstup pro další vrstvy popřípadě jako výstup neuronové sítě. Vstupní vektor je nejprve agregován do skalární hodnoty, která je následně vstupem do aktivační funkce. </w:t>
+      </w:r>
+      <w:r>
+        <w:rPr>
+          <w:rFonts w:ascii="Cambria" w:hAnsi="Cambria" w:cs="Arial"/>
+          <w:sz w:val="26"/>
+        </w:rPr>
+        <w:lastRenderedPageBreak/>
+        <w:t xml:space="preserve">Ta převede vstupní hodnotu do výstupní hodnoty celého neuronu. Parametr </w:t>
       </w:r>
       <m:oMath>
         <m:r>
@@ -3183,7 +3502,7 @@
           <w:rFonts w:ascii="Cambria" w:hAnsi="Cambria" w:cs="Arial"/>
           <w:sz w:val="26"/>
         </w:rPr>
-        <w:instrText xml:space="preserve"> ADDIN ZOTERO_ITEM CSL_CITATION {"citationID":"YHpujSWa","properties":{"formattedCitation":"(Vladim\\uc0\\u237{}r Olej a H\\uc0\\u225{}jek Petr 2010)","plainCitation":"(Vladimír Olej a Hájek Petr 2010)","noteIndex":0},"citationItems":[{"id":"hA0wgkxk/UqjVOKH2","uris":["http://zotero.org/users/local/IbRhotwj/items/7KQBQP9T"],"uri":["http://zotero.org/users/local/IbRhotwj/items/7KQBQP9T"],"itemData":{"id":155,"type":"book","title":"Úvod do umělé inteligence","publisher":"Univerzita Pardubice Fakulta ekonomicko-správní","abstract":"Hájek","ISBN":"978-80-7395-307-2","author":[{"literal":"Vladimír Olej"},{"literal":"Hájek Petr"}],"issued":{"date-parts":[["2010"]]}}}],"schema":"https://github.com/citation-style-language/schema/raw/master/csl-citation.json"} </w:instrText>
+        <w:instrText xml:space="preserve"> ADDIN ZOTERO_ITEM CSL_CITATION {"citationID":"YHpujSWa","properties":{"formattedCitation":"(Vladim\\uc0\\u237{}r Olej a H\\uc0\\u225{}jek Petr 2010)","plainCitation":"(Vladimír Olej a Hájek Petr 2010)","noteIndex":0},"citationItems":[{"id":155,"uris":["http://zotero.org/users/local/IbRhotwj/items/7KQBQP9T"],"uri":["http://zotero.org/users/local/IbRhotwj/items/7KQBQP9T"],"itemData":{"id":155,"type":"book","title":"Úvod do umělé inteligence","publisher":"Univerzita Pardubice Fakulta ekonomicko-správní","abstract":"Hájek","ISBN":"978-80-7395-307-2","author":[{"literal":"Vladimír Olej"},{"literal":"Hájek Petr"}],"issued":{"date-parts":[["2010"]]}}}],"schema":"https://github.com/citation-style-language/schema/raw/master/csl-citation.json"} </w:instrText>
       </w:r>
       <w:r>
         <w:rPr>
@@ -3402,10 +3721,9 @@
     </w:p>
     <w:p>
       <w:pPr>
-        <w:pStyle w:val="Heading3"/>
-      </w:pPr>
-      <w:r>
-        <w:lastRenderedPageBreak/>
+        <w:pStyle w:val="Heading4"/>
+      </w:pPr>
+      <w:r>
         <w:t>Učení neuronových sítí</w:t>
       </w:r>
     </w:p>
@@ -3424,7 +3742,48 @@
           <w:sz w:val="26"/>
         </w:rPr>
         <w:tab/>
-        <w:t>K adaptaci standardních modelů hlubokého učení s učitelem tj. primárně umělých neuronových sítí a jejich variant se používá algoritmus zpětného šíření chyby (</w:t>
+      </w:r>
+      <w:r>
+        <w:rPr>
+          <w:rFonts w:ascii="Cambria" w:hAnsi="Cambria" w:cs="Arial"/>
+          <w:sz w:val="26"/>
+        </w:rPr>
+        <w:t xml:space="preserve">Na začátku učení jsou večkeré váhy v systému neuronové sítě inicializovány jako náhodné numerické hodnoty. </w:t>
+      </w:r>
+      <w:r>
+        <w:rPr>
+          <w:rFonts w:ascii="Cambria" w:hAnsi="Cambria" w:cs="Arial"/>
+          <w:sz w:val="26"/>
+        </w:rPr>
+        <w:t>K</w:t>
+      </w:r>
+      <w:r>
+        <w:rPr>
+          <w:rFonts w:ascii="Cambria" w:hAnsi="Cambria" w:cs="Arial"/>
+          <w:sz w:val="26"/>
+        </w:rPr>
+        <w:t xml:space="preserve"> následné</w:t>
+      </w:r>
+      <w:r>
+        <w:rPr>
+          <w:rFonts w:ascii="Cambria" w:hAnsi="Cambria" w:cs="Arial"/>
+          <w:sz w:val="26"/>
+        </w:rPr>
+        <w:t xml:space="preserve"> adaptaci </w:t>
+      </w:r>
+      <w:r>
+        <w:rPr>
+          <w:rFonts w:ascii="Cambria" w:hAnsi="Cambria" w:cs="Arial"/>
+          <w:sz w:val="26"/>
+        </w:rPr>
+        <w:t>vah ve standardních modelech</w:t>
+      </w:r>
+      <w:r>
+        <w:rPr>
+          <w:rFonts w:ascii="Cambria" w:hAnsi="Cambria" w:cs="Arial"/>
+          <w:sz w:val="26"/>
+        </w:rPr>
+        <w:t xml:space="preserve"> hlubokého učení s učitelem se používá algoritmus zpětného šíření chyby (</w:t>
       </w:r>
       <w:r>
         <w:rPr>
@@ -3813,7 +4172,15 @@
           <w:sz w:val="26"/>
         </w:rPr>
         <w:tab/>
-        <w:t xml:space="preserve">Ve chvíli, kdy je v rámci jedné iterace průchodu dat neuronovou sítí spočítána hodnota chybové funkce výstupní vrstvy, je nutné zpětně pro všechny neurony skrytých vrstev vypočítat nakolik váhy, které z nich vedou přispívají ke konkrétní hodnotě celkové chyby </w:t>
+        <w:t xml:space="preserve">Ve chvíli, kdy je v rámci jedné iterace průchodu dat neuronovou sítí spočítána hodnota chybové funkce výstupní vrstvy, je nutné zpětně pro všechny </w:t>
+      </w:r>
+      <w:r>
+        <w:rPr>
+          <w:rFonts w:ascii="Cambria" w:hAnsi="Cambria" w:cs="Arial"/>
+          <w:sz w:val="26"/>
+        </w:rPr>
+        <w:lastRenderedPageBreak/>
+        <w:t xml:space="preserve">neurony skrytých vrstev vypočítat nakolik váhy, které z nich vedou přispívají ke konkrétní hodnotě celkové chyby </w:t>
       </w:r>
       <w:r>
         <w:rPr>
@@ -3828,7 +4195,29 @@
           <w:rFonts w:ascii="Cambria" w:hAnsi="Cambria" w:cs="Arial"/>
           <w:sz w:val="26"/>
         </w:rPr>
-        <w:t xml:space="preserve"> výstupní vrstvy.  </w:t>
+        <w:t xml:space="preserve"> výstupní </w:t>
+      </w:r>
+      <w:commentRangeStart w:id="1"/>
+      <w:r>
+        <w:rPr>
+          <w:rFonts w:ascii="Cambria" w:hAnsi="Cambria" w:cs="Arial"/>
+          <w:sz w:val="26"/>
+        </w:rPr>
+        <w:t>vrstvy</w:t>
+      </w:r>
+      <w:commentRangeEnd w:id="1"/>
+      <w:r>
+        <w:rPr>
+          <w:rStyle w:val="CommentReference"/>
+        </w:rPr>
+        <w:commentReference w:id="1"/>
+      </w:r>
+      <w:r>
+        <w:rPr>
+          <w:rFonts w:ascii="Cambria" w:hAnsi="Cambria" w:cs="Arial"/>
+          <w:sz w:val="26"/>
+        </w:rPr>
+        <w:t xml:space="preserve">.  </w:t>
       </w:r>
     </w:p>
     <w:p>
@@ -4053,11 +4442,16 @@
       </w:r>
     </w:p>
     <w:p>
+      <w:r>
+        <w:tab/>
+      </w:r>
+    </w:p>
+    <w:p>
       <w:pPr>
         <w:pStyle w:val="Heading3"/>
       </w:pPr>
       <w:r>
-        <w:t>Generativně kontradiktorní sítě</w:t>
+        <w:t>General adversarial networks</w:t>
       </w:r>
     </w:p>
     <w:p>
@@ -4089,7 +4483,7 @@
           <w:rFonts w:ascii="Cambria" w:hAnsi="Cambria" w:cs="Arial"/>
           <w:sz w:val="26"/>
         </w:rPr>
-        <w:instrText xml:space="preserve"> ADDIN ZOTERO_ITEM CSL_CITATION {"citationID":"uwfiUxRv","properties":{"formattedCitation":"(Goodfellow et al. 2014)","plainCitation":"(Goodfellow et al. 2014)","noteIndex":0},"citationItems":[{"id":"hA0wgkxk/QYlECI2t","uris":["http://zotero.org/users/local/IbRhotwj/items/HLRBGLQV"],"uri":["http://zotero.org/users/local/IbRhotwj/items/HLRBGLQV"],"itemData":{"id":63,"type":"chapter","title":"Generative Adversarial Nets","container-title":"Advances in Neural Information Processing Systems 27","publisher":"Curran Associates, Inc.","page":"2672–2680","source":"Neural Information Processing Systems","URL":"http://papers.nips.cc/paper/5423-generative-adversarial-nets.pdf","author":[{"family":"Goodfellow","given":"Ian"},{"family":"Pouget-Abadie","given":"Jean"},{"family":"Mirza","given":"Mehdi"},{"family":"Xu","given":"Bing"},{"family":"Warde-Farley","given":"David"},{"family":"Ozair","given":"Sherjil"},{"family":"Courville","given":"Aaron"},{"family":"Bengio","given":"Yoshua"}],"editor":[{"family":"Ghahramani","given":"Z."},{"family":"Welling","given":"M."},{"family":"Cortes","given":"C."},{"family":"Lawrence","given":"N. D."},{"family":"Weinberger","given":"K. Q."}],"issued":{"date-parts":[["2014"]]},"accessed":{"date-parts":[["2018",6,4]]}}}],"schema":"https://github.com/citation-style-language/schema/raw/master/csl-citation.json"} </w:instrText>
+        <w:instrText xml:space="preserve"> ADDIN ZOTERO_ITEM CSL_CITATION {"citationID":"uwfiUxRv","properties":{"formattedCitation":"(Goodfellow et al. 2014)","plainCitation":"(Goodfellow et al. 2014)","noteIndex":0},"citationItems":[{"id":63,"uris":["http://zotero.org/users/local/IbRhotwj/items/HLRBGLQV"],"uri":["http://zotero.org/users/local/IbRhotwj/items/HLRBGLQV"],"itemData":{"id":63,"type":"chapter","title":"Generative Adversarial Nets","container-title":"Advances in Neural Information Processing Systems 27","publisher":"Curran Associates, Inc.","page":"2672–2680","source":"Neural Information Processing Systems","URL":"http://papers.nips.cc/paper/5423-generative-adversarial-nets.pdf","author":[{"family":"Goodfellow","given":"Ian"},{"family":"Pouget-Abadie","given":"Jean"},{"family":"Mirza","given":"Mehdi"},{"family":"Xu","given":"Bing"},{"family":"Warde-Farley","given":"David"},{"family":"Ozair","given":"Sherjil"},{"family":"Courville","given":"Aaron"},{"family":"Bengio","given":"Yoshua"}],"editor":[{"family":"Ghahramani","given":"Z."},{"family":"Welling","given":"M."},{"family":"Cortes","given":"C."},{"family":"Lawrence","given":"N. D."},{"family":"Weinberger","given":"K. Q."}],"issued":{"date-parts":[["2014"]]},"accessed":{"date-parts":[["2018",6,4]]}}}],"schema":"https://github.com/citation-style-language/schema/raw/master/csl-citation.json"} </w:instrText>
       </w:r>
       <w:r>
         <w:rPr>
@@ -4149,16 +4543,102 @@
           <w:rFonts w:ascii="Cambria" w:hAnsi="Cambria" w:cs="Arial"/>
           <w:sz w:val="26"/>
         </w:rPr>
-        <w:t xml:space="preserve">. V konkrétních aplikacích </w:t>
-      </w:r>
-      <w:r>
-        <w:rPr>
-          <w:rFonts w:ascii="Cambria" w:hAnsi="Cambria" w:cs="Arial"/>
-          <w:sz w:val="26"/>
-        </w:rPr>
+        <w:t>. V konkrétních aplikacích mohou takové modely buď plnit pouze onu reprezentativní funkci a nebo mohou na základě vnitřní struktury modelu generovat nové originální vzorky.</w:t>
+      </w:r>
+    </w:p>
+    <w:p>
+      <w:pPr>
+        <w:pStyle w:val="Heading3"/>
+      </w:pPr>
+      <w:r>
+        <w:t>Konvoluční neuronové sítě</w:t>
+      </w:r>
+    </w:p>
+    <w:p>
+      <w:pPr>
+        <w:pStyle w:val="Stadnartntext"/>
+      </w:pPr>
+      <w:r>
+        <w:tab/>
+        <w:t>Mezi nejúspěšnější architektury aplikované</w:t>
+      </w:r>
+      <w:r>
+        <w:t xml:space="preserve"> i</w:t>
+      </w:r>
+      <w:r>
+        <w:t xml:space="preserve"> v počítačové grafice posledních let patří</w:t>
+      </w:r>
+      <w:r>
+        <w:t xml:space="preserve"> mimo GAN také</w:t>
+      </w:r>
+      <w:r>
+        <w:t xml:space="preserve"> hluboké konvoluční neuronové sítě (CNN), které se v rámci soutěže ILSVRC </w:t>
+      </w:r>
+      <w:r>
+        <w:rPr>
+          <w:rStyle w:val="FootnoteReference"/>
+        </w:rPr>
+        <w:footnoteReference w:id="1"/>
+      </w:r>
+      <w:r>
+        <w:t xml:space="preserve"> umísťují na předních příčkách. </w:t>
+      </w:r>
+      <w:r>
+        <w:fldChar w:fldCharType="begin"/>
+      </w:r>
+      <w:r>
+        <w:instrText xml:space="preserve"> ADDIN ZOTERO_ITEM CSL_CITATION {"citationID":"vcqoFykx","properties":{"formattedCitation":"(Goodfellow et al. nedatov\\uc0\\u225{}no)","plainCitation":"(Goodfellow et al. nedatováno)","noteIndex":0},"citationItems":[{"id":883,"uris":["http://zotero.org/users/local/IbRhotwj/items/US4UNA6C"],"uri":["http://zotero.org/users/local/IbRhotwj/items/US4UNA6C"],"itemData":{"id":883,"type":"book","title":"Deep Learning","author":[{"family":"Goodfellow","given":"Ian"},{"family":"Benigo","given":"Yoshua"},{"family":"Courville","given":"Aaron"}]}}],"schema":"https://github.com/citation-style-language/schema/raw/master/csl-citation.json"} </w:instrText>
+      </w:r>
+      <w:r>
+        <w:fldChar w:fldCharType="separate"/>
+      </w:r>
+      <w:r>
+        <w:rPr>
+          <w:rFonts w:cs="Times New Roman"/>
+          <w:szCs w:val="24"/>
+        </w:rPr>
+        <w:t>(Goodfellow et al. nedatováno)</w:t>
+      </w:r>
+      <w:r>
+        <w:fldChar w:fldCharType="end"/>
+      </w:r>
+      <w:r>
+        <w:t>.</w:t>
+      </w:r>
+    </w:p>
+    <w:p>
+      <w:pPr>
+        <w:pStyle w:val="Stadnartntext"/>
+      </w:pPr>
+      <w:r>
+        <w:tab/>
+        <w:t xml:space="preserve">CNN jsou propojením dvou silných konceptů tj. dopředné neuronové sítě a </w:t>
+      </w:r>
+      <w:r>
+        <w:t>principu konvoluce.</w:t>
+      </w:r>
+      <w:bookmarkStart w:id="2" w:name="_GoBack"/>
+      <w:bookmarkEnd w:id="2"/>
+    </w:p>
+    <w:p>
+      <w:pPr>
+        <w:pStyle w:val="Heading3"/>
+      </w:pPr>
+      <w:r>
         <w:lastRenderedPageBreak/>
-        <w:t>mohou takové modely buď plnit pouze onu reprezentativní funkci a nebo mohou na základě vnitřní struktury modelu generovat nové originální vzorky.</w:t>
-      </w:r>
+        <w:t>Rekurentní neuronové sítě</w:t>
+      </w:r>
+    </w:p>
+    <w:p/>
+    <w:p>
+      <w:pPr>
+        <w:spacing w:before="240" w:after="240" w:line="360" w:lineRule="auto"/>
+        <w:jc w:val="both"/>
+        <w:rPr>
+          <w:rFonts w:ascii="Cambria" w:hAnsi="Cambria" w:cs="Arial"/>
+          <w:sz w:val="26"/>
+        </w:rPr>
+      </w:pPr>
     </w:p>
     <w:p>
       <w:pPr>
@@ -4166,7 +4646,36 @@
       </w:pPr>
       <w:r>
         <w:lastRenderedPageBreak/>
-        <w:t>Strojové učení v počítačové grafice</w:t>
+        <w:t xml:space="preserve">Strojové učení v počítačové </w:t>
+      </w:r>
+      <w:commentRangeStart w:id="3"/>
+      <w:r>
+        <w:t>grafice</w:t>
+      </w:r>
+      <w:commentRangeEnd w:id="3"/>
+      <w:r>
+        <w:rPr>
+          <w:rStyle w:val="CommentReference"/>
+          <w:rFonts w:asciiTheme="minorHAnsi" w:eastAsiaTheme="minorHAnsi" w:hAnsiTheme="minorHAnsi" w:cstheme="minorBidi"/>
+          <w:b w:val="0"/>
+          <w:color w:val="auto"/>
+        </w:rPr>
+        <w:commentReference w:id="3"/>
+      </w:r>
+    </w:p>
+    <w:p>
+      <w:pPr>
+        <w:pStyle w:val="Stadnartntext"/>
+      </w:pPr>
+      <w:r>
+        <w:tab/>
+        <w:t xml:space="preserve">V souvislosti s vymezením konkrétních technik pro </w:t>
+      </w:r>
+      <w:r>
+        <w:t>pro návrh modelu scény podporovaný metodami strojového učení</w:t>
+      </w:r>
+      <w:r>
+        <w:t xml:space="preserve"> je vhodné vymezit nejprve obecné metody </w:t>
       </w:r>
     </w:p>
     <w:p>
@@ -4202,7 +4711,38 @@
       </w:pPr>
       <w:r>
         <w:tab/>
-        <w:t xml:space="preserve">Metody strojového učení byly v posledních dekádách uplatňovány ve většině oblastech počítačové grafiky zahrnujících vizualizaci, klasifikaci, segmentaci, komprimaci obrazu, a další podoblasti tohoto oboru. Cílem této kapitoly je vytvoření stručného přehledu požívaných metod zejména v podoblasti dvourozměrné grafiky.  </w:t>
+        <w:t>Metody strojového učení byly v posledních dekádách uplatňovány ve většině oblastech počítačové grafiky zahrnujících vizualizaci, klasifikaci, segmentaci, komprimaci obrazu, a další podoblasti tohoto oboru. Cílem této kapitoly je vytvoření stručného přehledu požívaných metod zejména v</w:t>
+      </w:r>
+      <w:r>
+        <w:t> </w:t>
+      </w:r>
+      <w:r>
+        <w:t>podoblasti</w:t>
+      </w:r>
+      <w:r>
+        <w:t xml:space="preserve"> počítačového vidění</w:t>
+      </w:r>
+      <w:r>
+        <w:t xml:space="preserve"> dvourozměrné grafiky.</w:t>
+      </w:r>
+      <w:r>
+        <w:t xml:space="preserve"> Z provedené rešerše vyplývá, že v souvislosti s počítačovou grafikou se v posledních letech nejvíce rozvíjely modely vícevrstevnatých neuronových sítí (deep learning) různých forem. </w:t>
+      </w:r>
+    </w:p>
+    <w:p>
+      <w:pPr>
+        <w:pStyle w:val="Stadnartntext"/>
+      </w:pPr>
+      <w:r>
+        <w:tab/>
+      </w:r>
+    </w:p>
+    <w:p>
+      <w:pPr>
+        <w:pStyle w:val="Stadnartntext"/>
+      </w:pPr>
+      <w:r>
+        <w:tab/>
       </w:r>
     </w:p>
     <w:p>
@@ -4345,7 +4885,7 @@
         <w:rPr>
           <w:szCs w:val="26"/>
         </w:rPr>
-        <w:instrText xml:space="preserve"> ADDIN ZOTERO_ITEM CSL_CITATION {"citationID":"vswmLAhB","properties":{"formattedCitation":"(Yannakakis a Togelius 2011)","plainCitation":"(Yannakakis a Togelius 2011)","noteIndex":0},"citationItems":[{"id":"hA0wgkxk/Xf47Iwoh","uris":["http://zotero.org/users/local/IbRhotwj/items/U9JJ3SLH"],"uri":["http://zotero.org/users/local/IbRhotwj/items/U9JJ3SLH"],"itemData":{"id":7,"type":"article-journal","title":"Experience-Driven Procedural Content Generation","container-title":"IEEE Transactions on Affective Computing","page":"147-161","volume":"2","issue":"3","source":"IEEE Xplore","abstract":"Procedural content generation (PCG) is an increasingly important area of technology within modern human-computer interaction (HCI) design. Personalization of user experience via affective and cognitive modeling, coupled with real-time adjustment of the content according to user needs and preferences are important steps toward effective and meaningful PCG. Games, Web 2.0, interface, and software design are among the most popular applications of automated content generation. The paper provides a taxonomy of PCG algorithms and introduces a framework for PCG driven by computational models of user experience. This approach, which we call Experience-Driven Procedural Content Generation (EDPCG), is generic and applicable to various subareas of HCI. We employ games as an example indicative of rich HCI and complex affect elicitation, and demonstrate the approach's effectiveness via dissimilar successful studies.","DOI":"10.1109/T-AFFC.2011.6","ISSN":"1949-3045","author":[{"family":"Yannakakis","given":"G. N."},{"family":"Togelius","given":"J."}],"issued":{"date-parts":[["2011",7]]}}}],"schema":"https://github.com/citation-style-language/schema/raw/master/csl-citation.json"} </w:instrText>
+        <w:instrText xml:space="preserve"> ADDIN ZOTERO_ITEM CSL_CITATION {"citationID":"vswmLAhB","properties":{"formattedCitation":"(Yannakakis a Togelius 2011)","plainCitation":"(Yannakakis a Togelius 2011)","noteIndex":0},"citationItems":[{"id":7,"uris":["http://zotero.org/users/local/IbRhotwj/items/U9JJ3SLH"],"uri":["http://zotero.org/users/local/IbRhotwj/items/U9JJ3SLH"],"itemData":{"id":7,"type":"article-journal","title":"Experience-Driven Procedural Content Generation","container-title":"IEEE Transactions on Affective Computing","page":"147-161","volume":"2","issue":"3","source":"IEEE Xplore","abstract":"Procedural content generation (PCG) is an increasingly important area of technology within modern human-computer interaction (HCI) design. Personalization of user experience via affective and cognitive modeling, coupled with real-time adjustment of the content according to user needs and preferences are important steps toward effective and meaningful PCG. Games, Web 2.0, interface, and software design are among the most popular applications of automated content generation. The paper provides a taxonomy of PCG algorithms and introduces a framework for PCG driven by computational models of user experience. This approach, which we call Experience-Driven Procedural Content Generation (EDPCG), is generic and applicable to various subareas of HCI. We employ games as an example indicative of rich HCI and complex affect elicitation, and demonstrate the approach's effectiveness via dissimilar successful studies.","DOI":"10.1109/T-AFFC.2011.6","ISSN":"1949-3045","author":[{"family":"Yannakakis","given":"G. N."},{"family":"Togelius","given":"J."}],"issued":{"date-parts":[["2011",7]]}}}],"schema":"https://github.com/citation-style-language/schema/raw/master/csl-citation.json"} </w:instrText>
       </w:r>
       <w:r>
         <w:rPr>
@@ -4435,7 +4975,7 @@
         <w:rPr>
           <w:szCs w:val="26"/>
         </w:rPr>
-        <w:instrText xml:space="preserve"> ADDIN ZOTERO_ITEM CSL_CITATION {"citationID":"hAxwP6FL","properties":{"formattedCitation":"(HENDRIKX a MEIJER nedatov\\uc0\\u225{}no)","plainCitation":"(HENDRIKX a MEIJER nedatováno)","noteIndex":0},"citationItems":[{"id":9,"uris":["http://zotero.org/users/local/DXBpxSa9/items/J5F2HNBE"],"uri":["http://zotero.org/users/local/DXBpxSa9/items/J5F2HNBE"],"itemData":{"id":9,"type":"article-journal","title":"Procedural Content Generation for Games: A Survey","page":"24","source":"Zotero","language":"en","author":[{"family":"HENDRIKX","given":"MARK"},{"family":"MEIJER","given":"SEBASTIAAN"}]}}],"schema":"https://github.com/citation-style-language/schema/raw/master/csl-citation.json"} </w:instrText>
+        <w:instrText xml:space="preserve"> ADDIN ZOTERO_ITEM CSL_CITATION {"citationID":"hAxwP6FL","properties":{"formattedCitation":"(HENDRIKX a MEIJER nedatov\\uc0\\u225{}no)","plainCitation":"(HENDRIKX a MEIJER nedatováno)","noteIndex":0},"citationItems":[{"id":"EykNnhO6/VY31AQEr","uris":["http://zotero.org/users/local/DXBpxSa9/items/J5F2HNBE"],"uri":["http://zotero.org/users/local/DXBpxSa9/items/J5F2HNBE"],"itemData":{"id":9,"type":"article-journal","title":"Procedural Content Generation for Games: A Survey","page":"24","source":"Zotero","language":"en","author":[{"family":"HENDRIKX","given":"MARK"},{"family":"MEIJER","given":"SEBASTIAAN"}]}}],"schema":"https://github.com/citation-style-language/schema/raw/master/csl-citation.json"} </w:instrText>
       </w:r>
       <w:r>
         <w:rPr>
@@ -4475,7 +5015,7 @@
         <w:fldChar w:fldCharType="begin"/>
       </w:r>
       <w:r>
-        <w:instrText xml:space="preserve"> ADDIN ZOTERO_ITEM CSL_CITATION {"citationID":"LuIzVeMb","properties":{"formattedCitation":"(Julian et al. 2016)","plainCitation":"(Julian et al. 2016)","noteIndex":0},"citationItems":[{"id":22,"uris":["http://zotero.org/users/local/DXBpxSa9/items/6WLTVEKV"],"uri":["http://zotero.org/users/local/DXBpxSa9/items/6WLTVEKV"],"itemData":{"id":22,"type":"chapter","title":"Introduction","container-title":"Procedural Content Generation in Games: A Textbook and an Overview of Current Research","publisher":"Springer","ISBN":"978-3-319-42714-0","author":[{"family":"Julian","given":"Togelius"},{"family":"Shaker","given":"Noor"},{"family":"Nelson","given":"Mark J."}],"issued":{"date-parts":[["2016"]]}}}],"schema":"https://github.com/citation-style-language/schema/raw/master/csl-citation.json"} </w:instrText>
+        <w:instrText xml:space="preserve"> ADDIN ZOTERO_ITEM CSL_CITATION {"citationID":"LuIzVeMb","properties":{"formattedCitation":"(Julian et al. 2016)","plainCitation":"(Julian et al. 2016)","noteIndex":0},"citationItems":[{"id":"EykNnhO6/OXhSwubV","uris":["http://zotero.org/users/local/DXBpxSa9/items/6WLTVEKV"],"uri":["http://zotero.org/users/local/DXBpxSa9/items/6WLTVEKV"],"itemData":{"id":22,"type":"chapter","title":"Introduction","container-title":"Procedural Content Generation in Games: A Textbook and an Overview of Current Research","publisher":"Springer","ISBN":"978-3-319-42714-0","author":[{"family":"Julian","given":"Togelius"},{"family":"Shaker","given":"Noor"},{"family":"Nelson","given":"Mark J."}],"issued":{"date-parts":[["2016"]]}}}],"schema":"https://github.com/citation-style-language/schema/raw/master/csl-citation.json"} </w:instrText>
       </w:r>
       <w:r>
         <w:fldChar w:fldCharType="separate"/>
@@ -4500,7 +5040,7 @@
         <w:fldChar w:fldCharType="begin"/>
       </w:r>
       <w:r>
-        <w:instrText xml:space="preserve"> ADDIN ZOTERO_ITEM CSL_CITATION {"citationID":"Kf5Ujwvw","properties":{"formattedCitation":"(Smith nedatov\\uc0\\u225{}no)","plainCitation":"(Smith nedatováno)","noteIndex":0},"citationItems":[{"id":5,"uris":["http://zotero.org/users/local/DXBpxSa9/items/32KBZY8W"],"uri":["http://zotero.org/users/local/DXBpxSa9/items/32KBZY8W"],"itemData":{"id":5,"type":"article-journal","title":"An Analog History of Procedural Content Generation","page":"6","source":"Zotero","abstract":"Procedural content generation (PCG) is typically considered a feature of digital games. Commonly cited “first” uses of PCG are usually digital games from the early 1980s: Rogue or Elite. However, when broadly construed, PCG simply means that content is generated following a formal procedure—the agent that enacts this procedure is merely assumed to be a computer. The precursors to what we now call PCG are to be found in games where it is a human who is asked to follow a procedure to generate game content, and the earliest digital uses are crude reproductions of those same games. This paper explores the role that PCG has played in analog games and how it has influenced PCG in digital games. In doing so, we can gain insight into the nature of content generation and can more easily define the boundaries of what we typically consider PCG to encompass.","language":"en","author":[{"family":"Smith","given":"Gillian"}]}}],"schema":"https://github.com/citation-style-language/schema/raw/master/csl-citation.json"} </w:instrText>
+        <w:instrText xml:space="preserve"> ADDIN ZOTERO_ITEM CSL_CITATION {"citationID":"Kf5Ujwvw","properties":{"formattedCitation":"(Smith nedatov\\uc0\\u225{}no)","plainCitation":"(Smith nedatováno)","noteIndex":0},"citationItems":[{"id":"EykNnhO6/VyYOT3jM","uris":["http://zotero.org/users/local/DXBpxSa9/items/32KBZY8W"],"uri":["http://zotero.org/users/local/DXBpxSa9/items/32KBZY8W"],"itemData":{"id":5,"type":"article-journal","title":"An Analog History of Procedural Content Generation","page":"6","source":"Zotero","abstract":"Procedural content generation (PCG) is typically considered a feature of digital games. Commonly cited “first” uses of PCG are usually digital games from the early 1980s: Rogue or Elite. However, when broadly construed, PCG simply means that content is generated following a formal procedure—the agent that enacts this procedure is merely assumed to be a computer. The precursors to what we now call PCG are to be found in games where it is a human who is asked to follow a procedure to generate game content, and the earliest digital uses are crude reproductions of those same games. This paper explores the role that PCG has played in analog games and how it has influenced PCG in digital games. In doing so, we can gain insight into the nature of content generation and can more easily define the boundaries of what we typically consider PCG to encompass.","language":"en","author":[{"family":"Smith","given":"Gillian"}]}}],"schema":"https://github.com/citation-style-language/schema/raw/master/csl-citation.json"} </w:instrText>
       </w:r>
       <w:r>
         <w:fldChar w:fldCharType="separate"/>
@@ -4598,7 +5138,7 @@
         <w:fldChar w:fldCharType="begin"/>
       </w:r>
       <w:r>
-        <w:instrText xml:space="preserve"> ADDIN ZOTERO_ITEM CSL_CITATION {"citationID":"p5wx0JlT","properties":{"formattedCitation":"(Carli et al. 2011)","plainCitation":"(Carli et al. 2011)","noteIndex":0},"citationItems":[{"id":24,"uris":["http://zotero.org/users/local/DXBpxSa9/items/KC6X42E4"],"uri":["http://zotero.org/users/local/DXBpxSa9/items/KC6X42E4"],"itemData":{"id":24,"type":"paper-conference","title":"A Survey of Procedural Content Generation Techniques Suitable to Game Development","container-title":"2011 Brazilian Symposium on Games and Digital Entertainment","page":"26-35","source":"IEEE Xplore","event":"2011 Brazilian Symposium on Games and Digital Entertainment","abstract":"The development of a complex game is a time consuming task that requires a significant amount of content generation, including terrains, objects, characters, etc that requires a lot of effort from the a designing team. The quality of such content impacts the project costs and budget. One of the biggest challenges concerning the content is how to improve its details and at the same time lower the creation costs. In this context procedural content generation techniques can help to reduce the costs associated with content creation. This paper presents a survey of classical and modern techniques focused on procedural content generation suitable for game development. They can be used to produce terrains, coastlines, rivers, roads and cities. All techniques are classified as assisted (require human intervention/guidance in order to produce results) or non-assisted (require few or no human intervention/guidance to produce the desired results).","DOI":"10.1109/SBGAMES.2011.15","author":[{"family":"Carli","given":"D. M. D."},{"family":"Bevilacqua","given":"F."},{"family":"Pozzer","given":"C. T."},{"family":"dOrnellas","given":"M. C."}],"issued":{"date-parts":[["2011",11]]}}}],"schema":"https://github.com/citation-style-language/schema/raw/master/csl-citation.json"} </w:instrText>
+        <w:instrText xml:space="preserve"> ADDIN ZOTERO_ITEM CSL_CITATION {"citationID":"p5wx0JlT","properties":{"formattedCitation":"(Carli et al. 2011)","plainCitation":"(Carli et al. 2011)","noteIndex":0},"citationItems":[{"id":"EykNnhO6/LHpAaDAx","uris":["http://zotero.org/users/local/DXBpxSa9/items/KC6X42E4"],"uri":["http://zotero.org/users/local/DXBpxSa9/items/KC6X42E4"],"itemData":{"id":24,"type":"paper-conference","title":"A Survey of Procedural Content Generation Techniques Suitable to Game Development","container-title":"2011 Brazilian Symposium on Games and Digital Entertainment","page":"26-35","source":"IEEE Xplore","event":"2011 Brazilian Symposium on Games and Digital Entertainment","abstract":"The development of a complex game is a time consuming task that requires a significant amount of content generation, including terrains, objects, characters, etc that requires a lot of effort from the a designing team. The quality of such content impacts the project costs and budget. One of the biggest challenges concerning the content is how to improve its details and at the same time lower the creation costs. In this context procedural content generation techniques can help to reduce the costs associated with content creation. This paper presents a survey of classical and modern techniques focused on procedural content generation suitable for game development. They can be used to produce terrains, coastlines, rivers, roads and cities. All techniques are classified as assisted (require human intervention/guidance in order to produce results) or non-assisted (require few or no human intervention/guidance to produce the desired results).","DOI":"10.1109/SBGAMES.2011.15","author":[{"family":"Carli","given":"D. M. D."},{"family":"Bevilacqua","given":"F."},{"family":"Pozzer","given":"C. T."},{"family":"dOrnellas","given":"M. C."}],"issued":{"date-parts":[["2011",11]]}}}],"schema":"https://github.com/citation-style-language/schema/raw/master/csl-citation.json"} </w:instrText>
       </w:r>
       <w:r>
         <w:fldChar w:fldCharType="separate"/>
@@ -4682,7 +5222,7 @@
         <w:fldChar w:fldCharType="begin"/>
       </w:r>
       <w:r>
-        <w:instrText xml:space="preserve"> ADDIN ZOTERO_ITEM CSL_CITATION {"citationID":"BEscX42K","properties":{"formattedCitation":"(Togelius et al. 2010)","plainCitation":"(Togelius et al. 2010)","noteIndex":0},"citationItems":[{"id":11,"uris":["http://zotero.org/users/local/DXBpxSa9/items/NCXZPGAV"],"uri":["http://zotero.org/users/local/DXBpxSa9/items/NCXZPGAV"],"itemData":{"id":11,"type":"chapter","title":"Search-Based Procedural Content Generation","container-title":"Applications of Evolutionary Computation","publisher":"Springer Berlin Heidelberg","publisher-place":"Berlin, Heidelberg","page":"141-150","volume":"6024","source":"Crossref","event-place":"Berlin, Heidelberg","abstract":"Recently, a small number of papers have appeared in which the authors implement stochastic search algorithms, such as evolutionary computation, to generate game content, such as levels, rules and weapons. We propose a taxonomy of such approaches, centring on what sort of content is generated, how the content is represented, and how the quality of the content is evaluated. The relation between search-based and other types of procedural content generation is described, as are some of the main research challenges in this new ﬁeld. The paper ends with some successful examples of this approach.","URL":"http://link.springer.com/10.1007/978-3-642-12239-2_15","ISBN":"978-3-642-12238-5","note":"DOI: 10.1007/978-3-642-12239-2_15","language":"en","author":[{"family":"Togelius","given":"Julian"},{"family":"Yannakakis","given":"Georgios N."},{"family":"Stanley","given":"Kenneth O."},{"family":"Browne","given":"Cameron"}],"editor":[{"family":"Di Chio","given":"Cecilia"},{"family":"Cagnoni","given":"Stefano"},{"family":"Cotta","given":"Carlos"},{"family":"Ebner","given":"Marc"},{"family":"Ekárt","given":"Anikó"},{"family":"Esparcia-Alcazar","given":"Anna I."},{"family":"Goh","given":"Chi-Keong"},{"family":"Merelo","given":"Juan J."},{"family":"Neri","given":"Ferrante"},{"family":"Preuß","given":"Mike"},{"family":"Togelius","given":"Julian"},{"family":"Yannakakis","given":"Georgios N."}],"collection-editor":[{"family":"Hutchison","given":"David"},{"family":"Kanade","given":"Takeo"},{"family":"Kittler","given":"Josef"},{"family":"Kleinberg","given":"Jon M."},{"family":"Mattern","given":"Friedemann"},{"family":"Mitchell","given":"John C."},{"family":"Naor","given":"Moni"},{"family":"Nierstrasz","given":"Oscar"},{"family":"Pandu Rangan","given":"C."},{"family":"Steffen","given":"Bernhard"},{"family":"Sudan","given":"Madhu"},{"family":"Terzopoulos","given":"Demetri"},{"family":"Tygar","given":"Doug"},{"family":"Vardi","given":"Moshe Y."},{"family":"Weikum","given":"Gerhard"}],"issued":{"date-parts":[["2010"]]},"accessed":{"date-parts":[["2018",5,31]]}}}],"schema":"https://github.com/citation-style-language/schema/raw/master/csl-citation.json"} </w:instrText>
+        <w:instrText xml:space="preserve"> ADDIN ZOTERO_ITEM CSL_CITATION {"citationID":"BEscX42K","properties":{"formattedCitation":"(Togelius et al. 2010)","plainCitation":"(Togelius et al. 2010)","noteIndex":0},"citationItems":[{"id":"EykNnhO6/9YlC200E","uris":["http://zotero.org/users/local/DXBpxSa9/items/NCXZPGAV"],"uri":["http://zotero.org/users/local/DXBpxSa9/items/NCXZPGAV"],"itemData":{"id":11,"type":"chapter","title":"Search-Based Procedural Content Generation","container-title":"Applications of Evolutionary Computation","publisher":"Springer Berlin Heidelberg","publisher-place":"Berlin, Heidelberg","page":"141-150","volume":"6024","source":"Crossref","event-place":"Berlin, Heidelberg","abstract":"Recently, a small number of papers have appeared in which the authors implement stochastic search algorithms, such as evolutionary computation, to generate game content, such as levels, rules and weapons. We propose a taxonomy of such approaches, centring on what sort of content is generated, how the content is represented, and how the quality of the content is evaluated. The relation between search-based and other types of procedural content generation is described, as are some of the main research challenges in this new ﬁeld. The paper ends with some successful examples of this approach.","URL":"http://link.springer.com/10.1007/978-3-642-12239-2_15","ISBN":"978-3-642-12238-5","note":"DOI: 10.1007/978-3-642-12239-2_15","language":"en","author":[{"family":"Togelius","given":"Julian"},{"family":"Yannakakis","given":"Georgios N."},{"family":"Stanley","given":"Kenneth O."},{"family":"Browne","given":"Cameron"}],"editor":[{"family":"Di Chio","given":"Cecilia"},{"family":"Cagnoni","given":"Stefano"},{"family":"Cotta","given":"Carlos"},{"family":"Ebner","given":"Marc"},{"family":"Ekárt","given":"Anikó"},{"family":"Esparcia-Alcazar","given":"Anna I."},{"family":"Goh","given":"Chi-Keong"},{"family":"Merelo","given":"Juan J."},{"family":"Neri","given":"Ferrante"},{"family":"Preuß","given":"Mike"},{"family":"Togelius","given":"Julian"},{"family":"Yannakakis","given":"Georgios N."}],"collection-editor":[{"family":"Hutchison","given":"David"},{"family":"Kanade","given":"Takeo"},{"family":"Kittler","given":"Josef"},{"family":"Kleinberg","given":"Jon M."},{"family":"Mattern","given":"Friedemann"},{"family":"Mitchell","given":"John C."},{"family":"Naor","given":"Moni"},{"family":"Nierstrasz","given":"Oscar"},{"family":"Pandu Rangan","given":"C."},{"family":"Steffen","given":"Bernhard"},{"family":"Sudan","given":"Madhu"},{"family":"Terzopoulos","given":"Demetri"},{"family":"Tygar","given":"Doug"},{"family":"Vardi","given":"Moshe Y."},{"family":"Weikum","given":"Gerhard"}],"issued":{"date-parts":[["2010"]]},"accessed":{"date-parts":[["2018",5,31]]}}}],"schema":"https://github.com/citation-style-language/schema/raw/master/csl-citation.json"} </w:instrText>
       </w:r>
       <w:r>
         <w:fldChar w:fldCharType="separate"/>
@@ -4757,7 +5297,7 @@
         <w:fldChar w:fldCharType="begin"/>
       </w:r>
       <w:r>
-        <w:instrText xml:space="preserve"> ADDIN ZOTERO_ITEM CSL_CITATION {"citationID":"Zqhs2ljz","properties":{"formattedCitation":"(Summerville et al. 2017)","plainCitation":"(Summerville et al. 2017)","noteIndex":0},"citationItems":[{"id":2,"uris":["http://zotero.org/users/local/DXBpxSa9/items/YXC6SJCI"],"uri":["http://zotero.org/users/local/DXBpxSa9/items/YXC6SJCI"],"itemData":{"id":2,"type":"article-journal","title":"Procedural Content Generation via Machine Learning (PCGML)","container-title":"arXiv:1702.00539 [cs]","source":"arXiv.org","abstract":"This survey explores Procedural Content Generation via Machine Learning (PCGML), defined as the generation of game content using machine learning models trained on existing content. As the importance of PCG for game development increases, researchers explore new avenues for generating high-quality content with or without human involvement; this paper addresses the relatively new paradigm of using machine learning (in contrast with search-based, solver-based, and constructive methods). We focus on what is most often considered functional game content such as platformer levels, game maps, interactive fiction stories, and cards in collectible card games, as opposed to cosmetic content such as sprites and sound effects. In addition to using PCG for autonomous generation, co-creativity, mixed-initiative design, and compression, PCGML is suited for repair, critique, and content analysis because of its focus on modeling existing content. We discuss various data sources and representations that affect the resulting generated content. Multiple PCGML methods are covered, including neural networks, long short-term memory (LSTM) networks, autoencoders, and deep convolutional networks; Markov models, $n$-grams, and multi-dimensional Markov chains; clustering; and matrix factorization. Finally, we discuss open problems in the application of PCGML, including learning from small datasets, lack of training data, multi-layered learning, style-transfer, parameter tuning, and PCG as a game mechanic.","URL":"http://arxiv.org/abs/1702.00539","note":"arXiv: 1702.00539","author":[{"family":"Summerville","given":"Adam"},{"family":"Snodgrass","given":"Sam"},{"family":"Guzdial","given":"Matthew"},{"family":"Holmgård","given":"Christoffer"},{"family":"Hoover","given":"Amy K."},{"family":"Isaksen","given":"Aaron"},{"family":"Nealen","given":"Andy"},{"family":"Togelius","given":"Julian"}],"issued":{"date-parts":[["2017",2,1]]},"accessed":{"date-parts":[["2018",5,31]]}}}],"schema":"https://github.com/citation-style-language/schema/raw/master/csl-citation.json"} </w:instrText>
+        <w:instrText xml:space="preserve"> ADDIN ZOTERO_ITEM CSL_CITATION {"citationID":"Zqhs2ljz","properties":{"formattedCitation":"(Summerville et al. 2017)","plainCitation":"(Summerville et al. 2017)","noteIndex":0},"citationItems":[{"id":"EykNnhO6/Bpn5Zw03","uris":["http://zotero.org/users/local/DXBpxSa9/items/YXC6SJCI"],"uri":["http://zotero.org/users/local/DXBpxSa9/items/YXC6SJCI"],"itemData":{"id":2,"type":"article-journal","title":"Procedural Content Generation via Machine Learning (PCGML)","container-title":"arXiv:1702.00539 [cs]","source":"arXiv.org","abstract":"This survey explores Procedural Content Generation via Machine Learning (PCGML), defined as the generation of game content using machine learning models trained on existing content. As the importance of PCG for game development increases, researchers explore new avenues for generating high-quality content with or without human involvement; this paper addresses the relatively new paradigm of using machine learning (in contrast with search-based, solver-based, and constructive methods). We focus on what is most often considered functional game content such as platformer levels, game maps, interactive fiction stories, and cards in collectible card games, as opposed to cosmetic content such as sprites and sound effects. In addition to using PCG for autonomous generation, co-creativity, mixed-initiative design, and compression, PCGML is suited for repair, critique, and content analysis because of its focus on modeling existing content. We discuss various data sources and representations that affect the resulting generated content. Multiple PCGML methods are covered, including neural networks, long short-term memory (LSTM) networks, autoencoders, and deep convolutional networks; Markov models, $n$-grams, and multi-dimensional Markov chains; clustering; and matrix factorization. Finally, we discuss open problems in the application of PCGML, including learning from small datasets, lack of training data, multi-layered learning, style-transfer, parameter tuning, and PCG as a game mechanic.","URL":"http://arxiv.org/abs/1702.00539","note":"arXiv: 1702.00539","author":[{"family":"Summerville","given":"Adam"},{"family":"Snodgrass","given":"Sam"},{"family":"Guzdial","given":"Matthew"},{"family":"Holmgård","given":"Christoffer"},{"family":"Hoover","given":"Amy K."},{"family":"Isaksen","given":"Aaron"},{"family":"Nealen","given":"Andy"},{"family":"Togelius","given":"Julian"}],"issued":{"date-parts":[["2017",2,1]]},"accessed":{"date-parts":[["2018",5,31]]}}}],"schema":"https://github.com/citation-style-language/schema/raw/master/csl-citation.json"} </w:instrText>
       </w:r>
       <w:r>
         <w:fldChar w:fldCharType="separate"/>
@@ -4837,7 +5377,7 @@
         <w:fldChar w:fldCharType="begin"/>
       </w:r>
       <w:r>
-        <w:instrText xml:space="preserve"> ADDIN ZOTERO_ITEM CSL_CITATION {"citationID":"x9IwyJNB","properties":{"formattedCitation":"(Togelius et al. 2010)","plainCitation":"(Togelius et al. 2010)","noteIndex":0},"citationItems":[{"id":11,"uris":["http://zotero.org/users/local/DXBpxSa9/items/NCXZPGAV"],"uri":["http://zotero.org/users/local/DXBpxSa9/items/NCXZPGAV"],"itemData":{"id":11,"type":"chapter","title":"Search-Based Procedural Content Generation","container-title":"Applications of Evolutionary Computation","publisher":"Springer Berlin Heidelberg","publisher-place":"Berlin, Heidelberg","page":"141-150","volume":"6024","source":"Crossref","event-place":"Berlin, Heidelberg","abstract":"Recently, a small number of papers have appeared in which the authors implement stochastic search algorithms, such as evolutionary computation, to generate game content, such as levels, rules and weapons. We propose a taxonomy of such approaches, centring on what sort of content is generated, how the content is represented, and how the quality of the content is evaluated. The relation between search-based and other types of procedural content generation is described, as are some of the main research challenges in this new ﬁeld. The paper ends with some successful examples of this approach.","URL":"http://link.springer.com/10.1007/978-3-642-12239-2_15","ISBN":"978-3-642-12238-5","note":"DOI: 10.1007/978-3-642-12239-2_15","language":"en","author":[{"family":"Togelius","given":"Julian"},{"family":"Yannakakis","given":"Georgios N."},{"family":"Stanley","given":"Kenneth O."},{"family":"Browne","given":"Cameron"}],"editor":[{"family":"Di Chio","given":"Cecilia"},{"family":"Cagnoni","given":"Stefano"},{"family":"Cotta","given":"Carlos"},{"family":"Ebner","given":"Marc"},{"family":"Ekárt","given":"Anikó"},{"family":"Esparcia-Alcazar","given":"Anna I."},{"family":"Goh","given":"Chi-Keong"},{"family":"Merelo","given":"Juan J."},{"family":"Neri","given":"Ferrante"},{"family":"Preuß","given":"Mike"},{"family":"Togelius","given":"Julian"},{"family":"Yannakakis","given":"Georgios N."}],"collection-editor":[{"family":"Hutchison","given":"David"},{"family":"Kanade","given":"Takeo"},{"family":"Kittler","given":"Josef"},{"family":"Kleinberg","given":"Jon M."},{"family":"Mattern","given":"Friedemann"},{"family":"Mitchell","given":"John C."},{"family":"Naor","given":"Moni"},{"family":"Nierstrasz","given":"Oscar"},{"family":"Pandu Rangan","given":"C."},{"family":"Steffen","given":"Bernhard"},{"family":"Sudan","given":"Madhu"},{"family":"Terzopoulos","given":"Demetri"},{"family":"Tygar","given":"Doug"},{"family":"Vardi","given":"Moshe Y."},{"family":"Weikum","given":"Gerhard"}],"issued":{"date-parts":[["2010"]]},"accessed":{"date-parts":[["2018",5,31]]}}}],"schema":"https://github.com/citation-style-language/schema/raw/master/csl-citation.json"} </w:instrText>
+        <w:instrText xml:space="preserve"> ADDIN ZOTERO_ITEM CSL_CITATION {"citationID":"x9IwyJNB","properties":{"formattedCitation":"(Togelius et al. 2010)","plainCitation":"(Togelius et al. 2010)","noteIndex":0},"citationItems":[{"id":"EykNnhO6/9YlC200E","uris":["http://zotero.org/users/local/DXBpxSa9/items/NCXZPGAV"],"uri":["http://zotero.org/users/local/DXBpxSa9/items/NCXZPGAV"],"itemData":{"id":11,"type":"chapter","title":"Search-Based Procedural Content Generation","container-title":"Applications of Evolutionary Computation","publisher":"Springer Berlin Heidelberg","publisher-place":"Berlin, Heidelberg","page":"141-150","volume":"6024","source":"Crossref","event-place":"Berlin, Heidelberg","abstract":"Recently, a small number of papers have appeared in which the authors implement stochastic search algorithms, such as evolutionary computation, to generate game content, such as levels, rules and weapons. We propose a taxonomy of such approaches, centring on what sort of content is generated, how the content is represented, and how the quality of the content is evaluated. The relation between search-based and other types of procedural content generation is described, as are some of the main research challenges in this new ﬁeld. The paper ends with some successful examples of this approach.","URL":"http://link.springer.com/10.1007/978-3-642-12239-2_15","ISBN":"978-3-642-12238-5","note":"DOI: 10.1007/978-3-642-12239-2_15","language":"en","author":[{"family":"Togelius","given":"Julian"},{"family":"Yannakakis","given":"Georgios N."},{"family":"Stanley","given":"Kenneth O."},{"family":"Browne","given":"Cameron"}],"editor":[{"family":"Di Chio","given":"Cecilia"},{"family":"Cagnoni","given":"Stefano"},{"family":"Cotta","given":"Carlos"},{"family":"Ebner","given":"Marc"},{"family":"Ekárt","given":"Anikó"},{"family":"Esparcia-Alcazar","given":"Anna I."},{"family":"Goh","given":"Chi-Keong"},{"family":"Merelo","given":"Juan J."},{"family":"Neri","given":"Ferrante"},{"family":"Preuß","given":"Mike"},{"family":"Togelius","given":"Julian"},{"family":"Yannakakis","given":"Georgios N."}],"collection-editor":[{"family":"Hutchison","given":"David"},{"family":"Kanade","given":"Takeo"},{"family":"Kittler","given":"Josef"},{"family":"Kleinberg","given":"Jon M."},{"family":"Mattern","given":"Friedemann"},{"family":"Mitchell","given":"John C."},{"family":"Naor","given":"Moni"},{"family":"Nierstrasz","given":"Oscar"},{"family":"Pandu Rangan","given":"C."},{"family":"Steffen","given":"Bernhard"},{"family":"Sudan","given":"Madhu"},{"family":"Terzopoulos","given":"Demetri"},{"family":"Tygar","given":"Doug"},{"family":"Vardi","given":"Moshe Y."},{"family":"Weikum","given":"Gerhard"}],"issued":{"date-parts":[["2010"]]},"accessed":{"date-parts":[["2018",5,31]]}}}],"schema":"https://github.com/citation-style-language/schema/raw/master/csl-citation.json"} </w:instrText>
       </w:r>
       <w:r>
         <w:fldChar w:fldCharType="separate"/>
@@ -4994,7 +5534,7 @@
         <w:fldChar w:fldCharType="begin"/>
       </w:r>
       <w:r>
-        <w:instrText xml:space="preserve"> ADDIN ZOTERO_ITEM CSL_CITATION {"citationID":"HtgKV9ul","properties":{"formattedCitation":"(Pereira 2008)","plainCitation":"(Pereira 2008)","noteIndex":0},"citationItems":[{"id":"hA0wgkxk/JaMb5OGv","uris":["http://zotero.org/users/local/IbRhotwj/items/QSHR8F33"],"uri":["http://zotero.org/users/local/IbRhotwj/items/QSHR8F33"],"itemData":{"id":189,"type":"book","title":"Creativity and AI: A Conceptual Blending approach","publisher":"University of Coimbra","publisher-place":"Portugal","event-place":"Portugal","ISBN":"978-3-11-019856-0","author":[{"family":"Pereira","given":"Francisco Camara"}],"issued":{"date-parts":[["2008"]]}}}],"schema":"https://github.com/citation-style-language/schema/raw/master/csl-citation.json"} </w:instrText>
+        <w:instrText xml:space="preserve"> ADDIN ZOTERO_ITEM CSL_CITATION {"citationID":"HtgKV9ul","properties":{"formattedCitation":"(Pereira 2008)","plainCitation":"(Pereira 2008)","noteIndex":0},"citationItems":[{"id":189,"uris":["http://zotero.org/users/local/IbRhotwj/items/QSHR8F33"],"uri":["http://zotero.org/users/local/IbRhotwj/items/QSHR8F33"],"itemData":{"id":189,"type":"book","title":"Creativity and AI: A Conceptual Blending approach","publisher":"University of Coimbra","publisher-place":"Portugal","event-place":"Portugal","ISBN":"978-3-11-019856-0","author":[{"family":"Pereira","given":"Francisco Camara"}],"issued":{"date-parts":[["2008"]]}}}],"schema":"https://github.com/citation-style-language/schema/raw/master/csl-citation.json"} </w:instrText>
       </w:r>
       <w:r>
         <w:fldChar w:fldCharType="separate"/>
@@ -5060,7 +5600,7 @@
         <w:fldChar w:fldCharType="begin"/>
       </w:r>
       <w:r>
-        <w:instrText xml:space="preserve"> ADDIN ZOTERO_ITEM CSL_CITATION {"citationID":"ZoxImGNf","properties":{"formattedCitation":"(HENDRIKX a MEIJER nedatov\\uc0\\u225{}no)","plainCitation":"(HENDRIKX a MEIJER nedatováno)","noteIndex":0},"citationItems":[{"id":9,"uris":["http://zotero.org/users/local/DXBpxSa9/items/J5F2HNBE"],"uri":["http://zotero.org/users/local/DXBpxSa9/items/J5F2HNBE"],"itemData":{"id":9,"type":"article-journal","title":"Procedural Content Generation for Games: A Survey","page":"24","source":"Zotero","language":"en","author":[{"family":"HENDRIKX","given":"MARK"},{"family":"MEIJER","given":"SEBASTIAAN"}]}}],"schema":"https://github.com/citation-style-language/schema/raw/master/csl-citation.json"} </w:instrText>
+        <w:instrText xml:space="preserve"> ADDIN ZOTERO_ITEM CSL_CITATION {"citationID":"ZoxImGNf","properties":{"formattedCitation":"(HENDRIKX a MEIJER nedatov\\uc0\\u225{}no)","plainCitation":"(HENDRIKX a MEIJER nedatováno)","noteIndex":0},"citationItems":[{"id":"EykNnhO6/VY31AQEr","uris":["http://zotero.org/users/local/DXBpxSa9/items/J5F2HNBE"],"uri":["http://zotero.org/users/local/DXBpxSa9/items/J5F2HNBE"],"itemData":{"id":9,"type":"article-journal","title":"Procedural Content Generation for Games: A Survey","page":"24","source":"Zotero","language":"en","author":[{"family":"HENDRIKX","given":"MARK"},{"family":"MEIJER","given":"SEBASTIAAN"}]}}],"schema":"https://github.com/citation-style-language/schema/raw/master/csl-citation.json"} </w:instrText>
       </w:r>
       <w:r>
         <w:fldChar w:fldCharType="separate"/>
@@ -5097,7 +5637,7 @@
         <w:fldChar w:fldCharType="begin"/>
       </w:r>
       <w:r>
-        <w:instrText xml:space="preserve"> ADDIN ZOTERO_ITEM CSL_CITATION {"citationID":"PzYxYpQT","properties":{"formattedCitation":"(Togelius et al. 2013)","plainCitation":"(Togelius et al. 2013)","noteIndex":0},"citationItems":[{"id":"hA0wgkxk/jsGNAgau","uris":["http://zotero.org/users/local/IbRhotwj/items/Y5YQSCBM"],"uri":["http://zotero.org/users/local/IbRhotwj/items/Y5YQSCBM"],"itemData":{"id":20,"type":"chapter","title":"Procedural Content Generation: Goals, Challenges and Actionable Steps","container-title":"Artificial and Computational Intelligence in Games","collection-title":"Dagstuhl Follow-Ups","publisher":"Schloss Dagstuhl–Leibniz-Zentrum fuer Informatik","publisher-place":"Dagstuhl, Germany","page":"61–75","volume":"6","source":"Dagstuhl Research Online Publication Server","event-place":"Dagstuhl, Germany","URL":"http://drops.dagstuhl.de/opus/volltexte/2013/4336","ISBN":"978-3-939897-62-0","note":"DOI: 10.4230/DFU.Vol6.12191.61","shortTitle":"Procedural Content Generation","author":[{"family":"Togelius","given":"Julian"},{"family":"Champandard","given":"Alex J."},{"family":"Lanzi","given":"Pier Luca"},{"family":"Mateas","given":"Michael"},{"family":"Paiva","given":"Ana"},{"family":"Preuss","given":"Mike"},{"family":"Stanley","given":"Kenneth O."}],"editor":[{"family":"Lucas","given":"Simon M."},{"family":"Mateas","given":"Michael"},{"family":"Preuss","given":"Mike"},{"family":"Spronck","given":"Pieter"},{"family":"Togelius","given":"Julian"}],"issued":{"date-parts":[["2013"]]},"accessed":{"date-parts":[["2018",5,31]]}}}],"schema":"https://github.com/citation-style-language/schema/raw/master/csl-citation.json"} </w:instrText>
+        <w:instrText xml:space="preserve"> ADDIN ZOTERO_ITEM CSL_CITATION {"citationID":"PzYxYpQT","properties":{"formattedCitation":"(Togelius et al. 2013)","plainCitation":"(Togelius et al. 2013)","noteIndex":0},"citationItems":[{"id":20,"uris":["http://zotero.org/users/local/IbRhotwj/items/Y5YQSCBM"],"uri":["http://zotero.org/users/local/IbRhotwj/items/Y5YQSCBM"],"itemData":{"id":20,"type":"chapter","title":"Procedural Content Generation: Goals, Challenges and Actionable Steps","container-title":"Artificial and Computational Intelligence in Games","collection-title":"Dagstuhl Follow-Ups","publisher":"Schloss Dagstuhl–Leibniz-Zentrum fuer Informatik","publisher-place":"Dagstuhl, Germany","page":"61–75","volume":"6","source":"Dagstuhl Research Online Publication Server","event-place":"Dagstuhl, Germany","URL":"http://drops.dagstuhl.de/opus/volltexte/2013/4336","ISBN":"978-3-939897-62-0","note":"DOI: 10.4230/DFU.Vol6.12191.61","shortTitle":"Procedural Content Generation","author":[{"family":"Togelius","given":"Julian"},{"family":"Champandard","given":"Alex J."},{"family":"Lanzi","given":"Pier Luca"},{"family":"Mateas","given":"Michael"},{"family":"Paiva","given":"Ana"},{"family":"Preuss","given":"Mike"},{"family":"Stanley","given":"Kenneth O."}],"editor":[{"family":"Lucas","given":"Simon M."},{"family":"Mateas","given":"Michael"},{"family":"Preuss","given":"Mike"},{"family":"Spronck","given":"Pieter"},{"family":"Togelius","given":"Julian"}],"issued":{"date-parts":[["2013"]]},"accessed":{"date-parts":[["2018",5,31]]}}}],"schema":"https://github.com/citation-style-language/schema/raw/master/csl-citation.json"} </w:instrText>
       </w:r>
       <w:r>
         <w:fldChar w:fldCharType="separate"/>
@@ -5128,7 +5668,7 @@
         <w:fldChar w:fldCharType="begin"/>
       </w:r>
       <w:r>
-        <w:instrText xml:space="preserve"> ADDIN ZOTERO_ITEM CSL_CITATION {"citationID":"3jKlqy6y","properties":{"formattedCitation":"(Togelius et al. 2013)","plainCitation":"(Togelius et al. 2013)","noteIndex":0},"citationItems":[{"id":"hA0wgkxk/jsGNAgau","uris":["http://zotero.org/users/local/IbRhotwj/items/Y5YQSCBM"],"uri":["http://zotero.org/users/local/IbRhotwj/items/Y5YQSCBM"],"itemData":{"id":20,"type":"chapter","title":"Procedural Content Generation: Goals, Challenges and Actionable Steps","container-title":"Artificial and Computational Intelligence in Games","collection-title":"Dagstuhl Follow-Ups","publisher":"Schloss Dagstuhl–Leibniz-Zentrum fuer Informatik","publisher-place":"Dagstuhl, Germany","page":"61–75","volume":"6","source":"Dagstuhl Research Online Publication Server","event-place":"Dagstuhl, Germany","URL":"http://drops.dagstuhl.de/opus/volltexte/2013/4336","ISBN":"978-3-939897-62-0","note":"DOI: 10.4230/DFU.Vol6.12191.61","shortTitle":"Procedural Content Generation","author":[{"family":"Togelius","given":"Julian"},{"family":"Champandard","given":"Alex J."},{"family":"Lanzi","given":"Pier Luca"},{"family":"Mateas","given":"Michael"},{"family":"Paiva","given":"Ana"},{"family":"Preuss","given":"Mike"},{"family":"Stanley","given":"Kenneth O."}],"editor":[{"family":"Lucas","given":"Simon M."},{"family":"Mateas","given":"Michael"},{"family":"Preuss","given":"Mike"},{"family":"Spronck","given":"Pieter"},{"family":"Togelius","given":"Julian"}],"issued":{"date-parts":[["2013"]]},"accessed":{"date-parts":[["2018",5,31]]}}}],"schema":"https://github.com/citation-style-language/schema/raw/master/csl-citation.json"} </w:instrText>
+        <w:instrText xml:space="preserve"> ADDIN ZOTERO_ITEM CSL_CITATION {"citationID":"3jKlqy6y","properties":{"formattedCitation":"(Togelius et al. 2013)","plainCitation":"(Togelius et al. 2013)","noteIndex":0},"citationItems":[{"id":20,"uris":["http://zotero.org/users/local/IbRhotwj/items/Y5YQSCBM"],"uri":["http://zotero.org/users/local/IbRhotwj/items/Y5YQSCBM"],"itemData":{"id":20,"type":"chapter","title":"Procedural Content Generation: Goals, Challenges and Actionable Steps","container-title":"Artificial and Computational Intelligence in Games","collection-title":"Dagstuhl Follow-Ups","publisher":"Schloss Dagstuhl–Leibniz-Zentrum fuer Informatik","publisher-place":"Dagstuhl, Germany","page":"61–75","volume":"6","source":"Dagstuhl Research Online Publication Server","event-place":"Dagstuhl, Germany","URL":"http://drops.dagstuhl.de/opus/volltexte/2013/4336","ISBN":"978-3-939897-62-0","note":"DOI: 10.4230/DFU.Vol6.12191.61","shortTitle":"Procedural Content Generation","author":[{"family":"Togelius","given":"Julian"},{"family":"Champandard","given":"Alex J."},{"family":"Lanzi","given":"Pier Luca"},{"family":"Mateas","given":"Michael"},{"family":"Paiva","given":"Ana"},{"family":"Preuss","given":"Mike"},{"family":"Stanley","given":"Kenneth O."}],"editor":[{"family":"Lucas","given":"Simon M."},{"family":"Mateas","given":"Michael"},{"family":"Preuss","given":"Mike"},{"family":"Spronck","given":"Pieter"},{"family":"Togelius","given":"Julian"}],"issued":{"date-parts":[["2013"]]},"accessed":{"date-parts":[["2018",5,31]]}}}],"schema":"https://github.com/citation-style-language/schema/raw/master/csl-citation.json"} </w:instrText>
       </w:r>
       <w:r>
         <w:fldChar w:fldCharType="separate"/>
@@ -5226,7 +5766,7 @@
         <w:fldChar w:fldCharType="begin"/>
       </w:r>
       <w:r>
-        <w:instrText xml:space="preserve"> ADDIN ZOTERO_ITEM CSL_CITATION {"citationID":"li7K3DkY","properties":{"formattedCitation":"(Summerville et al. 2017)","plainCitation":"(Summerville et al. 2017)","noteIndex":0},"citationItems":[{"id":2,"uris":["http://zotero.org/users/local/DXBpxSa9/items/YXC6SJCI"],"uri":["http://zotero.org/users/local/DXBpxSa9/items/YXC6SJCI"],"itemData":{"id":2,"type":"article-journal","title":"Procedural Content Generation via Machine Learning (PCGML)","container-title":"arXiv:1702.00539 [cs]","source":"arXiv.org","abstract":"This survey explores Procedural Content Generation via Machine Learning (PCGML), defined as the generation of game content using machine learning models trained on existing content. As the importance of PCG for game development increases, researchers explore new avenues for generating high-quality content with or without human involvement; this paper addresses the relatively new paradigm of using machine learning (in contrast with search-based, solver-based, and constructive methods). We focus on what is most often considered functional game content such as platformer levels, game maps, interactive fiction stories, and cards in collectible card games, as opposed to cosmetic content such as sprites and sound effects. In addition to using PCG for autonomous generation, co-creativity, mixed-initiative design, and compression, PCGML is suited for repair, critique, and content analysis because of its focus on modeling existing content. We discuss various data sources and representations that affect the resulting generated content. Multiple PCGML methods are covered, including neural networks, long short-term memory (LSTM) networks, autoencoders, and deep convolutional networks; Markov models, $n$-grams, and multi-dimensional Markov chains; clustering; and matrix factorization. Finally, we discuss open problems in the application of PCGML, including learning from small datasets, lack of training data, multi-layered learning, style-transfer, parameter tuning, and PCG as a game mechanic.","URL":"http://arxiv.org/abs/1702.00539","note":"arXiv: 1702.00539","author":[{"family":"Summerville","given":"Adam"},{"family":"Snodgrass","given":"Sam"},{"family":"Guzdial","given":"Matthew"},{"family":"Holmgård","given":"Christoffer"},{"family":"Hoover","given":"Amy K."},{"family":"Isaksen","given":"Aaron"},{"family":"Nealen","given":"Andy"},{"family":"Togelius","given":"Julian"}],"issued":{"date-parts":[["2017",2,1]]},"accessed":{"date-parts":[["2018",5,31]]}}}],"schema":"https://github.com/citation-style-language/schema/raw/master/csl-citation.json"} </w:instrText>
+        <w:instrText xml:space="preserve"> ADDIN ZOTERO_ITEM CSL_CITATION {"citationID":"li7K3DkY","properties":{"formattedCitation":"(Summerville et al. 2017)","plainCitation":"(Summerville et al. 2017)","noteIndex":0},"citationItems":[{"id":"EykNnhO6/Bpn5Zw03","uris":["http://zotero.org/users/local/DXBpxSa9/items/YXC6SJCI"],"uri":["http://zotero.org/users/local/DXBpxSa9/items/YXC6SJCI"],"itemData":{"id":2,"type":"article-journal","title":"Procedural Content Generation via Machine Learning (PCGML)","container-title":"arXiv:1702.00539 [cs]","source":"arXiv.org","abstract":"This survey explores Procedural Content Generation via Machine Learning (PCGML), defined as the generation of game content using machine learning models trained on existing content. As the importance of PCG for game development increases, researchers explore new avenues for generating high-quality content with or without human involvement; this paper addresses the relatively new paradigm of using machine learning (in contrast with search-based, solver-based, and constructive methods). We focus on what is most often considered functional game content such as platformer levels, game maps, interactive fiction stories, and cards in collectible card games, as opposed to cosmetic content such as sprites and sound effects. In addition to using PCG for autonomous generation, co-creativity, mixed-initiative design, and compression, PCGML is suited for repair, critique, and content analysis because of its focus on modeling existing content. We discuss various data sources and representations that affect the resulting generated content. Multiple PCGML methods are covered, including neural networks, long short-term memory (LSTM) networks, autoencoders, and deep convolutional networks; Markov models, $n$-grams, and multi-dimensional Markov chains; clustering; and matrix factorization. Finally, we discuss open problems in the application of PCGML, including learning from small datasets, lack of training data, multi-layered learning, style-transfer, parameter tuning, and PCG as a game mechanic.","URL":"http://arxiv.org/abs/1702.00539","note":"arXiv: 1702.00539","author":[{"family":"Summerville","given":"Adam"},{"family":"Snodgrass","given":"Sam"},{"family":"Guzdial","given":"Matthew"},{"family":"Holmgård","given":"Christoffer"},{"family":"Hoover","given":"Amy K."},{"family":"Isaksen","given":"Aaron"},{"family":"Nealen","given":"Andy"},{"family":"Togelius","given":"Julian"}],"issued":{"date-parts":[["2017",2,1]]},"accessed":{"date-parts":[["2018",5,31]]}}}],"schema":"https://github.com/citation-style-language/schema/raw/master/csl-citation.json"} </w:instrText>
       </w:r>
       <w:r>
         <w:fldChar w:fldCharType="separate"/>
@@ -5413,14 +5953,60 @@
         <w:t>Technologie pro implementaci algoritmů strojového učení</w:t>
       </w:r>
     </w:p>
+    <w:p>
+      <w:pPr>
+        <w:pStyle w:val="Heading2"/>
+      </w:pPr>
+      <w:r>
+        <w:t>Python</w:t>
+      </w:r>
+    </w:p>
     <w:p/>
     <w:p>
       <w:pPr>
+        <w:pStyle w:val="Heading2"/>
+      </w:pPr>
+      <w:r>
+        <w:t>Numpy</w:t>
+      </w:r>
+    </w:p>
+    <w:p>
+      <w:pPr>
+        <w:pStyle w:val="Heading2"/>
+      </w:pPr>
+      <w:r>
+        <w:t>TensorFlow</w:t>
+      </w:r>
+    </w:p>
+    <w:p>
+      <w:pPr>
+        <w:pStyle w:val="Heading2"/>
+      </w:pPr>
+      <w:r>
+        <w:t>Keras</w:t>
+      </w:r>
+    </w:p>
+    <w:p>
+      <w:pPr>
+        <w:pStyle w:val="Stadnartntext"/>
+      </w:pPr>
+    </w:p>
+    <w:p>
+      <w:pPr>
         <w:pStyle w:val="Heading1"/>
       </w:pPr>
       <w:r>
         <w:lastRenderedPageBreak/>
-        <w:t>Nápady</w:t>
+        <w:t>Demonstrace</w:t>
+      </w:r>
+      <w:r>
+        <w:t xml:space="preserve"> metod strojového učení na příklad</w:t>
+      </w:r>
+      <w:r>
+        <w:t>ech</w:t>
+      </w:r>
+      <w:r>
+        <w:t xml:space="preserve"> generování </w:t>
       </w:r>
     </w:p>
     <w:p>
@@ -5428,48 +6014,8 @@
         <w:pStyle w:val="Stadnartntext"/>
       </w:pPr>
       <w:r>
-        <w:t>Srovnat algoritmy tradičního PCG s</w:t>
-      </w:r>
-      <w:r>
-        <w:t> </w:t>
-      </w:r>
-      <w:r>
-        <w:t>PCGML</w:t>
-      </w:r>
-    </w:p>
-    <w:p>
-      <w:pPr>
-        <w:pStyle w:val="Stadnartntext"/>
-      </w:pPr>
-      <w:r>
-        <w:t>Vymyslet exemplární příklad a vyřešit ho třemi různými metodami strojového učení. Srovnat porovnat =&gt; grafíky.</w:t>
-      </w:r>
-      <w:r>
         <w:tab/>
       </w:r>
-    </w:p>
-    <w:p>
-      <w:pPr>
-        <w:pStyle w:val="Heading1"/>
-      </w:pPr>
-      <w:r>
-        <w:lastRenderedPageBreak/>
-        <w:t>Demonstrace metod strojového učení na příklad</w:t>
-      </w:r>
-      <w:r>
-        <w:t>ech</w:t>
-      </w:r>
-      <w:r>
-        <w:t xml:space="preserve"> generování </w:t>
-      </w:r>
-    </w:p>
-    <w:p>
-      <w:pPr>
-        <w:pStyle w:val="Stadnartntext"/>
-      </w:pPr>
-      <w:r>
-        <w:tab/>
-      </w:r>
       <w:r>
         <w:t>Konkrétně specifikovaný cíl</w:t>
       </w:r>
@@ -5482,8 +6028,6 @@
       <w:r>
         <w:t xml:space="preserve">. </w:t>
       </w:r>
-      <w:bookmarkStart w:id="0" w:name="_GoBack"/>
-      <w:bookmarkEnd w:id="0"/>
     </w:p>
     <w:p>
       <w:pPr>
@@ -5517,7 +6061,13 @@
         <w:t>navázaný</w:t>
       </w:r>
       <w:r>
-        <w:t xml:space="preserve"> keras). Exemplární příklady [x] a nagenerované výstupy [y] byly pro názornost modelovány a uspořádány v herním enginu Unity, který pro své skripty užívá C#. Vzhledem k přímé nekompatibilitě programovacích jazyků byla všechna data, která bylo </w:t>
+        <w:t xml:space="preserve"> keras).</w:t>
+      </w:r>
+      <w:r>
+        <w:t xml:space="preserve"> Tyto nástroje byly popsány v kapitole X.</w:t>
+      </w:r>
+      <w:r>
+        <w:t xml:space="preserve"> Exemplární příklady [x] a nagenerované výstupy [y] byly pro názornost modelovány a uspořádány v herním enginu Unity, který pro své skripty užívá C#. Vzhledem k přímé nekompatibilitě programovacích jazyků byla všechna data, která bylo </w:t>
       </w:r>
       <w:r>
         <w:t>třeba zpracovat či exportovat formátována v csv souborech.</w:t>
@@ -5571,17 +6121,17 @@
       <w:r>
         <w:t xml:space="preserve"> Objektivně jsou v závěru práce zkonstatovány jeho </w:t>
       </w:r>
-      <w:commentRangeStart w:id="1"/>
+      <w:commentRangeStart w:id="4"/>
       <w:r>
         <w:t>...</w:t>
       </w:r>
-      <w:commentRangeEnd w:id="1"/>
+      <w:commentRangeEnd w:id="4"/>
       <w:r>
         <w:rPr>
           <w:rStyle w:val="CommentReference"/>
           <w:rFonts w:asciiTheme="minorHAnsi" w:hAnsiTheme="minorHAnsi" w:cstheme="minorBidi"/>
         </w:rPr>
-        <w:commentReference w:id="1"/>
+        <w:commentReference w:id="4"/>
       </w:r>
       <w:r>
         <w:t xml:space="preserve"> i nedostatky.</w:t>
@@ -5847,14 +6397,27 @@
       <w:r>
         <w:t xml:space="preserve">Rovnice </w:t>
       </w:r>
-      <w:fldSimple w:instr=" SEQ Rovnice \* ARABIC ">
-        <w:r>
-          <w:rPr>
-            <w:noProof/>
-          </w:rPr>
-          <w:t>6</w:t>
-        </w:r>
-      </w:fldSimple>
+      <w:r>
+        <w:fldChar w:fldCharType="begin"/>
+      </w:r>
+      <w:r>
+        <w:instrText xml:space="preserve"> SEQ Rovnice \* ARABIC </w:instrText>
+      </w:r>
+      <w:r>
+        <w:fldChar w:fldCharType="separate"/>
+      </w:r>
+      <w:r>
+        <w:rPr>
+          <w:noProof/>
+        </w:rPr>
+        <w:t>6</w:t>
+      </w:r>
+      <w:r>
+        <w:rPr>
+          <w:noProof/>
+        </w:rPr>
+        <w:fldChar w:fldCharType="end"/>
+      </w:r>
       <w:r>
         <w:t xml:space="preserve"> Příklad diskrétního prostoru </w:t>
       </w:r>
@@ -6151,17 +6714,17 @@
       <w:r>
         <w:t xml:space="preserve">ato nová scéna stane východiskem pro další krok </w:t>
       </w:r>
-      <w:commentRangeStart w:id="2"/>
+      <w:commentRangeStart w:id="5"/>
       <w:r>
         <w:t>generování</w:t>
       </w:r>
-      <w:commentRangeEnd w:id="2"/>
+      <w:commentRangeEnd w:id="5"/>
       <w:r>
         <w:rPr>
           <w:rStyle w:val="CommentReference"/>
           <w:rFonts w:asciiTheme="minorHAnsi" w:hAnsiTheme="minorHAnsi" w:cstheme="minorBidi"/>
         </w:rPr>
-        <w:commentReference w:id="2"/>
+        <w:commentReference w:id="5"/>
       </w:r>
       <w:r>
         <w:t xml:space="preserve">. </w:t>
@@ -6312,14 +6875,27 @@
       <w:r>
         <w:t xml:space="preserve">Rovnice </w:t>
       </w:r>
-      <w:fldSimple w:instr=" SEQ Rovnice \* ARABIC ">
-        <w:r>
-          <w:rPr>
-            <w:noProof/>
-          </w:rPr>
-          <w:t>7</w:t>
-        </w:r>
-      </w:fldSimple>
+      <w:r>
+        <w:fldChar w:fldCharType="begin"/>
+      </w:r>
+      <w:r>
+        <w:instrText xml:space="preserve"> SEQ Rovnice \* ARABIC </w:instrText>
+      </w:r>
+      <w:r>
+        <w:fldChar w:fldCharType="separate"/>
+      </w:r>
+      <w:r>
+        <w:rPr>
+          <w:noProof/>
+        </w:rPr>
+        <w:t>7</w:t>
+      </w:r>
+      <w:r>
+        <w:rPr>
+          <w:noProof/>
+        </w:rPr>
+        <w:fldChar w:fldCharType="end"/>
+      </w:r>
       <w:r>
         <w:t xml:space="preserve"> vyjadřuje proces generování</w:t>
       </w:r>
@@ -6426,12 +7002,12 @@
       </w:pPr>
     </w:p>
     <w:sectPr>
-      <w:headerReference w:type="even" r:id="rId9"/>
-      <w:headerReference w:type="default" r:id="rId10"/>
-      <w:footerReference w:type="even" r:id="rId11"/>
-      <w:footerReference w:type="default" r:id="rId12"/>
-      <w:headerReference w:type="first" r:id="rId13"/>
-      <w:footerReference w:type="first" r:id="rId14"/>
+      <w:headerReference w:type="even" r:id="rId11"/>
+      <w:headerReference w:type="default" r:id="rId12"/>
+      <w:footerReference w:type="even" r:id="rId13"/>
+      <w:footerReference w:type="default" r:id="rId14"/>
+      <w:headerReference w:type="first" r:id="rId15"/>
+      <w:footerReference w:type="first" r:id="rId16"/>
       <w:pgSz w:w="11906" w:h="16838"/>
       <w:pgMar w:top="1418" w:right="1418" w:bottom="1418" w:left="1701" w:header="709" w:footer="709" w:gutter="0"/>
       <w:cols w:space="708"/>
@@ -6443,7 +7019,7 @@
 
 <file path=word/comments.xml><?xml version="1.0" encoding="utf-8"?>
 <w:comments xmlns:wpc="http://schemas.microsoft.com/office/word/2010/wordprocessingCanvas" xmlns:cx="http://schemas.microsoft.com/office/drawing/2014/chartex" xmlns:cx1="http://schemas.microsoft.com/office/drawing/2015/9/8/chartex" xmlns:mc="http://schemas.openxmlformats.org/markup-compatibility/2006" xmlns:o="urn:schemas-microsoft-com:office:office" xmlns:r="http://schemas.openxmlformats.org/officeDocument/2006/relationships" xmlns:m="http://schemas.openxmlformats.org/officeDocument/2006/math" xmlns:v="urn:schemas-microsoft-com:vml" xmlns:wp14="http://schemas.microsoft.com/office/word/2010/wordprocessingDrawing" xmlns:wp="http://schemas.openxmlformats.org/drawingml/2006/wordprocessingDrawing" xmlns:w10="urn:schemas-microsoft-com:office:word" xmlns:w="http://schemas.openxmlformats.org/wordprocessingml/2006/main" xmlns:w14="http://schemas.microsoft.com/office/word/2010/wordml" xmlns:w15="http://schemas.microsoft.com/office/word/2012/wordml" xmlns:w16se="http://schemas.microsoft.com/office/word/2015/wordml/symex" xmlns:wpg="http://schemas.microsoft.com/office/word/2010/wordprocessingGroup" xmlns:wpi="http://schemas.microsoft.com/office/word/2010/wordprocessingInk" xmlns:wne="http://schemas.microsoft.com/office/word/2006/wordml" xmlns:wps="http://schemas.microsoft.com/office/word/2010/wordprocessingShape" mc:Ignorable="w14 w15 w16se wp14">
-  <w:comment w:id="1" w:author="Pepa Sládek" w:date="2019-02-13T18:44:00Z" w:initials="PS">
+  <w:comment w:id="0" w:author="Pepa Sládek" w:date="2019-03-01T10:05:00Z" w:initials="PS">
     <w:p>
       <w:pPr>
         <w:pStyle w:val="CommentText"/>
@@ -6455,11 +7031,64 @@
         <w:annotationRef/>
       </w:r>
       <w:r>
+        <w:t>Doladit</w:t>
+      </w:r>
+    </w:p>
+  </w:comment>
+  <w:comment w:id="1" w:author="Pepa Sládek" w:date="2019-03-01T10:41:00Z" w:initials="PS">
+    <w:p>
+      <w:pPr>
+        <w:pStyle w:val="CommentText"/>
+      </w:pPr>
+      <w:r>
+        <w:rPr>
+          <w:rStyle w:val="CommentReference"/>
+        </w:rPr>
+        <w:annotationRef/>
+      </w:r>
+      <w:r>
+        <w:t>Doplnit a najít citaci</w:t>
+      </w:r>
+    </w:p>
+    <w:p>
+      <w:pPr>
+        <w:pStyle w:val="CommentText"/>
+      </w:pPr>
+    </w:p>
+  </w:comment>
+  <w:comment w:id="3" w:author="Pepa Sládek" w:date="2019-03-01T12:25:00Z" w:initials="PS">
+    <w:p>
+      <w:pPr>
+        <w:pStyle w:val="CommentText"/>
+      </w:pPr>
+      <w:r>
+        <w:rPr>
+          <w:rStyle w:val="CommentReference"/>
+        </w:rPr>
+        <w:annotationRef/>
+      </w:r>
+      <w:r>
+        <w:t>Celé to pude asi do pryč</w:t>
+      </w:r>
+    </w:p>
+  </w:comment>
+  <w:comment w:id="4" w:author="Pepa Sládek" w:date="2019-02-13T18:44:00Z" w:initials="PS">
+    <w:p>
+      <w:pPr>
+        <w:pStyle w:val="CommentText"/>
+      </w:pPr>
+      <w:r>
+        <w:rPr>
+          <w:rStyle w:val="CommentReference"/>
+        </w:rPr>
+        <w:annotationRef/>
+      </w:r>
+      <w:r>
         <w:t>Doplnit</w:t>
       </w:r>
     </w:p>
   </w:comment>
-  <w:comment w:id="2" w:author="Pepa Sládek" w:date="2019-02-12T10:33:00Z" w:initials="PS">
+  <w:comment w:id="5" w:author="Pepa Sládek" w:date="2019-02-12T10:33:00Z" w:initials="PS">
     <w:p>
       <w:pPr>
         <w:pStyle w:val="CommentText"/>
@@ -6480,6 +7109,9 @@
 
 <file path=word/commentsExtended.xml><?xml version="1.0" encoding="utf-8"?>
 <w15:commentsEx xmlns:wpc="http://schemas.microsoft.com/office/word/2010/wordprocessingCanvas" xmlns:cx="http://schemas.microsoft.com/office/drawing/2014/chartex" xmlns:cx1="http://schemas.microsoft.com/office/drawing/2015/9/8/chartex" xmlns:mc="http://schemas.openxmlformats.org/markup-compatibility/2006" xmlns:o="urn:schemas-microsoft-com:office:office" xmlns:r="http://schemas.openxmlformats.org/officeDocument/2006/relationships" xmlns:m="http://schemas.openxmlformats.org/officeDocument/2006/math" xmlns:v="urn:schemas-microsoft-com:vml" xmlns:wp14="http://schemas.microsoft.com/office/word/2010/wordprocessingDrawing" xmlns:wp="http://schemas.openxmlformats.org/drawingml/2006/wordprocessingDrawing" xmlns:w10="urn:schemas-microsoft-com:office:word" xmlns:w="http://schemas.openxmlformats.org/wordprocessingml/2006/main" xmlns:w14="http://schemas.microsoft.com/office/word/2010/wordml" xmlns:w15="http://schemas.microsoft.com/office/word/2012/wordml" xmlns:w16se="http://schemas.microsoft.com/office/word/2015/wordml/symex" xmlns:wpg="http://schemas.microsoft.com/office/word/2010/wordprocessingGroup" xmlns:wpi="http://schemas.microsoft.com/office/word/2010/wordprocessingInk" xmlns:wne="http://schemas.microsoft.com/office/word/2006/wordml" xmlns:wps="http://schemas.microsoft.com/office/word/2010/wordprocessingShape" mc:Ignorable="w14 w15 w16se wp14">
+  <w15:commentEx w15:paraId="07A81AB4" w15:done="0"/>
+  <w15:commentEx w15:paraId="1C4AE174" w15:done="0"/>
+  <w15:commentEx w15:paraId="3AB34B9B" w15:done="0"/>
   <w15:commentEx w15:paraId="743523EC" w15:done="0"/>
   <w15:commentEx w15:paraId="7B63129E" w15:done="0"/>
 </w15:commentsEx>
@@ -6562,6 +7194,28 @@
       </w:r>
     </w:p>
   </w:footnote>
+  <w:footnote w:id="1">
+    <w:p>
+      <w:pPr>
+        <w:pStyle w:val="FootnoteText"/>
+      </w:pPr>
+      <w:r>
+        <w:rPr>
+          <w:rStyle w:val="FootnoteReference"/>
+        </w:rPr>
+        <w:footnoteRef/>
+      </w:r>
+      <w:r>
+        <w:t xml:space="preserve"> </w:t>
+      </w:r>
+      <w:r>
+        <w:t>Large Scale Visual Recognition Challenge</w:t>
+      </w:r>
+      <w:r>
+        <w:t xml:space="preserve"> - soutěž v oblasti rozpoznání objektu.</w:t>
+      </w:r>
+    </w:p>
+  </w:footnote>
 </w:footnotes>
 </file>
 
@@ -6593,6 +7247,101 @@
     </w:pPr>
   </w:p>
 </w:hdr>
+</file>
+
+<file path=word/numbering.xml><?xml version="1.0" encoding="utf-8"?>
+<w:numbering xmlns:wpc="http://schemas.microsoft.com/office/word/2010/wordprocessingCanvas" xmlns:cx="http://schemas.microsoft.com/office/drawing/2014/chartex" xmlns:cx1="http://schemas.microsoft.com/office/drawing/2015/9/8/chartex" xmlns:mc="http://schemas.openxmlformats.org/markup-compatibility/2006" xmlns:o="urn:schemas-microsoft-com:office:office" xmlns:r="http://schemas.openxmlformats.org/officeDocument/2006/relationships" xmlns:m="http://schemas.openxmlformats.org/officeDocument/2006/math" xmlns:v="urn:schemas-microsoft-com:vml" xmlns:wp14="http://schemas.microsoft.com/office/word/2010/wordprocessingDrawing" xmlns:wp="http://schemas.openxmlformats.org/drawingml/2006/wordprocessingDrawing" xmlns:w10="urn:schemas-microsoft-com:office:word" xmlns:w="http://schemas.openxmlformats.org/wordprocessingml/2006/main" xmlns:w14="http://schemas.microsoft.com/office/word/2010/wordml" xmlns:w15="http://schemas.microsoft.com/office/word/2012/wordml" xmlns:w16se="http://schemas.microsoft.com/office/word/2015/wordml/symex" xmlns:wpg="http://schemas.microsoft.com/office/word/2010/wordprocessingGroup" xmlns:wpi="http://schemas.microsoft.com/office/word/2010/wordprocessingInk" xmlns:wne="http://schemas.microsoft.com/office/word/2006/wordml" xmlns:wps="http://schemas.microsoft.com/office/word/2010/wordprocessingShape" mc:Ignorable="w14 w15 w16se wp14">
+  <w:abstractNum w:abstractNumId="0" w15:restartNumberingAfterBreak="0">
+    <w:nsid w:val="248C4E23"/>
+    <w:multiLevelType w:val="hybridMultilevel"/>
+    <w:tmpl w:val="458EBE38"/>
+    <w:lvl w:ilvl="0" w:tplc="25707C7E">
+      <w:start w:val="1"/>
+      <w:numFmt w:val="decimal"/>
+      <w:pStyle w:val="Heading1"/>
+      <w:lvlText w:val="%1."/>
+      <w:lvlJc w:val="left"/>
+      <w:pPr>
+        <w:ind w:left="720" w:hanging="360"/>
+      </w:pPr>
+    </w:lvl>
+    <w:lvl w:ilvl="1" w:tplc="04050019" w:tentative="1">
+      <w:start w:val="1"/>
+      <w:numFmt w:val="lowerLetter"/>
+      <w:lvlText w:val="%2."/>
+      <w:lvlJc w:val="left"/>
+      <w:pPr>
+        <w:ind w:left="1440" w:hanging="360"/>
+      </w:pPr>
+    </w:lvl>
+    <w:lvl w:ilvl="2" w:tplc="0405001B" w:tentative="1">
+      <w:start w:val="1"/>
+      <w:numFmt w:val="lowerRoman"/>
+      <w:lvlText w:val="%3."/>
+      <w:lvlJc w:val="right"/>
+      <w:pPr>
+        <w:ind w:left="2160" w:hanging="180"/>
+      </w:pPr>
+    </w:lvl>
+    <w:lvl w:ilvl="3" w:tplc="0405000F" w:tentative="1">
+      <w:start w:val="1"/>
+      <w:numFmt w:val="decimal"/>
+      <w:lvlText w:val="%4."/>
+      <w:lvlJc w:val="left"/>
+      <w:pPr>
+        <w:ind w:left="2880" w:hanging="360"/>
+      </w:pPr>
+    </w:lvl>
+    <w:lvl w:ilvl="4" w:tplc="04050019" w:tentative="1">
+      <w:start w:val="1"/>
+      <w:numFmt w:val="lowerLetter"/>
+      <w:lvlText w:val="%5."/>
+      <w:lvlJc w:val="left"/>
+      <w:pPr>
+        <w:ind w:left="3600" w:hanging="360"/>
+      </w:pPr>
+    </w:lvl>
+    <w:lvl w:ilvl="5" w:tplc="0405001B" w:tentative="1">
+      <w:start w:val="1"/>
+      <w:numFmt w:val="lowerRoman"/>
+      <w:lvlText w:val="%6."/>
+      <w:lvlJc w:val="right"/>
+      <w:pPr>
+        <w:ind w:left="4320" w:hanging="180"/>
+      </w:pPr>
+    </w:lvl>
+    <w:lvl w:ilvl="6" w:tplc="0405000F" w:tentative="1">
+      <w:start w:val="1"/>
+      <w:numFmt w:val="decimal"/>
+      <w:lvlText w:val="%7."/>
+      <w:lvlJc w:val="left"/>
+      <w:pPr>
+        <w:ind w:left="5040" w:hanging="360"/>
+      </w:pPr>
+    </w:lvl>
+    <w:lvl w:ilvl="7" w:tplc="04050019" w:tentative="1">
+      <w:start w:val="1"/>
+      <w:numFmt w:val="lowerLetter"/>
+      <w:lvlText w:val="%8."/>
+      <w:lvlJc w:val="left"/>
+      <w:pPr>
+        <w:ind w:left="5760" w:hanging="360"/>
+      </w:pPr>
+    </w:lvl>
+    <w:lvl w:ilvl="8" w:tplc="0405001B" w:tentative="1">
+      <w:start w:val="1"/>
+      <w:numFmt w:val="lowerRoman"/>
+      <w:lvlText w:val="%9."/>
+      <w:lvlJc w:val="right"/>
+      <w:pPr>
+        <w:ind w:left="6480" w:hanging="180"/>
+      </w:pPr>
+    </w:lvl>
+  </w:abstractNum>
+  <w:num w:numId="1">
+    <w:abstractNumId w:val="0"/>
+  </w:num>
+</w:numbering>
 </file>
 
 <file path=word/people.xml><?xml version="1.0" encoding="utf-8"?>
@@ -7004,12 +7753,16 @@
     <w:link w:val="Heading1Char"/>
     <w:uiPriority w:val="9"/>
     <w:qFormat/>
-    <w:rsid w:val="00125FE2"/>
+    <w:rsid w:val="00504230"/>
     <w:pPr>
       <w:keepNext/>
       <w:keepLines/>
       <w:pageBreakBefore/>
+      <w:numPr>
+        <w:numId w:val="1"/>
+      </w:numPr>
       <w:spacing w:before="720" w:after="360"/>
+      <w:ind w:left="357" w:hanging="357"/>
       <w:outlineLvl w:val="0"/>
     </w:pPr>
     <w:rPr>
@@ -7051,7 +7804,7 @@
     <w:uiPriority w:val="9"/>
     <w:unhideWhenUsed/>
     <w:qFormat/>
-    <w:rsid w:val="00F619E4"/>
+    <w:rsid w:val="00496118"/>
     <w:pPr>
       <w:keepNext/>
       <w:keepLines/>
@@ -7061,7 +7814,7 @@
     <w:rPr>
       <w:rFonts w:ascii="Arial" w:eastAsiaTheme="majorEastAsia" w:hAnsi="Arial" w:cstheme="majorBidi"/>
       <w:b/>
-      <w:sz w:val="28"/>
+      <w:sz w:val="32"/>
       <w:szCs w:val="24"/>
     </w:rPr>
   </w:style>
@@ -7073,7 +7826,7 @@
     <w:uiPriority w:val="9"/>
     <w:unhideWhenUsed/>
     <w:qFormat/>
-    <w:rsid w:val="00715B21"/>
+    <w:rsid w:val="00496118"/>
     <w:pPr>
       <w:keepNext/>
       <w:keepLines/>
@@ -7082,13 +7835,14 @@
     </w:pPr>
     <w:rPr>
       <w:rFonts w:ascii="Arial" w:eastAsiaTheme="majorEastAsia" w:hAnsi="Arial" w:cstheme="majorBidi"/>
+      <w:b/>
       <w:iCs/>
+      <w:sz w:val="24"/>
     </w:rPr>
   </w:style>
   <w:style w:type="character" w:default="1" w:styleId="DefaultParagraphFont">
     <w:name w:val="Default Paragraph Font"/>
     <w:uiPriority w:val="1"/>
-    <w:semiHidden/>
     <w:unhideWhenUsed/>
   </w:style>
   <w:style w:type="table" w:default="1" w:styleId="TableNormal">
@@ -7162,7 +7916,7 @@
     <w:basedOn w:val="DefaultParagraphFont"/>
     <w:link w:val="Heading1"/>
     <w:uiPriority w:val="9"/>
-    <w:rsid w:val="00125FE2"/>
+    <w:rsid w:val="00504230"/>
     <w:rPr>
       <w:rFonts w:ascii="Arial" w:eastAsiaTheme="majorEastAsia" w:hAnsi="Arial" w:cstheme="majorBidi"/>
       <w:b/>
@@ -7244,11 +7998,11 @@
     <w:basedOn w:val="DefaultParagraphFont"/>
     <w:link w:val="Heading3"/>
     <w:uiPriority w:val="9"/>
-    <w:rsid w:val="00F619E4"/>
+    <w:rsid w:val="00496118"/>
     <w:rPr>
       <w:rFonts w:ascii="Arial" w:eastAsiaTheme="majorEastAsia" w:hAnsi="Arial" w:cstheme="majorBidi"/>
       <w:b/>
-      <w:sz w:val="28"/>
+      <w:sz w:val="32"/>
       <w:szCs w:val="24"/>
     </w:rPr>
   </w:style>
@@ -7298,10 +8052,12 @@
     <w:basedOn w:val="DefaultParagraphFont"/>
     <w:link w:val="Heading4"/>
     <w:uiPriority w:val="9"/>
-    <w:rsid w:val="00715B21"/>
+    <w:rsid w:val="00496118"/>
     <w:rPr>
       <w:rFonts w:ascii="Arial" w:eastAsiaTheme="majorEastAsia" w:hAnsi="Arial" w:cstheme="majorBidi"/>
+      <w:b/>
       <w:iCs/>
+      <w:sz w:val="24"/>
     </w:rPr>
   </w:style>
   <w:style w:type="paragraph" w:styleId="NormalWeb">
@@ -7416,6 +8172,70 @@
       <w:rFonts w:ascii="Segoe UI" w:hAnsi="Segoe UI" w:cs="Segoe UI"/>
       <w:sz w:val="18"/>
       <w:szCs w:val="18"/>
+    </w:rPr>
+  </w:style>
+  <w:style w:type="paragraph" w:customStyle="1" w:styleId="Headingwithoutnumber">
+    <w:name w:val="Heading without number"/>
+    <w:basedOn w:val="Heading1"/>
+    <w:link w:val="HeadingwithoutnumberChar"/>
+    <w:qFormat/>
+    <w:rsid w:val="00504230"/>
+    <w:pPr>
+      <w:numPr>
+        <w:numId w:val="0"/>
+      </w:numPr>
+    </w:pPr>
+  </w:style>
+  <w:style w:type="paragraph" w:styleId="FootnoteText">
+    <w:name w:val="footnote text"/>
+    <w:basedOn w:val="Normal"/>
+    <w:link w:val="FootnoteTextChar"/>
+    <w:uiPriority w:val="99"/>
+    <w:semiHidden/>
+    <w:unhideWhenUsed/>
+    <w:rsid w:val="00AE7F9E"/>
+    <w:pPr>
+      <w:spacing w:after="0" w:line="240" w:lineRule="auto"/>
+    </w:pPr>
+    <w:rPr>
+      <w:sz w:val="20"/>
+      <w:szCs w:val="20"/>
+    </w:rPr>
+  </w:style>
+  <w:style w:type="character" w:customStyle="1" w:styleId="HeadingwithoutnumberChar">
+    <w:name w:val="Heading without number Char"/>
+    <w:basedOn w:val="Heading1Char"/>
+    <w:link w:val="Headingwithoutnumber"/>
+    <w:rsid w:val="00504230"/>
+    <w:rPr>
+      <w:rFonts w:ascii="Arial" w:eastAsiaTheme="majorEastAsia" w:hAnsi="Arial" w:cstheme="majorBidi"/>
+      <w:b/>
+      <w:color w:val="000000" w:themeColor="text1"/>
+      <w:sz w:val="44"/>
+      <w:szCs w:val="32"/>
+    </w:rPr>
+  </w:style>
+  <w:style w:type="character" w:customStyle="1" w:styleId="FootnoteTextChar">
+    <w:name w:val="Footnote Text Char"/>
+    <w:basedOn w:val="DefaultParagraphFont"/>
+    <w:link w:val="FootnoteText"/>
+    <w:uiPriority w:val="99"/>
+    <w:semiHidden/>
+    <w:rsid w:val="00AE7F9E"/>
+    <w:rPr>
+      <w:sz w:val="20"/>
+      <w:szCs w:val="20"/>
+    </w:rPr>
+  </w:style>
+  <w:style w:type="character" w:styleId="FootnoteReference">
+    <w:name w:val="footnote reference"/>
+    <w:basedOn w:val="DefaultParagraphFont"/>
+    <w:uiPriority w:val="99"/>
+    <w:semiHidden/>
+    <w:unhideWhenUsed/>
+    <w:rsid w:val="00AE7F9E"/>
+    <w:rPr>
+      <w:vertAlign w:val="superscript"/>
     </w:rPr>
   </w:style>
 </w:styles>
@@ -7687,7 +8507,7 @@
 </file>
 
 <file path=customXml/itemProps1.xml><?xml version="1.0" encoding="utf-8"?>
-<ds:datastoreItem xmlns:ds="http://schemas.openxmlformats.org/officeDocument/2006/customXml" ds:itemID="{13D6588A-E5E6-40B7-AD55-42BB24531B21}">
+<ds:datastoreItem xmlns:ds="http://schemas.openxmlformats.org/officeDocument/2006/customXml" ds:itemID="{936EBABB-7346-416B-9ED7-421BB2DE5080}">
   <ds:schemaRefs>
     <ds:schemaRef ds:uri="http://schemas.openxmlformats.org/officeDocument/2006/bibliography"/>
   </ds:schemaRefs>

</xml_diff>